<commit_message>
Add files for university online project
</commit_message>
<xml_diff>
--- a/labs/assignments/A03/A03_Student_Report/A03_Student_Report.docx
+++ b/labs/assignments/A03/A03_Student_Report/A03_Student_Report.docx
@@ -32,7 +32,7 @@
                     <pic:cNvPicPr/>
                   </pic:nvPicPr>
                   <pic:blipFill>
-                    <a:blip r:embed="rId5" cstate="print">
+                    <a:blip r:embed="rId6" cstate="print">
                       <a:extLst>
                         <a:ext uri="{28A0092B-C50C-407E-A947-70E740481C1C}">
                           <a14:useLocalDpi xmlns:a14="http://schemas.microsoft.com/office/drawing/2010/main" val="0"/>
@@ -183,7 +183,23 @@
           <w:sz w:val="24"/>
           <w:szCs w:val="24"/>
         </w:rPr>
-        <w:t>I, ___YOUR NAME___, declare that the work presented in this assignment titled ‘</w:t>
+        <w:t xml:space="preserve">I, </w:t>
+      </w:r>
+      <w:r>
+        <w:rPr>
+          <w:rFonts w:ascii="Times New Roman" w:hAnsi="Times New Roman" w:cs="Times New Roman"/>
+          <w:sz w:val="24"/>
+          <w:szCs w:val="24"/>
+        </w:rPr>
+        <w:t>Alberto Ruiz</w:t>
+      </w:r>
+      <w:r>
+        <w:rPr>
+          <w:rFonts w:ascii="Times New Roman" w:hAnsi="Times New Roman" w:cs="Times New Roman"/>
+          <w:sz w:val="24"/>
+          <w:szCs w:val="24"/>
+        </w:rPr>
+        <w:t>, declare that the work presented in this assignment titled ‘</w:t>
       </w:r>
       <w:r>
         <w:rPr>
@@ -367,7 +383,15 @@
           <w:sz w:val="24"/>
           <w:szCs w:val="24"/>
         </w:rPr>
-        <w:t>On ___DATE___</w:t>
+        <w:t xml:space="preserve">On </w:t>
+      </w:r>
+      <w:r>
+        <w:rPr>
+          <w:rFonts w:ascii="Times New Roman" w:hAnsi="Times New Roman" w:cs="Times New Roman"/>
+          <w:sz w:val="24"/>
+          <w:szCs w:val="24"/>
+        </w:rPr>
+        <w:t>19/11/2022</w:t>
       </w:r>
     </w:p>
     <w:p>
@@ -386,6 +410,14 @@
           <w:szCs w:val="24"/>
         </w:rPr>
         <w:t xml:space="preserve">Signature: </w:t>
+      </w:r>
+      <w:r>
+        <w:rPr>
+          <w:rFonts w:ascii="Times New Roman" w:hAnsi="Times New Roman" w:cs="Times New Roman"/>
+          <w:sz w:val="24"/>
+          <w:szCs w:val="24"/>
+        </w:rPr>
+        <w:t>Alberto Ruiz</w:t>
       </w:r>
     </w:p>
     <w:p>
@@ -580,6 +612,11 @@
     </w:p>
     <w:p>
       <w:pPr>
+        <w:pStyle w:val="Prrafodelista"/>
+        <w:numPr>
+          <w:ilvl w:val="0"/>
+          <w:numId w:val="27"/>
+        </w:numPr>
         <w:jc w:val="both"/>
         <w:rPr>
           <w:rFonts w:ascii="Times New Roman" w:hAnsi="Times New Roman" w:cs="Times New Roman"/>
@@ -588,17 +625,32 @@
           <w:szCs w:val="24"/>
         </w:rPr>
       </w:pPr>
+      <w:r>
+        <w:rPr>
+          <w:rFonts w:ascii="Times New Roman" w:hAnsi="Times New Roman" w:cs="Times New Roman"/>
+          <w:b/>
+          <w:sz w:val="24"/>
+          <w:szCs w:val="24"/>
+        </w:rPr>
+        <w:t>Primitive and Reference Variables.</w:t>
+      </w:r>
     </w:p>
     <w:p>
       <w:pPr>
+        <w:pStyle w:val="Prrafodelista"/>
+        <w:numPr>
+          <w:ilvl w:val="1"/>
+          <w:numId w:val="27"/>
+        </w:numPr>
         <w:jc w:val="both"/>
         <w:rPr>
           <w:rFonts w:ascii="Times New Roman" w:hAnsi="Times New Roman" w:cs="Times New Roman"/>
-          <w:bCs/>
+          <w:b/>
           <w:sz w:val="24"/>
           <w:szCs w:val="24"/>
         </w:rPr>
       </w:pPr>
+      <w:proofErr w:type="spellStart"/>
       <w:r>
         <w:rPr>
           <w:rFonts w:ascii="Times New Roman" w:hAnsi="Times New Roman" w:cs="Times New Roman"/>
@@ -606,8 +658,1043 @@
           <w:sz w:val="24"/>
           <w:szCs w:val="24"/>
         </w:rPr>
-        <w:t>To be completed.</w:t>
+        <w:t>Dsdfljdsfkjsdlkfjsdf</w:t>
       </w:r>
+      <w:proofErr w:type="spellEnd"/>
+    </w:p>
+    <w:p>
+      <w:pPr>
+        <w:pStyle w:val="Prrafodelista"/>
+        <w:numPr>
+          <w:ilvl w:val="0"/>
+          <w:numId w:val="27"/>
+        </w:numPr>
+        <w:jc w:val="both"/>
+        <w:rPr>
+          <w:rFonts w:ascii="Times New Roman" w:hAnsi="Times New Roman" w:cs="Times New Roman"/>
+          <w:b/>
+          <w:sz w:val="24"/>
+          <w:szCs w:val="24"/>
+        </w:rPr>
+      </w:pPr>
+      <w:r>
+        <w:rPr>
+          <w:rFonts w:ascii="Times New Roman" w:hAnsi="Times New Roman" w:cs="Times New Roman"/>
+          <w:b/>
+          <w:sz w:val="24"/>
+          <w:szCs w:val="24"/>
+        </w:rPr>
+        <w:t>Classes and Objects.</w:t>
+      </w:r>
+    </w:p>
+    <w:p>
+      <w:pPr>
+        <w:pStyle w:val="Prrafodelista"/>
+        <w:numPr>
+          <w:ilvl w:val="1"/>
+          <w:numId w:val="27"/>
+        </w:numPr>
+        <w:jc w:val="both"/>
+        <w:rPr>
+          <w:rFonts w:ascii="Times New Roman" w:hAnsi="Times New Roman" w:cs="Times New Roman"/>
+          <w:b/>
+          <w:sz w:val="24"/>
+          <w:szCs w:val="24"/>
+        </w:rPr>
+      </w:pPr>
+      <w:proofErr w:type="spellStart"/>
+      <w:r>
+        <w:rPr>
+          <w:rFonts w:ascii="Times New Roman" w:hAnsi="Times New Roman" w:cs="Times New Roman"/>
+          <w:bCs/>
+          <w:sz w:val="24"/>
+          <w:szCs w:val="24"/>
+        </w:rPr>
+        <w:t>Sdfsdfsdf</w:t>
+      </w:r>
+      <w:proofErr w:type="spellEnd"/>
+    </w:p>
+    <w:p>
+      <w:pPr>
+        <w:pStyle w:val="Prrafodelista"/>
+        <w:numPr>
+          <w:ilvl w:val="0"/>
+          <w:numId w:val="27"/>
+        </w:numPr>
+        <w:jc w:val="both"/>
+        <w:rPr>
+          <w:rFonts w:ascii="Times New Roman" w:hAnsi="Times New Roman" w:cs="Times New Roman"/>
+          <w:b/>
+          <w:sz w:val="24"/>
+          <w:szCs w:val="24"/>
+        </w:rPr>
+      </w:pPr>
+      <w:r>
+        <w:rPr>
+          <w:rFonts w:ascii="Times New Roman" w:hAnsi="Times New Roman" w:cs="Times New Roman"/>
+          <w:b/>
+          <w:sz w:val="24"/>
+          <w:szCs w:val="24"/>
+        </w:rPr>
+        <w:t>Encapsulation.</w:t>
+      </w:r>
+    </w:p>
+    <w:p>
+      <w:pPr>
+        <w:pStyle w:val="Prrafodelista"/>
+        <w:numPr>
+          <w:ilvl w:val="1"/>
+          <w:numId w:val="27"/>
+        </w:numPr>
+        <w:jc w:val="both"/>
+        <w:rPr>
+          <w:rFonts w:ascii="Times New Roman" w:hAnsi="Times New Roman" w:cs="Times New Roman"/>
+          <w:b/>
+          <w:sz w:val="24"/>
+          <w:szCs w:val="24"/>
+        </w:rPr>
+      </w:pPr>
+      <w:proofErr w:type="spellStart"/>
+      <w:r>
+        <w:rPr>
+          <w:rFonts w:ascii="Times New Roman" w:hAnsi="Times New Roman" w:cs="Times New Roman"/>
+          <w:bCs/>
+          <w:sz w:val="24"/>
+          <w:szCs w:val="24"/>
+        </w:rPr>
+        <w:t>Dsfdsfd</w:t>
+      </w:r>
+      <w:proofErr w:type="spellEnd"/>
+    </w:p>
+    <w:p>
+      <w:pPr>
+        <w:pStyle w:val="Prrafodelista"/>
+        <w:numPr>
+          <w:ilvl w:val="0"/>
+          <w:numId w:val="27"/>
+        </w:numPr>
+        <w:jc w:val="both"/>
+        <w:rPr>
+          <w:rFonts w:ascii="Times New Roman" w:hAnsi="Times New Roman" w:cs="Times New Roman"/>
+          <w:b/>
+          <w:sz w:val="24"/>
+          <w:szCs w:val="24"/>
+        </w:rPr>
+      </w:pPr>
+      <w:r>
+        <w:rPr>
+          <w:rFonts w:ascii="Times New Roman" w:hAnsi="Times New Roman" w:cs="Times New Roman"/>
+          <w:b/>
+          <w:sz w:val="24"/>
+          <w:szCs w:val="24"/>
+        </w:rPr>
+        <w:t>Aggregation.</w:t>
+      </w:r>
+    </w:p>
+    <w:p>
+      <w:pPr>
+        <w:pStyle w:val="Prrafodelista"/>
+        <w:numPr>
+          <w:ilvl w:val="1"/>
+          <w:numId w:val="27"/>
+        </w:numPr>
+        <w:jc w:val="both"/>
+        <w:rPr>
+          <w:rFonts w:ascii="Times New Roman" w:hAnsi="Times New Roman" w:cs="Times New Roman"/>
+          <w:b/>
+          <w:sz w:val="24"/>
+          <w:szCs w:val="24"/>
+        </w:rPr>
+      </w:pPr>
+      <w:proofErr w:type="spellStart"/>
+      <w:r>
+        <w:rPr>
+          <w:rFonts w:ascii="Times New Roman" w:hAnsi="Times New Roman" w:cs="Times New Roman"/>
+          <w:bCs/>
+          <w:sz w:val="24"/>
+          <w:szCs w:val="24"/>
+        </w:rPr>
+        <w:t>Sdfsdfjl</w:t>
+      </w:r>
+      <w:proofErr w:type="spellEnd"/>
+    </w:p>
+    <w:p>
+      <w:pPr>
+        <w:pStyle w:val="Prrafodelista"/>
+        <w:numPr>
+          <w:ilvl w:val="0"/>
+          <w:numId w:val="27"/>
+        </w:numPr>
+        <w:jc w:val="both"/>
+        <w:rPr>
+          <w:rFonts w:ascii="Times New Roman" w:hAnsi="Times New Roman" w:cs="Times New Roman"/>
+          <w:b/>
+          <w:sz w:val="24"/>
+          <w:szCs w:val="24"/>
+        </w:rPr>
+      </w:pPr>
+      <w:r>
+        <w:rPr>
+          <w:rFonts w:ascii="Times New Roman" w:hAnsi="Times New Roman" w:cs="Times New Roman"/>
+          <w:b/>
+          <w:sz w:val="24"/>
+          <w:szCs w:val="24"/>
+        </w:rPr>
+        <w:t>Inheritance.</w:t>
+      </w:r>
+    </w:p>
+    <w:p>
+      <w:pPr>
+        <w:pStyle w:val="Prrafodelista"/>
+        <w:numPr>
+          <w:ilvl w:val="1"/>
+          <w:numId w:val="27"/>
+        </w:numPr>
+        <w:jc w:val="both"/>
+        <w:rPr>
+          <w:rFonts w:ascii="Times New Roman" w:hAnsi="Times New Roman" w:cs="Times New Roman"/>
+          <w:b/>
+          <w:sz w:val="24"/>
+          <w:szCs w:val="24"/>
+        </w:rPr>
+      </w:pPr>
+      <w:proofErr w:type="spellStart"/>
+      <w:r>
+        <w:rPr>
+          <w:rFonts w:ascii="Times New Roman" w:hAnsi="Times New Roman" w:cs="Times New Roman"/>
+          <w:bCs/>
+          <w:sz w:val="24"/>
+          <w:szCs w:val="24"/>
+        </w:rPr>
+        <w:t>Sdfkasdjfañsdfa</w:t>
+      </w:r>
+      <w:proofErr w:type="spellEnd"/>
+    </w:p>
+    <w:p>
+      <w:pPr>
+        <w:pStyle w:val="Prrafodelista"/>
+        <w:numPr>
+          <w:ilvl w:val="0"/>
+          <w:numId w:val="27"/>
+        </w:numPr>
+        <w:jc w:val="both"/>
+        <w:rPr>
+          <w:rFonts w:ascii="Times New Roman" w:hAnsi="Times New Roman" w:cs="Times New Roman"/>
+          <w:b/>
+          <w:sz w:val="24"/>
+          <w:szCs w:val="24"/>
+        </w:rPr>
+      </w:pPr>
+      <w:r>
+        <w:rPr>
+          <w:rFonts w:ascii="Times New Roman" w:hAnsi="Times New Roman" w:cs="Times New Roman"/>
+          <w:b/>
+          <w:sz w:val="24"/>
+          <w:szCs w:val="24"/>
+        </w:rPr>
+        <w:t>Class Hierarchy.</w:t>
+      </w:r>
+    </w:p>
+    <w:p>
+      <w:pPr>
+        <w:pStyle w:val="Prrafodelista"/>
+        <w:numPr>
+          <w:ilvl w:val="1"/>
+          <w:numId w:val="27"/>
+        </w:numPr>
+        <w:jc w:val="both"/>
+        <w:rPr>
+          <w:rFonts w:ascii="Times New Roman" w:hAnsi="Times New Roman" w:cs="Times New Roman"/>
+          <w:b/>
+          <w:sz w:val="24"/>
+          <w:szCs w:val="24"/>
+        </w:rPr>
+      </w:pPr>
+      <w:proofErr w:type="spellStart"/>
+      <w:r>
+        <w:rPr>
+          <w:rFonts w:ascii="Times New Roman" w:hAnsi="Times New Roman" w:cs="Times New Roman"/>
+          <w:bCs/>
+          <w:sz w:val="24"/>
+          <w:szCs w:val="24"/>
+        </w:rPr>
+        <w:t>Sdfakjdsñfajksdf</w:t>
+      </w:r>
+      <w:proofErr w:type="spellEnd"/>
+    </w:p>
+    <w:p>
+      <w:pPr>
+        <w:pStyle w:val="Prrafodelista"/>
+        <w:numPr>
+          <w:ilvl w:val="0"/>
+          <w:numId w:val="27"/>
+        </w:numPr>
+        <w:jc w:val="both"/>
+        <w:rPr>
+          <w:rFonts w:ascii="Times New Roman" w:hAnsi="Times New Roman" w:cs="Times New Roman"/>
+          <w:b/>
+          <w:sz w:val="24"/>
+          <w:szCs w:val="24"/>
+        </w:rPr>
+      </w:pPr>
+      <w:r>
+        <w:rPr>
+          <w:rFonts w:ascii="Times New Roman" w:hAnsi="Times New Roman" w:cs="Times New Roman"/>
+          <w:b/>
+          <w:sz w:val="24"/>
+          <w:szCs w:val="24"/>
+        </w:rPr>
+        <w:t>Static Polymorphism (overloading).</w:t>
+      </w:r>
+    </w:p>
+    <w:p>
+      <w:pPr>
+        <w:pStyle w:val="Prrafodelista"/>
+        <w:numPr>
+          <w:ilvl w:val="1"/>
+          <w:numId w:val="27"/>
+        </w:numPr>
+        <w:jc w:val="both"/>
+        <w:rPr>
+          <w:rFonts w:ascii="Times New Roman" w:hAnsi="Times New Roman" w:cs="Times New Roman"/>
+          <w:b/>
+          <w:sz w:val="24"/>
+          <w:szCs w:val="24"/>
+        </w:rPr>
+      </w:pPr>
+      <w:proofErr w:type="spellStart"/>
+      <w:r>
+        <w:rPr>
+          <w:rFonts w:ascii="Times New Roman" w:hAnsi="Times New Roman" w:cs="Times New Roman"/>
+          <w:bCs/>
+          <w:sz w:val="24"/>
+          <w:szCs w:val="24"/>
+        </w:rPr>
+        <w:t>Dfajsñdklfsadf</w:t>
+      </w:r>
+      <w:proofErr w:type="spellEnd"/>
+    </w:p>
+    <w:p>
+      <w:pPr>
+        <w:pStyle w:val="Prrafodelista"/>
+        <w:numPr>
+          <w:ilvl w:val="0"/>
+          <w:numId w:val="27"/>
+        </w:numPr>
+        <w:jc w:val="both"/>
+        <w:rPr>
+          <w:rFonts w:ascii="Times New Roman" w:hAnsi="Times New Roman" w:cs="Times New Roman"/>
+          <w:b/>
+          <w:sz w:val="24"/>
+          <w:szCs w:val="24"/>
+        </w:rPr>
+      </w:pPr>
+      <w:r>
+        <w:rPr>
+          <w:rFonts w:ascii="Times New Roman" w:hAnsi="Times New Roman" w:cs="Times New Roman"/>
+          <w:b/>
+          <w:sz w:val="24"/>
+          <w:szCs w:val="24"/>
+        </w:rPr>
+        <w:t>Dynamic Polymorphism (overwriting).</w:t>
+      </w:r>
+    </w:p>
+    <w:p>
+      <w:pPr>
+        <w:pStyle w:val="Prrafodelista"/>
+        <w:numPr>
+          <w:ilvl w:val="1"/>
+          <w:numId w:val="27"/>
+        </w:numPr>
+        <w:jc w:val="both"/>
+        <w:rPr>
+          <w:rFonts w:ascii="Times New Roman" w:hAnsi="Times New Roman" w:cs="Times New Roman"/>
+          <w:b/>
+          <w:sz w:val="24"/>
+          <w:szCs w:val="24"/>
+        </w:rPr>
+      </w:pPr>
+      <w:proofErr w:type="spellStart"/>
+      <w:r>
+        <w:rPr>
+          <w:rFonts w:ascii="Times New Roman" w:hAnsi="Times New Roman" w:cs="Times New Roman"/>
+          <w:bCs/>
+          <w:sz w:val="24"/>
+          <w:szCs w:val="24"/>
+        </w:rPr>
+        <w:t>Dsafjlsdkfjasd</w:t>
+      </w:r>
+      <w:proofErr w:type="spellEnd"/>
+    </w:p>
+    <w:p>
+      <w:pPr>
+        <w:pStyle w:val="Prrafodelista"/>
+        <w:numPr>
+          <w:ilvl w:val="0"/>
+          <w:numId w:val="27"/>
+        </w:numPr>
+        <w:jc w:val="both"/>
+        <w:rPr>
+          <w:rFonts w:ascii="Times New Roman" w:hAnsi="Times New Roman" w:cs="Times New Roman"/>
+          <w:b/>
+          <w:sz w:val="24"/>
+          <w:szCs w:val="24"/>
+        </w:rPr>
+      </w:pPr>
+      <w:r>
+        <w:rPr>
+          <w:rFonts w:ascii="Times New Roman" w:hAnsi="Times New Roman" w:cs="Times New Roman"/>
+          <w:b/>
+          <w:sz w:val="24"/>
+          <w:szCs w:val="24"/>
+        </w:rPr>
+        <w:t>Abstract Class.</w:t>
+      </w:r>
+    </w:p>
+    <w:p>
+      <w:pPr>
+        <w:pStyle w:val="Prrafodelista"/>
+        <w:numPr>
+          <w:ilvl w:val="1"/>
+          <w:numId w:val="27"/>
+        </w:numPr>
+        <w:jc w:val="both"/>
+        <w:rPr>
+          <w:rFonts w:ascii="Times New Roman" w:hAnsi="Times New Roman" w:cs="Times New Roman"/>
+          <w:b/>
+          <w:sz w:val="24"/>
+          <w:szCs w:val="24"/>
+        </w:rPr>
+      </w:pPr>
+      <w:proofErr w:type="spellStart"/>
+      <w:r>
+        <w:rPr>
+          <w:rFonts w:ascii="Times New Roman" w:hAnsi="Times New Roman" w:cs="Times New Roman"/>
+          <w:bCs/>
+          <w:sz w:val="24"/>
+          <w:szCs w:val="24"/>
+        </w:rPr>
+        <w:t>Djfalskdjfal</w:t>
+      </w:r>
+      <w:proofErr w:type="spellEnd"/>
+    </w:p>
+    <w:p>
+      <w:pPr>
+        <w:pStyle w:val="Prrafodelista"/>
+        <w:numPr>
+          <w:ilvl w:val="0"/>
+          <w:numId w:val="27"/>
+        </w:numPr>
+        <w:jc w:val="both"/>
+        <w:rPr>
+          <w:rFonts w:ascii="Times New Roman" w:hAnsi="Times New Roman" w:cs="Times New Roman"/>
+          <w:b/>
+          <w:sz w:val="24"/>
+          <w:szCs w:val="24"/>
+        </w:rPr>
+      </w:pPr>
+      <w:r>
+        <w:rPr>
+          <w:rFonts w:ascii="Times New Roman" w:hAnsi="Times New Roman" w:cs="Times New Roman"/>
+          <w:b/>
+          <w:sz w:val="24"/>
+          <w:szCs w:val="24"/>
+        </w:rPr>
+        <w:t>Interface.</w:t>
+      </w:r>
+    </w:p>
+    <w:p>
+      <w:pPr>
+        <w:pStyle w:val="Prrafodelista"/>
+        <w:numPr>
+          <w:ilvl w:val="1"/>
+          <w:numId w:val="27"/>
+        </w:numPr>
+        <w:jc w:val="both"/>
+        <w:rPr>
+          <w:rFonts w:ascii="Times New Roman" w:hAnsi="Times New Roman" w:cs="Times New Roman"/>
+          <w:b/>
+          <w:sz w:val="24"/>
+          <w:szCs w:val="24"/>
+        </w:rPr>
+      </w:pPr>
+      <w:proofErr w:type="spellStart"/>
+      <w:r>
+        <w:rPr>
+          <w:rFonts w:ascii="Times New Roman" w:hAnsi="Times New Roman" w:cs="Times New Roman"/>
+          <w:bCs/>
+          <w:sz w:val="24"/>
+          <w:szCs w:val="24"/>
+        </w:rPr>
+        <w:t>Sadjfldsajfks</w:t>
+      </w:r>
+      <w:proofErr w:type="spellEnd"/>
+    </w:p>
+    <w:p>
+      <w:pPr>
+        <w:pStyle w:val="Prrafodelista"/>
+        <w:numPr>
+          <w:ilvl w:val="0"/>
+          <w:numId w:val="27"/>
+        </w:numPr>
+        <w:jc w:val="both"/>
+        <w:rPr>
+          <w:rFonts w:ascii="Times New Roman" w:hAnsi="Times New Roman" w:cs="Times New Roman"/>
+          <w:b/>
+          <w:sz w:val="24"/>
+          <w:szCs w:val="24"/>
+        </w:rPr>
+      </w:pPr>
+      <w:r>
+        <w:rPr>
+          <w:rFonts w:ascii="Times New Roman" w:hAnsi="Times New Roman" w:cs="Times New Roman"/>
+          <w:b/>
+          <w:sz w:val="24"/>
+          <w:szCs w:val="24"/>
+        </w:rPr>
+        <w:t>User and Developer Isolation.</w:t>
+      </w:r>
+    </w:p>
+    <w:p>
+      <w:pPr>
+        <w:pStyle w:val="Prrafodelista"/>
+        <w:numPr>
+          <w:ilvl w:val="1"/>
+          <w:numId w:val="27"/>
+        </w:numPr>
+        <w:jc w:val="both"/>
+        <w:rPr>
+          <w:rFonts w:ascii="Times New Roman" w:hAnsi="Times New Roman" w:cs="Times New Roman"/>
+          <w:b/>
+          <w:sz w:val="24"/>
+          <w:szCs w:val="24"/>
+        </w:rPr>
+      </w:pPr>
+      <w:proofErr w:type="spellStart"/>
+      <w:r>
+        <w:rPr>
+          <w:rFonts w:ascii="Times New Roman" w:hAnsi="Times New Roman" w:cs="Times New Roman"/>
+          <w:bCs/>
+          <w:sz w:val="24"/>
+          <w:szCs w:val="24"/>
+        </w:rPr>
+        <w:t>Fasdjlfajskdf</w:t>
+      </w:r>
+      <w:proofErr w:type="spellEnd"/>
+    </w:p>
+    <w:p>
+      <w:pPr>
+        <w:pStyle w:val="Prrafodelista"/>
+        <w:numPr>
+          <w:ilvl w:val="0"/>
+          <w:numId w:val="27"/>
+        </w:numPr>
+        <w:jc w:val="both"/>
+        <w:rPr>
+          <w:rFonts w:ascii="Times New Roman" w:hAnsi="Times New Roman" w:cs="Times New Roman"/>
+          <w:b/>
+          <w:sz w:val="24"/>
+          <w:szCs w:val="24"/>
+        </w:rPr>
+      </w:pPr>
+      <w:r>
+        <w:rPr>
+          <w:rFonts w:ascii="Times New Roman" w:hAnsi="Times New Roman" w:cs="Times New Roman"/>
+          <w:b/>
+          <w:sz w:val="24"/>
+          <w:szCs w:val="24"/>
+        </w:rPr>
+        <w:t>Upcasting.</w:t>
+      </w:r>
+    </w:p>
+    <w:p>
+      <w:pPr>
+        <w:pStyle w:val="Prrafodelista"/>
+        <w:numPr>
+          <w:ilvl w:val="1"/>
+          <w:numId w:val="27"/>
+        </w:numPr>
+        <w:jc w:val="both"/>
+        <w:rPr>
+          <w:rFonts w:ascii="Times New Roman" w:hAnsi="Times New Roman" w:cs="Times New Roman"/>
+          <w:b/>
+          <w:sz w:val="24"/>
+          <w:szCs w:val="24"/>
+        </w:rPr>
+      </w:pPr>
+      <w:proofErr w:type="spellStart"/>
+      <w:r>
+        <w:rPr>
+          <w:rFonts w:ascii="Times New Roman" w:hAnsi="Times New Roman" w:cs="Times New Roman"/>
+          <w:bCs/>
+          <w:sz w:val="24"/>
+          <w:szCs w:val="24"/>
+        </w:rPr>
+        <w:t>Sdfsdfsdf</w:t>
+      </w:r>
+      <w:proofErr w:type="spellEnd"/>
+    </w:p>
+    <w:p>
+      <w:pPr>
+        <w:pStyle w:val="Prrafodelista"/>
+        <w:numPr>
+          <w:ilvl w:val="0"/>
+          <w:numId w:val="27"/>
+        </w:numPr>
+        <w:jc w:val="both"/>
+        <w:rPr>
+          <w:rFonts w:ascii="Times New Roman" w:hAnsi="Times New Roman" w:cs="Times New Roman"/>
+          <w:b/>
+          <w:sz w:val="24"/>
+          <w:szCs w:val="24"/>
+        </w:rPr>
+      </w:pPr>
+      <w:r>
+        <w:rPr>
+          <w:rFonts w:ascii="Times New Roman" w:hAnsi="Times New Roman" w:cs="Times New Roman"/>
+          <w:b/>
+          <w:sz w:val="24"/>
+          <w:szCs w:val="24"/>
+        </w:rPr>
+        <w:t>Static Fields and Methods.</w:t>
+      </w:r>
+    </w:p>
+    <w:p>
+      <w:pPr>
+        <w:pStyle w:val="Prrafodelista"/>
+        <w:numPr>
+          <w:ilvl w:val="1"/>
+          <w:numId w:val="27"/>
+        </w:numPr>
+        <w:jc w:val="both"/>
+        <w:rPr>
+          <w:rFonts w:ascii="Times New Roman" w:hAnsi="Times New Roman" w:cs="Times New Roman"/>
+          <w:b/>
+          <w:sz w:val="24"/>
+          <w:szCs w:val="24"/>
+        </w:rPr>
+      </w:pPr>
+      <w:proofErr w:type="spellStart"/>
+      <w:r>
+        <w:rPr>
+          <w:rFonts w:ascii="Times New Roman" w:hAnsi="Times New Roman" w:cs="Times New Roman"/>
+          <w:bCs/>
+          <w:sz w:val="24"/>
+          <w:szCs w:val="24"/>
+        </w:rPr>
+        <w:t>Afsldjfaksjdf</w:t>
+      </w:r>
+      <w:proofErr w:type="spellEnd"/>
+    </w:p>
+    <w:p>
+      <w:pPr>
+        <w:pStyle w:val="Prrafodelista"/>
+        <w:numPr>
+          <w:ilvl w:val="0"/>
+          <w:numId w:val="27"/>
+        </w:numPr>
+        <w:jc w:val="both"/>
+        <w:rPr>
+          <w:rFonts w:ascii="Times New Roman" w:hAnsi="Times New Roman" w:cs="Times New Roman"/>
+          <w:b/>
+          <w:sz w:val="24"/>
+          <w:szCs w:val="24"/>
+        </w:rPr>
+      </w:pPr>
+      <w:r>
+        <w:rPr>
+          <w:rFonts w:ascii="Times New Roman" w:hAnsi="Times New Roman" w:cs="Times New Roman"/>
+          <w:b/>
+          <w:sz w:val="24"/>
+          <w:szCs w:val="24"/>
+        </w:rPr>
+        <w:t>Final Fields, Methods and Classes.</w:t>
+      </w:r>
+    </w:p>
+    <w:p>
+      <w:pPr>
+        <w:pStyle w:val="Prrafodelista"/>
+        <w:numPr>
+          <w:ilvl w:val="1"/>
+          <w:numId w:val="27"/>
+        </w:numPr>
+        <w:jc w:val="both"/>
+        <w:rPr>
+          <w:rFonts w:ascii="Times New Roman" w:hAnsi="Times New Roman" w:cs="Times New Roman"/>
+          <w:b/>
+          <w:sz w:val="24"/>
+          <w:szCs w:val="24"/>
+        </w:rPr>
+      </w:pPr>
+      <w:proofErr w:type="spellStart"/>
+      <w:r>
+        <w:rPr>
+          <w:rFonts w:ascii="Times New Roman" w:hAnsi="Times New Roman" w:cs="Times New Roman"/>
+          <w:bCs/>
+          <w:sz w:val="24"/>
+          <w:szCs w:val="24"/>
+        </w:rPr>
+        <w:t>Sdfnasdfajd</w:t>
+      </w:r>
+      <w:proofErr w:type="spellEnd"/>
+    </w:p>
+    <w:p>
+      <w:pPr>
+        <w:pStyle w:val="Prrafodelista"/>
+        <w:numPr>
+          <w:ilvl w:val="0"/>
+          <w:numId w:val="27"/>
+        </w:numPr>
+        <w:jc w:val="both"/>
+        <w:rPr>
+          <w:rFonts w:ascii="Times New Roman" w:hAnsi="Times New Roman" w:cs="Times New Roman"/>
+          <w:b/>
+          <w:sz w:val="24"/>
+          <w:szCs w:val="24"/>
+        </w:rPr>
+      </w:pPr>
+      <w:r>
+        <w:rPr>
+          <w:rFonts w:ascii="Times New Roman" w:hAnsi="Times New Roman" w:cs="Times New Roman"/>
+          <w:b/>
+          <w:sz w:val="24"/>
+          <w:szCs w:val="24"/>
+        </w:rPr>
+        <w:t>Data Structures.</w:t>
+      </w:r>
+    </w:p>
+    <w:p>
+      <w:pPr>
+        <w:pStyle w:val="Prrafodelista"/>
+        <w:numPr>
+          <w:ilvl w:val="1"/>
+          <w:numId w:val="27"/>
+        </w:numPr>
+        <w:jc w:val="both"/>
+        <w:rPr>
+          <w:rFonts w:ascii="Times New Roman" w:hAnsi="Times New Roman" w:cs="Times New Roman"/>
+          <w:b/>
+          <w:sz w:val="24"/>
+          <w:szCs w:val="24"/>
+        </w:rPr>
+      </w:pPr>
+      <w:proofErr w:type="spellStart"/>
+      <w:r>
+        <w:rPr>
+          <w:rFonts w:ascii="Times New Roman" w:hAnsi="Times New Roman" w:cs="Times New Roman"/>
+          <w:bCs/>
+          <w:sz w:val="24"/>
+          <w:szCs w:val="24"/>
+        </w:rPr>
+        <w:t>Sdkjflasdkfa</w:t>
+      </w:r>
+      <w:proofErr w:type="spellEnd"/>
+    </w:p>
+    <w:p>
+      <w:pPr>
+        <w:pStyle w:val="Prrafodelista"/>
+        <w:numPr>
+          <w:ilvl w:val="0"/>
+          <w:numId w:val="27"/>
+        </w:numPr>
+        <w:jc w:val="both"/>
+        <w:rPr>
+          <w:rFonts w:ascii="Times New Roman" w:hAnsi="Times New Roman" w:cs="Times New Roman"/>
+          <w:b/>
+          <w:sz w:val="24"/>
+          <w:szCs w:val="24"/>
+        </w:rPr>
+      </w:pPr>
+      <w:r>
+        <w:rPr>
+          <w:rFonts w:ascii="Times New Roman" w:hAnsi="Times New Roman" w:cs="Times New Roman"/>
+          <w:b/>
+          <w:sz w:val="24"/>
+          <w:szCs w:val="24"/>
+        </w:rPr>
+        <w:t>Java Generics.</w:t>
+      </w:r>
+    </w:p>
+    <w:p>
+      <w:pPr>
+        <w:pStyle w:val="Prrafodelista"/>
+        <w:numPr>
+          <w:ilvl w:val="1"/>
+          <w:numId w:val="27"/>
+        </w:numPr>
+        <w:jc w:val="both"/>
+        <w:rPr>
+          <w:rFonts w:ascii="Times New Roman" w:hAnsi="Times New Roman" w:cs="Times New Roman"/>
+          <w:b/>
+          <w:sz w:val="24"/>
+          <w:szCs w:val="24"/>
+        </w:rPr>
+      </w:pPr>
+      <w:proofErr w:type="spellStart"/>
+      <w:r>
+        <w:rPr>
+          <w:rFonts w:ascii="Times New Roman" w:hAnsi="Times New Roman" w:cs="Times New Roman"/>
+          <w:bCs/>
+          <w:sz w:val="24"/>
+          <w:szCs w:val="24"/>
+        </w:rPr>
+        <w:t>Asdjfalksdjfas</w:t>
+      </w:r>
+      <w:proofErr w:type="spellEnd"/>
+    </w:p>
+    <w:p>
+      <w:pPr>
+        <w:pStyle w:val="Prrafodelista"/>
+        <w:numPr>
+          <w:ilvl w:val="0"/>
+          <w:numId w:val="27"/>
+        </w:numPr>
+        <w:jc w:val="both"/>
+        <w:rPr>
+          <w:rFonts w:ascii="Times New Roman" w:hAnsi="Times New Roman" w:cs="Times New Roman"/>
+          <w:b/>
+          <w:sz w:val="24"/>
+          <w:szCs w:val="24"/>
+        </w:rPr>
+      </w:pPr>
+      <w:proofErr w:type="spellStart"/>
+      <w:r>
+        <w:rPr>
+          <w:rFonts w:ascii="Times New Roman" w:hAnsi="Times New Roman" w:cs="Times New Roman"/>
+          <w:b/>
+          <w:sz w:val="24"/>
+          <w:szCs w:val="24"/>
+        </w:rPr>
+        <w:t>Downcasting</w:t>
+      </w:r>
+      <w:proofErr w:type="spellEnd"/>
+      <w:r>
+        <w:rPr>
+          <w:rFonts w:ascii="Times New Roman" w:hAnsi="Times New Roman" w:cs="Times New Roman"/>
+          <w:b/>
+          <w:sz w:val="24"/>
+          <w:szCs w:val="24"/>
+        </w:rPr>
+        <w:t>.</w:t>
+      </w:r>
+    </w:p>
+    <w:p>
+      <w:pPr>
+        <w:pStyle w:val="Prrafodelista"/>
+        <w:numPr>
+          <w:ilvl w:val="1"/>
+          <w:numId w:val="27"/>
+        </w:numPr>
+        <w:jc w:val="both"/>
+        <w:rPr>
+          <w:rFonts w:ascii="Times New Roman" w:hAnsi="Times New Roman" w:cs="Times New Roman"/>
+          <w:b/>
+          <w:sz w:val="24"/>
+          <w:szCs w:val="24"/>
+        </w:rPr>
+      </w:pPr>
+      <w:proofErr w:type="spellStart"/>
+      <w:r>
+        <w:rPr>
+          <w:rFonts w:ascii="Times New Roman" w:hAnsi="Times New Roman" w:cs="Times New Roman"/>
+          <w:bCs/>
+          <w:sz w:val="24"/>
+          <w:szCs w:val="24"/>
+        </w:rPr>
+        <w:t>Asdfjkldsjfl</w:t>
+      </w:r>
+      <w:proofErr w:type="spellEnd"/>
+    </w:p>
+    <w:p>
+      <w:pPr>
+        <w:pStyle w:val="Prrafodelista"/>
+        <w:numPr>
+          <w:ilvl w:val="0"/>
+          <w:numId w:val="27"/>
+        </w:numPr>
+        <w:jc w:val="both"/>
+        <w:rPr>
+          <w:rFonts w:ascii="Times New Roman" w:hAnsi="Times New Roman" w:cs="Times New Roman"/>
+          <w:b/>
+          <w:sz w:val="24"/>
+          <w:szCs w:val="24"/>
+        </w:rPr>
+      </w:pPr>
+      <w:r>
+        <w:rPr>
+          <w:rFonts w:ascii="Times New Roman" w:hAnsi="Times New Roman" w:cs="Times New Roman"/>
+          <w:b/>
+          <w:sz w:val="24"/>
+          <w:szCs w:val="24"/>
+        </w:rPr>
+        <w:t>Exception Handling.</w:t>
+      </w:r>
+    </w:p>
+    <w:p>
+      <w:pPr>
+        <w:pStyle w:val="Prrafodelista"/>
+        <w:numPr>
+          <w:ilvl w:val="1"/>
+          <w:numId w:val="27"/>
+        </w:numPr>
+        <w:jc w:val="both"/>
+        <w:rPr>
+          <w:rFonts w:ascii="Times New Roman" w:hAnsi="Times New Roman" w:cs="Times New Roman"/>
+          <w:b/>
+          <w:sz w:val="24"/>
+          <w:szCs w:val="24"/>
+        </w:rPr>
+      </w:pPr>
+      <w:proofErr w:type="spellStart"/>
+      <w:r>
+        <w:rPr>
+          <w:rFonts w:ascii="Times New Roman" w:hAnsi="Times New Roman" w:cs="Times New Roman"/>
+          <w:bCs/>
+          <w:sz w:val="24"/>
+          <w:szCs w:val="24"/>
+        </w:rPr>
+        <w:t>Sdfsdjlfsjdklf</w:t>
+      </w:r>
+      <w:proofErr w:type="spellEnd"/>
+    </w:p>
+    <w:p>
+      <w:pPr>
+        <w:pStyle w:val="Prrafodelista"/>
+        <w:numPr>
+          <w:ilvl w:val="0"/>
+          <w:numId w:val="27"/>
+        </w:numPr>
+        <w:jc w:val="both"/>
+        <w:rPr>
+          <w:rFonts w:ascii="Times New Roman" w:hAnsi="Times New Roman" w:cs="Times New Roman"/>
+          <w:b/>
+          <w:sz w:val="24"/>
+          <w:szCs w:val="24"/>
+        </w:rPr>
+      </w:pPr>
+      <w:r>
+        <w:rPr>
+          <w:rFonts w:ascii="Times New Roman" w:hAnsi="Times New Roman" w:cs="Times New Roman"/>
+          <w:b/>
+          <w:sz w:val="24"/>
+          <w:szCs w:val="24"/>
+        </w:rPr>
+        <w:t>File Reading and Writing.</w:t>
+      </w:r>
+    </w:p>
+    <w:p>
+      <w:pPr>
+        <w:pStyle w:val="Prrafodelista"/>
+        <w:numPr>
+          <w:ilvl w:val="1"/>
+          <w:numId w:val="27"/>
+        </w:numPr>
+        <w:jc w:val="both"/>
+        <w:rPr>
+          <w:rFonts w:ascii="Times New Roman" w:hAnsi="Times New Roman" w:cs="Times New Roman"/>
+          <w:b/>
+          <w:sz w:val="24"/>
+          <w:szCs w:val="24"/>
+        </w:rPr>
+      </w:pPr>
+      <w:proofErr w:type="spellStart"/>
+      <w:r>
+        <w:rPr>
+          <w:rFonts w:ascii="Times New Roman" w:hAnsi="Times New Roman" w:cs="Times New Roman"/>
+          <w:bCs/>
+          <w:sz w:val="24"/>
+          <w:szCs w:val="24"/>
+        </w:rPr>
+        <w:t>Sdfsdfasdf</w:t>
+      </w:r>
+      <w:proofErr w:type="spellEnd"/>
+    </w:p>
+    <w:p>
+      <w:pPr>
+        <w:pStyle w:val="Prrafodelista"/>
+        <w:numPr>
+          <w:ilvl w:val="0"/>
+          <w:numId w:val="27"/>
+        </w:numPr>
+        <w:jc w:val="both"/>
+        <w:rPr>
+          <w:rFonts w:ascii="Times New Roman" w:hAnsi="Times New Roman" w:cs="Times New Roman"/>
+          <w:b/>
+          <w:sz w:val="24"/>
+          <w:szCs w:val="24"/>
+        </w:rPr>
+      </w:pPr>
+      <w:r>
+        <w:rPr>
+          <w:rFonts w:ascii="Times New Roman" w:hAnsi="Times New Roman" w:cs="Times New Roman"/>
+          <w:b/>
+          <w:sz w:val="24"/>
+          <w:szCs w:val="24"/>
+        </w:rPr>
+        <w:lastRenderedPageBreak/>
+        <w:t>Default Constructor and Copy Constructor.</w:t>
+      </w:r>
+    </w:p>
+    <w:p>
+      <w:pPr>
+        <w:pStyle w:val="Prrafodelista"/>
+        <w:numPr>
+          <w:ilvl w:val="1"/>
+          <w:numId w:val="27"/>
+        </w:numPr>
+        <w:jc w:val="both"/>
+        <w:rPr>
+          <w:rFonts w:ascii="Times New Roman" w:hAnsi="Times New Roman" w:cs="Times New Roman"/>
+          <w:b/>
+          <w:sz w:val="24"/>
+          <w:szCs w:val="24"/>
+        </w:rPr>
+      </w:pPr>
+      <w:r>
+        <w:rPr>
+          <w:rFonts w:ascii="Times New Roman" w:hAnsi="Times New Roman" w:cs="Times New Roman"/>
+          <w:bCs/>
+          <w:sz w:val="24"/>
+          <w:szCs w:val="24"/>
+        </w:rPr>
+        <w:t>sfasdfasdfajlsdkfa</w:t>
+      </w:r>
+    </w:p>
+    <w:p>
+      <w:pPr>
+        <w:jc w:val="both"/>
+        <w:rPr>
+          <w:rFonts w:ascii="Times New Roman" w:hAnsi="Times New Roman" w:cs="Times New Roman"/>
+          <w:b/>
+          <w:bCs/>
+          <w:sz w:val="24"/>
+          <w:szCs w:val="24"/>
+        </w:rPr>
+      </w:pPr>
+    </w:p>
+    <w:p>
+      <w:pPr>
+        <w:jc w:val="both"/>
+        <w:rPr>
+          <w:rFonts w:ascii="Times New Roman" w:hAnsi="Times New Roman" w:cs="Times New Roman"/>
+          <w:b/>
+          <w:bCs/>
+          <w:sz w:val="24"/>
+          <w:szCs w:val="24"/>
+        </w:rPr>
+      </w:pPr>
+    </w:p>
+    <w:p>
+      <w:pPr>
+        <w:jc w:val="both"/>
+        <w:rPr>
+          <w:rFonts w:ascii="Times New Roman" w:hAnsi="Times New Roman" w:cs="Times New Roman"/>
+          <w:b/>
+          <w:bCs/>
+          <w:sz w:val="24"/>
+          <w:szCs w:val="24"/>
+        </w:rPr>
+      </w:pPr>
     </w:p>
     <w:p>
       <w:pPr>
@@ -1100,6 +2187,98 @@
     </w:lvl>
   </w:abstractNum>
   <w:abstractNum w:abstractNumId="3" w15:restartNumberingAfterBreak="0">
+    <w:nsid w:val="1D027E92"/>
+    <w:multiLevelType w:val="hybridMultilevel"/>
+    <w:tmpl w:val="E626F9C0"/>
+    <w:lvl w:ilvl="0" w:tplc="040A000F">
+      <w:start w:val="1"/>
+      <w:numFmt w:val="decimal"/>
+      <w:lvlText w:val="%1."/>
+      <w:lvlJc w:val="left"/>
+      <w:pPr>
+        <w:ind w:left="720" w:hanging="360"/>
+      </w:pPr>
+      <w:rPr>
+        <w:rFonts w:hint="default"/>
+      </w:rPr>
+    </w:lvl>
+    <w:lvl w:ilvl="1" w:tplc="040A0003">
+      <w:start w:val="1"/>
+      <w:numFmt w:val="bullet"/>
+      <w:lvlText w:val="o"/>
+      <w:lvlJc w:val="left"/>
+      <w:pPr>
+        <w:ind w:left="1440" w:hanging="360"/>
+      </w:pPr>
+      <w:rPr>
+        <w:rFonts w:ascii="Courier New" w:hAnsi="Courier New" w:cs="Courier New" w:hint="default"/>
+      </w:rPr>
+    </w:lvl>
+    <w:lvl w:ilvl="2" w:tplc="040A001B">
+      <w:start w:val="1"/>
+      <w:numFmt w:val="lowerRoman"/>
+      <w:lvlText w:val="%3."/>
+      <w:lvlJc w:val="right"/>
+      <w:pPr>
+        <w:ind w:left="2160" w:hanging="180"/>
+      </w:pPr>
+    </w:lvl>
+    <w:lvl w:ilvl="3" w:tplc="040A000F" w:tentative="1">
+      <w:start w:val="1"/>
+      <w:numFmt w:val="decimal"/>
+      <w:lvlText w:val="%4."/>
+      <w:lvlJc w:val="left"/>
+      <w:pPr>
+        <w:ind w:left="2880" w:hanging="360"/>
+      </w:pPr>
+    </w:lvl>
+    <w:lvl w:ilvl="4" w:tplc="040A0019" w:tentative="1">
+      <w:start w:val="1"/>
+      <w:numFmt w:val="lowerLetter"/>
+      <w:lvlText w:val="%5."/>
+      <w:lvlJc w:val="left"/>
+      <w:pPr>
+        <w:ind w:left="3600" w:hanging="360"/>
+      </w:pPr>
+    </w:lvl>
+    <w:lvl w:ilvl="5" w:tplc="040A001B" w:tentative="1">
+      <w:start w:val="1"/>
+      <w:numFmt w:val="lowerRoman"/>
+      <w:lvlText w:val="%6."/>
+      <w:lvlJc w:val="right"/>
+      <w:pPr>
+        <w:ind w:left="4320" w:hanging="180"/>
+      </w:pPr>
+    </w:lvl>
+    <w:lvl w:ilvl="6" w:tplc="040A000F" w:tentative="1">
+      <w:start w:val="1"/>
+      <w:numFmt w:val="decimal"/>
+      <w:lvlText w:val="%7."/>
+      <w:lvlJc w:val="left"/>
+      <w:pPr>
+        <w:ind w:left="5040" w:hanging="360"/>
+      </w:pPr>
+    </w:lvl>
+    <w:lvl w:ilvl="7" w:tplc="040A0019" w:tentative="1">
+      <w:start w:val="1"/>
+      <w:numFmt w:val="lowerLetter"/>
+      <w:lvlText w:val="%8."/>
+      <w:lvlJc w:val="left"/>
+      <w:pPr>
+        <w:ind w:left="5760" w:hanging="360"/>
+      </w:pPr>
+    </w:lvl>
+    <w:lvl w:ilvl="8" w:tplc="040A001B" w:tentative="1">
+      <w:start w:val="1"/>
+      <w:numFmt w:val="lowerRoman"/>
+      <w:lvlText w:val="%9."/>
+      <w:lvlJc w:val="right"/>
+      <w:pPr>
+        <w:ind w:left="6480" w:hanging="180"/>
+      </w:pPr>
+    </w:lvl>
+  </w:abstractNum>
+  <w:abstractNum w:abstractNumId="4" w15:restartNumberingAfterBreak="0">
     <w:nsid w:val="23B05BD7"/>
     <w:multiLevelType w:val="multilevel"/>
     <w:tmpl w:val="39F28772"/>
@@ -1241,7 +2420,7 @@
       </w:rPr>
     </w:lvl>
   </w:abstractNum>
-  <w:abstractNum w:abstractNumId="4" w15:restartNumberingAfterBreak="0">
+  <w:abstractNum w:abstractNumId="5" w15:restartNumberingAfterBreak="0">
     <w:nsid w:val="28B85ED3"/>
     <w:multiLevelType w:val="hybridMultilevel"/>
     <w:tmpl w:val="FAD464A2"/>
@@ -1354,7 +2533,7 @@
       </w:rPr>
     </w:lvl>
   </w:abstractNum>
-  <w:abstractNum w:abstractNumId="5" w15:restartNumberingAfterBreak="0">
+  <w:abstractNum w:abstractNumId="6" w15:restartNumberingAfterBreak="0">
     <w:nsid w:val="2D8C0C30"/>
     <w:multiLevelType w:val="hybridMultilevel"/>
     <w:tmpl w:val="6AF0FBDC"/>
@@ -1467,7 +2646,7 @@
       </w:rPr>
     </w:lvl>
   </w:abstractNum>
-  <w:abstractNum w:abstractNumId="6" w15:restartNumberingAfterBreak="0">
+  <w:abstractNum w:abstractNumId="7" w15:restartNumberingAfterBreak="0">
     <w:nsid w:val="302A091D"/>
     <w:multiLevelType w:val="hybridMultilevel"/>
     <w:tmpl w:val="947AA41E"/>
@@ -1580,7 +2759,7 @@
       </w:rPr>
     </w:lvl>
   </w:abstractNum>
-  <w:abstractNum w:abstractNumId="7" w15:restartNumberingAfterBreak="0">
+  <w:abstractNum w:abstractNumId="8" w15:restartNumberingAfterBreak="0">
     <w:nsid w:val="38AE1E18"/>
     <w:multiLevelType w:val="multilevel"/>
     <w:tmpl w:val="74BA5E08"/>
@@ -1693,7 +2872,7 @@
       </w:pPr>
     </w:lvl>
   </w:abstractNum>
-  <w:abstractNum w:abstractNumId="8" w15:restartNumberingAfterBreak="0">
+  <w:abstractNum w:abstractNumId="9" w15:restartNumberingAfterBreak="0">
     <w:nsid w:val="39F53C0A"/>
     <w:multiLevelType w:val="hybridMultilevel"/>
     <w:tmpl w:val="140C6B16"/>
@@ -1806,7 +2985,7 @@
       </w:rPr>
     </w:lvl>
   </w:abstractNum>
-  <w:abstractNum w:abstractNumId="9" w15:restartNumberingAfterBreak="0">
+  <w:abstractNum w:abstractNumId="10" w15:restartNumberingAfterBreak="0">
     <w:nsid w:val="41773823"/>
     <w:multiLevelType w:val="hybridMultilevel"/>
     <w:tmpl w:val="79A2C0AC"/>
@@ -1919,7 +3098,7 @@
       </w:rPr>
     </w:lvl>
   </w:abstractNum>
-  <w:abstractNum w:abstractNumId="10" w15:restartNumberingAfterBreak="0">
+  <w:abstractNum w:abstractNumId="11" w15:restartNumberingAfterBreak="0">
     <w:nsid w:val="42C300EC"/>
     <w:multiLevelType w:val="multilevel"/>
     <w:tmpl w:val="228A6352"/>
@@ -2060,7 +3239,7 @@
       </w:rPr>
     </w:lvl>
   </w:abstractNum>
-  <w:abstractNum w:abstractNumId="11" w15:restartNumberingAfterBreak="0">
+  <w:abstractNum w:abstractNumId="12" w15:restartNumberingAfterBreak="0">
     <w:nsid w:val="441405EC"/>
     <w:multiLevelType w:val="multilevel"/>
     <w:tmpl w:val="C2FCCA2C"/>
@@ -2201,7 +3380,7 @@
       </w:rPr>
     </w:lvl>
   </w:abstractNum>
-  <w:abstractNum w:abstractNumId="12" w15:restartNumberingAfterBreak="0">
+  <w:abstractNum w:abstractNumId="13" w15:restartNumberingAfterBreak="0">
     <w:nsid w:val="44761679"/>
     <w:multiLevelType w:val="hybridMultilevel"/>
     <w:tmpl w:val="8F788916"/>
@@ -2287,7 +3466,7 @@
       </w:pPr>
     </w:lvl>
   </w:abstractNum>
-  <w:abstractNum w:abstractNumId="13" w15:restartNumberingAfterBreak="0">
+  <w:abstractNum w:abstractNumId="14" w15:restartNumberingAfterBreak="0">
     <w:nsid w:val="4F1353D6"/>
     <w:multiLevelType w:val="hybridMultilevel"/>
     <w:tmpl w:val="1EC60AD0"/>
@@ -2400,7 +3579,7 @@
       </w:rPr>
     </w:lvl>
   </w:abstractNum>
-  <w:abstractNum w:abstractNumId="14" w15:restartNumberingAfterBreak="0">
+  <w:abstractNum w:abstractNumId="15" w15:restartNumberingAfterBreak="0">
     <w:nsid w:val="57D302F8"/>
     <w:multiLevelType w:val="multilevel"/>
     <w:tmpl w:val="36E42C10"/>
@@ -2541,7 +3720,7 @@
       </w:rPr>
     </w:lvl>
   </w:abstractNum>
-  <w:abstractNum w:abstractNumId="15" w15:restartNumberingAfterBreak="0">
+  <w:abstractNum w:abstractNumId="16" w15:restartNumberingAfterBreak="0">
     <w:nsid w:val="58602922"/>
     <w:multiLevelType w:val="hybridMultilevel"/>
     <w:tmpl w:val="59DA64DA"/>
@@ -2654,7 +3833,7 @@
       </w:rPr>
     </w:lvl>
   </w:abstractNum>
-  <w:abstractNum w:abstractNumId="16" w15:restartNumberingAfterBreak="0">
+  <w:abstractNum w:abstractNumId="17" w15:restartNumberingAfterBreak="0">
     <w:nsid w:val="5D5F62D1"/>
     <w:multiLevelType w:val="multilevel"/>
     <w:tmpl w:val="4DB0A7C8"/>
@@ -2795,7 +3974,7 @@
       </w:rPr>
     </w:lvl>
   </w:abstractNum>
-  <w:abstractNum w:abstractNumId="17" w15:restartNumberingAfterBreak="0">
+  <w:abstractNum w:abstractNumId="18" w15:restartNumberingAfterBreak="0">
     <w:nsid w:val="62A52ADE"/>
     <w:multiLevelType w:val="hybridMultilevel"/>
     <w:tmpl w:val="98B25EE0"/>
@@ -2908,7 +4087,7 @@
       </w:rPr>
     </w:lvl>
   </w:abstractNum>
-  <w:abstractNum w:abstractNumId="18" w15:restartNumberingAfterBreak="0">
+  <w:abstractNum w:abstractNumId="19" w15:restartNumberingAfterBreak="0">
     <w:nsid w:val="655C3712"/>
     <w:multiLevelType w:val="hybridMultilevel"/>
     <w:tmpl w:val="34F6378E"/>
@@ -3021,7 +4200,7 @@
       </w:rPr>
     </w:lvl>
   </w:abstractNum>
-  <w:abstractNum w:abstractNumId="19" w15:restartNumberingAfterBreak="0">
+  <w:abstractNum w:abstractNumId="20" w15:restartNumberingAfterBreak="0">
     <w:nsid w:val="66592839"/>
     <w:multiLevelType w:val="multilevel"/>
     <w:tmpl w:val="8E105D9E"/>
@@ -3162,7 +4341,7 @@
       </w:rPr>
     </w:lvl>
   </w:abstractNum>
-  <w:abstractNum w:abstractNumId="20" w15:restartNumberingAfterBreak="0">
+  <w:abstractNum w:abstractNumId="21" w15:restartNumberingAfterBreak="0">
     <w:nsid w:val="668F38C2"/>
     <w:multiLevelType w:val="multilevel"/>
     <w:tmpl w:val="4B1CC3AE"/>
@@ -3303,7 +4482,7 @@
       </w:rPr>
     </w:lvl>
   </w:abstractNum>
-  <w:abstractNum w:abstractNumId="21" w15:restartNumberingAfterBreak="0">
+  <w:abstractNum w:abstractNumId="22" w15:restartNumberingAfterBreak="0">
     <w:nsid w:val="67B85C42"/>
     <w:multiLevelType w:val="multilevel"/>
     <w:tmpl w:val="1354DF5C"/>
@@ -3444,7 +4623,7 @@
       </w:rPr>
     </w:lvl>
   </w:abstractNum>
-  <w:abstractNum w:abstractNumId="22" w15:restartNumberingAfterBreak="0">
+  <w:abstractNum w:abstractNumId="23" w15:restartNumberingAfterBreak="0">
     <w:nsid w:val="6FC36A05"/>
     <w:multiLevelType w:val="multilevel"/>
     <w:tmpl w:val="417461C6"/>
@@ -3584,7 +4763,7 @@
       </w:rPr>
     </w:lvl>
   </w:abstractNum>
-  <w:abstractNum w:abstractNumId="23" w15:restartNumberingAfterBreak="0">
+  <w:abstractNum w:abstractNumId="24" w15:restartNumberingAfterBreak="0">
     <w:nsid w:val="7691667C"/>
     <w:multiLevelType w:val="hybridMultilevel"/>
     <w:tmpl w:val="FE34C904"/>
@@ -3697,7 +4876,7 @@
       </w:rPr>
     </w:lvl>
   </w:abstractNum>
-  <w:abstractNum w:abstractNumId="24" w15:restartNumberingAfterBreak="0">
+  <w:abstractNum w:abstractNumId="25" w15:restartNumberingAfterBreak="0">
     <w:nsid w:val="77C17DF7"/>
     <w:multiLevelType w:val="multilevel"/>
     <w:tmpl w:val="6890CEDC"/>
@@ -3838,7 +5017,7 @@
       </w:rPr>
     </w:lvl>
   </w:abstractNum>
-  <w:abstractNum w:abstractNumId="25" w15:restartNumberingAfterBreak="0">
+  <w:abstractNum w:abstractNumId="26" w15:restartNumberingAfterBreak="0">
     <w:nsid w:val="7A4D3FD3"/>
     <w:multiLevelType w:val="multilevel"/>
     <w:tmpl w:val="A3043F20"/>
@@ -3981,82 +5160,85 @@
     </w:lvl>
   </w:abstractNum>
   <w:num w:numId="1" w16cid:durableId="77291171">
+    <w:abstractNumId w:val="23"/>
+  </w:num>
+  <w:num w:numId="2" w16cid:durableId="424305728">
+    <w:abstractNumId w:val="12"/>
+  </w:num>
+  <w:num w:numId="3" w16cid:durableId="325675354">
+    <w:abstractNumId w:val="8"/>
+  </w:num>
+  <w:num w:numId="4" w16cid:durableId="805198564">
     <w:abstractNumId w:val="22"/>
   </w:num>
-  <w:num w:numId="2" w16cid:durableId="424305728">
+  <w:num w:numId="5" w16cid:durableId="2123256714">
+    <w:abstractNumId w:val="4"/>
+  </w:num>
+  <w:num w:numId="6" w16cid:durableId="1831097421">
     <w:abstractNumId w:val="11"/>
   </w:num>
-  <w:num w:numId="3" w16cid:durableId="325675354">
-    <w:abstractNumId w:val="7"/>
-  </w:num>
-  <w:num w:numId="4" w16cid:durableId="805198564">
-    <w:abstractNumId w:val="21"/>
-  </w:num>
-  <w:num w:numId="5" w16cid:durableId="2123256714">
-    <w:abstractNumId w:val="3"/>
-  </w:num>
-  <w:num w:numId="6" w16cid:durableId="1831097421">
-    <w:abstractNumId w:val="10"/>
-  </w:num>
   <w:num w:numId="7" w16cid:durableId="1324233875">
-    <w:abstractNumId w:val="14"/>
+    <w:abstractNumId w:val="15"/>
   </w:num>
   <w:num w:numId="8" w16cid:durableId="1294826572">
-    <w:abstractNumId w:val="12"/>
+    <w:abstractNumId w:val="13"/>
   </w:num>
   <w:num w:numId="9" w16cid:durableId="1332026765">
     <w:abstractNumId w:val="1"/>
   </w:num>
   <w:num w:numId="10" w16cid:durableId="1459421867">
-    <w:abstractNumId w:val="17"/>
+    <w:abstractNumId w:val="18"/>
   </w:num>
   <w:num w:numId="11" w16cid:durableId="57216356">
-    <w:abstractNumId w:val="5"/>
+    <w:abstractNumId w:val="6"/>
   </w:num>
   <w:num w:numId="12" w16cid:durableId="1170021419">
-    <w:abstractNumId w:val="15"/>
+    <w:abstractNumId w:val="16"/>
   </w:num>
   <w:num w:numId="13" w16cid:durableId="554775200">
-    <w:abstractNumId w:val="9"/>
+    <w:abstractNumId w:val="10"/>
   </w:num>
   <w:num w:numId="14" w16cid:durableId="691539038">
-    <w:abstractNumId w:val="8"/>
+    <w:abstractNumId w:val="9"/>
   </w:num>
   <w:num w:numId="15" w16cid:durableId="719786002">
     <w:abstractNumId w:val="0"/>
   </w:num>
   <w:num w:numId="16" w16cid:durableId="795872849">
+    <w:abstractNumId w:val="25"/>
+  </w:num>
+  <w:num w:numId="17" w16cid:durableId="778987770">
+    <w:abstractNumId w:val="21"/>
+  </w:num>
+  <w:num w:numId="18" w16cid:durableId="1410494240">
+    <w:abstractNumId w:val="17"/>
+  </w:num>
+  <w:num w:numId="19" w16cid:durableId="282152741">
+    <w:abstractNumId w:val="7"/>
+  </w:num>
+  <w:num w:numId="20" w16cid:durableId="379136211">
     <w:abstractNumId w:val="24"/>
   </w:num>
-  <w:num w:numId="17" w16cid:durableId="778987770">
+  <w:num w:numId="21" w16cid:durableId="1614898586">
+    <w:abstractNumId w:val="14"/>
+  </w:num>
+  <w:num w:numId="22" w16cid:durableId="240875128">
+    <w:abstractNumId w:val="5"/>
+  </w:num>
+  <w:num w:numId="23" w16cid:durableId="1122459639">
     <w:abstractNumId w:val="20"/>
   </w:num>
-  <w:num w:numId="18" w16cid:durableId="1410494240">
-    <w:abstractNumId w:val="16"/>
-  </w:num>
-  <w:num w:numId="19" w16cid:durableId="282152741">
-    <w:abstractNumId w:val="6"/>
-  </w:num>
-  <w:num w:numId="20" w16cid:durableId="379136211">
-    <w:abstractNumId w:val="23"/>
-  </w:num>
-  <w:num w:numId="21" w16cid:durableId="1614898586">
-    <w:abstractNumId w:val="13"/>
-  </w:num>
-  <w:num w:numId="22" w16cid:durableId="240875128">
-    <w:abstractNumId w:val="4"/>
-  </w:num>
-  <w:num w:numId="23" w16cid:durableId="1122459639">
-    <w:abstractNumId w:val="19"/>
-  </w:num>
   <w:num w:numId="24" w16cid:durableId="1026833580">
-    <w:abstractNumId w:val="25"/>
+    <w:abstractNumId w:val="26"/>
   </w:num>
   <w:num w:numId="25" w16cid:durableId="1290471920">
-    <w:abstractNumId w:val="18"/>
+    <w:abstractNumId w:val="19"/>
   </w:num>
   <w:num w:numId="26" w16cid:durableId="1877162291">
     <w:abstractNumId w:val="2"/>
+  </w:num>
+  <w:num w:numId="27" w16cid:durableId="960068745">
+    <w:abstractNumId w:val="3"/>
   </w:num>
   <w:numIdMacAtCleanup w:val="17"/>
 </w:numbering>
@@ -4462,13 +5644,13 @@
       <w:sz w:val="22"/>
     </w:rPr>
   </w:style>
-  <w:style w:type="character" w:default="1" w:styleId="DefaultParagraphFont">
+  <w:style w:type="character" w:default="1" w:styleId="Fuentedeprrafopredeter">
     <w:name w:val="Default Paragraph Font"/>
     <w:uiPriority w:val="1"/>
     <w:semiHidden/>
     <w:unhideWhenUsed/>
   </w:style>
-  <w:style w:type="table" w:default="1" w:styleId="TableNormal">
+  <w:style w:type="table" w:default="1" w:styleId="Tablanormal">
     <w:name w:val="Normal Table"/>
     <w:uiPriority w:val="99"/>
     <w:semiHidden/>
@@ -4483,7 +5665,7 @@
       </w:tblCellMar>
     </w:tblPr>
   </w:style>
-  <w:style w:type="numbering" w:default="1" w:styleId="NoList">
+  <w:style w:type="numbering" w:default="1" w:styleId="Sinlista">
     <w:name w:val="No List"/>
     <w:uiPriority w:val="99"/>
     <w:semiHidden/>
@@ -4491,7 +5673,7 @@
   </w:style>
   <w:style w:type="character" w:customStyle="1" w:styleId="InternetLink">
     <w:name w:val="Internet Link"/>
-    <w:basedOn w:val="DefaultParagraphFont"/>
+    <w:basedOn w:val="Fuentedeprrafopredeter"/>
     <w:uiPriority w:val="99"/>
     <w:unhideWhenUsed/>
     <w:rsid w:val="001B54E0"/>
@@ -4500,10 +5682,10 @@
       <w:u w:val="single"/>
     </w:rPr>
   </w:style>
-  <w:style w:type="character" w:customStyle="1" w:styleId="HTMLPreformattedChar">
-    <w:name w:val="HTML Preformatted Char"/>
-    <w:basedOn w:val="DefaultParagraphFont"/>
-    <w:link w:val="HTMLPreformatted"/>
+  <w:style w:type="character" w:customStyle="1" w:styleId="HTMLconformatoprevioCar">
+    <w:name w:val="HTML con formato previo Car"/>
+    <w:basedOn w:val="Fuentedeprrafopredeter"/>
+    <w:link w:val="HTMLconformatoprevio"/>
     <w:uiPriority w:val="99"/>
     <w:semiHidden/>
     <w:qFormat/>
@@ -16575,7 +17757,7 @@
   <w:style w:type="paragraph" w:customStyle="1" w:styleId="Heading">
     <w:name w:val="Heading"/>
     <w:basedOn w:val="Normal"/>
-    <w:next w:val="BodyText"/>
+    <w:next w:val="Textoindependiente"/>
     <w:qFormat/>
     <w:pPr>
       <w:keepNext/>
@@ -16587,21 +17769,21 @@
       <w:szCs w:val="28"/>
     </w:rPr>
   </w:style>
-  <w:style w:type="paragraph" w:styleId="BodyText">
+  <w:style w:type="paragraph" w:styleId="Textoindependiente">
     <w:name w:val="Body Text"/>
     <w:basedOn w:val="Normal"/>
     <w:pPr>
       <w:spacing w:after="140" w:line="276" w:lineRule="auto"/>
     </w:pPr>
   </w:style>
-  <w:style w:type="paragraph" w:styleId="List">
+  <w:style w:type="paragraph" w:styleId="Lista">
     <w:name w:val="List"/>
-    <w:basedOn w:val="BodyText"/>
+    <w:basedOn w:val="Textoindependiente"/>
     <w:rPr>
       <w:rFonts w:cs="Lohit Devanagari"/>
     </w:rPr>
   </w:style>
-  <w:style w:type="paragraph" w:styleId="Caption">
+  <w:style w:type="paragraph" w:styleId="Descripcin">
     <w:name w:val="caption"/>
     <w:basedOn w:val="Normal"/>
     <w:qFormat/>
@@ -16628,7 +17810,7 @@
       <w:rFonts w:cs="Lohit Devanagari"/>
     </w:rPr>
   </w:style>
-  <w:style w:type="paragraph" w:styleId="ListParagraph">
+  <w:style w:type="paragraph" w:styleId="Prrafodelista">
     <w:name w:val="List Paragraph"/>
     <w:basedOn w:val="Normal"/>
     <w:uiPriority w:val="34"/>
@@ -16657,10 +17839,10 @@
       <w:lang w:eastAsia="en-IE"/>
     </w:rPr>
   </w:style>
-  <w:style w:type="paragraph" w:styleId="HTMLPreformatted">
+  <w:style w:type="paragraph" w:styleId="HTMLconformatoprevio">
     <w:name w:val="HTML Preformatted"/>
     <w:basedOn w:val="Normal"/>
-    <w:link w:val="HTMLPreformattedChar"/>
+    <w:link w:val="HTMLconformatoprevioCar"/>
     <w:uiPriority w:val="99"/>
     <w:semiHidden/>
     <w:unhideWhenUsed/>
@@ -16723,9 +17905,9 @@
       <w:szCs w:val="20"/>
     </w:rPr>
   </w:style>
-  <w:style w:type="character" w:styleId="Hyperlink">
+  <w:style w:type="character" w:styleId="Hipervnculo">
     <w:name w:val="Hyperlink"/>
-    <w:basedOn w:val="DefaultParagraphFont"/>
+    <w:basedOn w:val="Fuentedeprrafopredeter"/>
     <w:uiPriority w:val="99"/>
     <w:unhideWhenUsed/>
     <w:rsid w:val="005B33FD"/>
@@ -16734,9 +17916,9 @@
       <w:u w:val="single"/>
     </w:rPr>
   </w:style>
-  <w:style w:type="character" w:styleId="UnresolvedMention">
+  <w:style w:type="character" w:styleId="Mencinsinresolver">
     <w:name w:val="Unresolved Mention"/>
-    <w:basedOn w:val="DefaultParagraphFont"/>
+    <w:basedOn w:val="Fuentedeprrafopredeter"/>
     <w:uiPriority w:val="99"/>
     <w:semiHidden/>
     <w:unhideWhenUsed/>
@@ -17008,4 +18190,16 @@
     </a:ext>
   </a:extLst>
 </a:theme>
+</file>
+
+<file path=customXml/item1.xml><?xml version="1.0" encoding="utf-8"?>
+<b:Sources xmlns:b="http://schemas.openxmlformats.org/officeDocument/2006/bibliography" xmlns="http://schemas.openxmlformats.org/officeDocument/2006/bibliography" SelectedStyle="/APASixthEditionOfficeOnline.xsl" StyleName="APA" Version="6"/>
+</file>
+
+<file path=customXml/itemProps1.xml><?xml version="1.0" encoding="utf-8"?>
+<ds:datastoreItem xmlns:ds="http://schemas.openxmlformats.org/officeDocument/2006/customXml" ds:itemID="{CF1A0B0F-80C8-8145-B887-97556D0C2FC0}">
+  <ds:schemaRefs>
+    <ds:schemaRef ds:uri="http://schemas.openxmlformats.org/officeDocument/2006/bibliography"/>
+  </ds:schemaRefs>
+</ds:datastoreItem>
 </file>
</xml_diff>

<commit_message>
Changed to online grocery store and initialized fields
</commit_message>
<xml_diff>
--- a/labs/assignments/A03/A03_Student_Report/A03_Student_Report.docx
+++ b/labs/assignments/A03/A03_Student_Report/A03_Student_Report.docx
@@ -558,6 +558,33 @@
           <w:szCs w:val="24"/>
         </w:rPr>
       </w:pPr>
+      <w:r>
+        <w:rPr>
+          <w:rFonts w:ascii="Times New Roman" w:hAnsi="Times New Roman" w:cs="Times New Roman"/>
+          <w:bCs/>
+          <w:sz w:val="24"/>
+          <w:szCs w:val="24"/>
+        </w:rPr>
+        <w:t xml:space="preserve">This Java Application provides </w:t>
+      </w:r>
+      <w:r>
+        <w:rPr>
+          <w:rFonts w:ascii="Times New Roman" w:hAnsi="Times New Roman" w:cs="Times New Roman"/>
+          <w:bCs/>
+          <w:sz w:val="24"/>
+          <w:szCs w:val="24"/>
+        </w:rPr>
+        <w:t>… for a grocery online shop</w:t>
+      </w:r>
+      <w:r>
+        <w:rPr>
+          <w:rFonts w:ascii="Times New Roman" w:hAnsi="Times New Roman" w:cs="Times New Roman"/>
+          <w:bCs/>
+          <w:sz w:val="24"/>
+          <w:szCs w:val="24"/>
+        </w:rPr>
+        <w:t xml:space="preserve">. </w:t>
+      </w:r>
     </w:p>
     <w:p>
       <w:pPr>

</xml_diff>

<commit_message>
ADD two tech diff to word
</commit_message>
<xml_diff>
--- a/labs/assignments/A03/A03_Student_Report/A03_Student_Report.docx
+++ b/labs/assignments/A03/A03_Student_Report/A03_Student_Report.docx
@@ -565,7 +565,7 @@
           <w:sz w:val="24"/>
           <w:szCs w:val="24"/>
         </w:rPr>
-        <w:t xml:space="preserve">This Java Application provides </w:t>
+        <w:t>This Java Application provides</w:t>
       </w:r>
       <w:r>
         <w:rPr>
@@ -574,7 +574,34 @@
           <w:sz w:val="24"/>
           <w:szCs w:val="24"/>
         </w:rPr>
-        <w:t>… for a grocery online shop</w:t>
+        <w:t xml:space="preserve"> an interactive, text menu-based, session </w:t>
+      </w:r>
+      <w:r>
+        <w:rPr>
+          <w:rFonts w:ascii="Times New Roman" w:hAnsi="Times New Roman" w:cs="Times New Roman"/>
+          <w:bCs/>
+          <w:sz w:val="24"/>
+          <w:szCs w:val="24"/>
+        </w:rPr>
+        <w:t xml:space="preserve">for </w:t>
+      </w:r>
+      <w:r>
+        <w:rPr>
+          <w:rFonts w:ascii="Times New Roman" w:hAnsi="Times New Roman" w:cs="Times New Roman"/>
+          <w:bCs/>
+          <w:sz w:val="24"/>
+          <w:szCs w:val="24"/>
+        </w:rPr>
+        <w:t xml:space="preserve">managing </w:t>
+      </w:r>
+      <w:r>
+        <w:rPr>
+          <w:rFonts w:ascii="Times New Roman" w:hAnsi="Times New Roman" w:cs="Times New Roman"/>
+          <w:bCs/>
+          <w:sz w:val="24"/>
+          <w:szCs w:val="24"/>
+        </w:rPr>
+        <w:t>a grocery online shop</w:t>
       </w:r>
       <w:r>
         <w:rPr>
@@ -585,9 +612,23 @@
         </w:rPr>
         <w:t xml:space="preserve">. </w:t>
       </w:r>
+      <w:r>
+        <w:rPr>
+          <w:rFonts w:ascii="Times New Roman" w:hAnsi="Times New Roman" w:cs="Times New Roman"/>
+          <w:bCs/>
+          <w:sz w:val="24"/>
+          <w:szCs w:val="24"/>
+        </w:rPr>
+        <w:t>The functionality of the application includes:</w:t>
+      </w:r>
     </w:p>
     <w:p>
       <w:pPr>
+        <w:pStyle w:val="Prrafodelista"/>
+        <w:numPr>
+          <w:ilvl w:val="0"/>
+          <w:numId w:val="28"/>
+        </w:numPr>
         <w:jc w:val="both"/>
         <w:rPr>
           <w:rFonts w:ascii="Times New Roman" w:hAnsi="Times New Roman" w:cs="Times New Roman"/>
@@ -603,7 +644,132 @@
           <w:sz w:val="24"/>
           <w:szCs w:val="24"/>
         </w:rPr>
-        <w:t>To be completed.</w:t>
+        <w:t>Adding/removing customers and food items to the shop menu.</w:t>
+      </w:r>
+    </w:p>
+    <w:p>
+      <w:pPr>
+        <w:pStyle w:val="Prrafodelista"/>
+        <w:numPr>
+          <w:ilvl w:val="0"/>
+          <w:numId w:val="28"/>
+        </w:numPr>
+        <w:jc w:val="both"/>
+        <w:rPr>
+          <w:rFonts w:ascii="Times New Roman" w:hAnsi="Times New Roman" w:cs="Times New Roman"/>
+          <w:bCs/>
+          <w:sz w:val="24"/>
+          <w:szCs w:val="24"/>
+        </w:rPr>
+      </w:pPr>
+      <w:r>
+        <w:rPr>
+          <w:rFonts w:ascii="Times New Roman" w:hAnsi="Times New Roman" w:cs="Times New Roman"/>
+          <w:bCs/>
+          <w:sz w:val="24"/>
+          <w:szCs w:val="24"/>
+        </w:rPr>
+        <w:t>Displaying customer order history.</w:t>
+      </w:r>
+    </w:p>
+    <w:p>
+      <w:pPr>
+        <w:pStyle w:val="Prrafodelista"/>
+        <w:numPr>
+          <w:ilvl w:val="0"/>
+          <w:numId w:val="28"/>
+        </w:numPr>
+        <w:jc w:val="both"/>
+        <w:rPr>
+          <w:rFonts w:ascii="Times New Roman" w:hAnsi="Times New Roman" w:cs="Times New Roman"/>
+          <w:bCs/>
+          <w:sz w:val="24"/>
+          <w:szCs w:val="24"/>
+        </w:rPr>
+      </w:pPr>
+      <w:r>
+        <w:rPr>
+          <w:rFonts w:ascii="Times New Roman" w:hAnsi="Times New Roman" w:cs="Times New Roman"/>
+          <w:bCs/>
+          <w:sz w:val="24"/>
+          <w:szCs w:val="24"/>
+        </w:rPr>
+        <w:t>Creating and completing an order of a customer.</w:t>
+      </w:r>
+    </w:p>
+    <w:p>
+      <w:pPr>
+        <w:pStyle w:val="Prrafodelista"/>
+        <w:numPr>
+          <w:ilvl w:val="0"/>
+          <w:numId w:val="28"/>
+        </w:numPr>
+        <w:jc w:val="both"/>
+        <w:rPr>
+          <w:rFonts w:ascii="Times New Roman" w:hAnsi="Times New Roman" w:cs="Times New Roman"/>
+          <w:bCs/>
+          <w:sz w:val="24"/>
+          <w:szCs w:val="24"/>
+        </w:rPr>
+      </w:pPr>
+      <w:r>
+        <w:rPr>
+          <w:rFonts w:ascii="Times New Roman" w:hAnsi="Times New Roman" w:cs="Times New Roman"/>
+          <w:bCs/>
+          <w:sz w:val="24"/>
+          <w:szCs w:val="24"/>
+        </w:rPr>
+        <w:t>Showing shop menu.</w:t>
+      </w:r>
+    </w:p>
+    <w:p>
+      <w:pPr>
+        <w:pStyle w:val="Prrafodelista"/>
+        <w:numPr>
+          <w:ilvl w:val="0"/>
+          <w:numId w:val="28"/>
+        </w:numPr>
+        <w:jc w:val="both"/>
+        <w:rPr>
+          <w:rFonts w:ascii="Times New Roman" w:hAnsi="Times New Roman" w:cs="Times New Roman"/>
+          <w:bCs/>
+          <w:sz w:val="24"/>
+          <w:szCs w:val="24"/>
+        </w:rPr>
+      </w:pPr>
+      <w:r>
+        <w:rPr>
+          <w:rFonts w:ascii="Times New Roman" w:hAnsi="Times New Roman" w:cs="Times New Roman"/>
+          <w:bCs/>
+          <w:sz w:val="24"/>
+          <w:szCs w:val="24"/>
+        </w:rPr>
+        <w:t>For a manager to review all customers spending.</w:t>
+      </w:r>
+    </w:p>
+    <w:p>
+      <w:pPr>
+        <w:pStyle w:val="Prrafodelista"/>
+        <w:numPr>
+          <w:ilvl w:val="0"/>
+          <w:numId w:val="28"/>
+        </w:numPr>
+        <w:jc w:val="both"/>
+        <w:rPr>
+          <w:rFonts w:ascii="Times New Roman" w:hAnsi="Times New Roman" w:cs="Times New Roman"/>
+          <w:bCs/>
+          <w:sz w:val="24"/>
+          <w:szCs w:val="24"/>
+        </w:rPr>
+      </w:pPr>
+      <w:r>
+        <w:rPr>
+          <w:rFonts w:ascii="Times New Roman" w:hAnsi="Times New Roman" w:cs="Times New Roman"/>
+          <w:bCs/>
+          <w:sz w:val="24"/>
+          <w:szCs w:val="24"/>
+        </w:rPr>
+        <w:t>For the shop menu to be loaded/stored to a text-based database.</w:t>
       </w:r>
     </w:p>
     <w:p>
@@ -677,7 +843,6 @@
           <w:szCs w:val="24"/>
         </w:rPr>
       </w:pPr>
-      <w:proofErr w:type="spellStart"/>
       <w:r>
         <w:rPr>
           <w:rFonts w:ascii="Times New Roman" w:hAnsi="Times New Roman" w:cs="Times New Roman"/>
@@ -685,9 +850,61 @@
           <w:sz w:val="24"/>
           <w:szCs w:val="24"/>
         </w:rPr>
-        <w:t>Dsdfljdsfkjsdlkfjsdf</w:t>
+        <w:t xml:space="preserve">The class Customer.java has the field </w:t>
+      </w:r>
+      <w:proofErr w:type="spellStart"/>
+      <w:r>
+        <w:rPr>
+          <w:rFonts w:ascii="Times New Roman" w:hAnsi="Times New Roman" w:cs="Times New Roman"/>
+          <w:bCs/>
+          <w:i/>
+          <w:iCs/>
+          <w:sz w:val="24"/>
+          <w:szCs w:val="24"/>
+          <w:highlight w:val="lightGray"/>
+        </w:rPr>
+        <w:t>currentOrder</w:t>
       </w:r>
       <w:proofErr w:type="spellEnd"/>
+      <w:r>
+        <w:rPr>
+          <w:rFonts w:ascii="Times New Roman" w:hAnsi="Times New Roman" w:cs="Times New Roman"/>
+          <w:bCs/>
+          <w:sz w:val="24"/>
+          <w:szCs w:val="24"/>
+        </w:rPr>
+        <w:t xml:space="preserve"> (a Order and, therefore, reference variable). The class Food.java has the field </w:t>
+      </w:r>
+      <w:r>
+        <w:rPr>
+          <w:rFonts w:ascii="Times New Roman" w:hAnsi="Times New Roman" w:cs="Times New Roman"/>
+          <w:bCs/>
+          <w:i/>
+          <w:iCs/>
+          <w:sz w:val="24"/>
+          <w:szCs w:val="24"/>
+          <w:highlight w:val="lightGray"/>
+        </w:rPr>
+        <w:t>quantity</w:t>
+      </w:r>
+      <w:r>
+        <w:rPr>
+          <w:rFonts w:ascii="Times New Roman" w:hAnsi="Times New Roman" w:cs="Times New Roman"/>
+          <w:bCs/>
+          <w:sz w:val="24"/>
+          <w:szCs w:val="24"/>
+        </w:rPr>
+        <w:t xml:space="preserve"> (an int and, therefore, primitive variable)</w:t>
+      </w:r>
+      <w:r>
+        <w:rPr>
+          <w:rFonts w:ascii="Times New Roman" w:hAnsi="Times New Roman" w:cs="Times New Roman"/>
+          <w:bCs/>
+          <w:sz w:val="24"/>
+          <w:szCs w:val="24"/>
+        </w:rPr>
+        <w:t>.</w:t>
+      </w:r>
     </w:p>
     <w:p>
       <w:pPr>
@@ -712,6 +929,581 @@
           <w:szCs w:val="24"/>
         </w:rPr>
         <w:t>Classes and Objects.</w:t>
+      </w:r>
+    </w:p>
+    <w:p>
+      <w:pPr>
+        <w:pStyle w:val="Prrafodelista"/>
+        <w:numPr>
+          <w:ilvl w:val="1"/>
+          <w:numId w:val="27"/>
+        </w:numPr>
+        <w:jc w:val="both"/>
+        <w:rPr>
+          <w:rFonts w:ascii="Times New Roman" w:hAnsi="Times New Roman" w:cs="Times New Roman"/>
+          <w:b/>
+          <w:sz w:val="24"/>
+          <w:szCs w:val="24"/>
+        </w:rPr>
+      </w:pPr>
+      <w:r>
+        <w:rPr>
+          <w:rFonts w:ascii="Times New Roman" w:hAnsi="Times New Roman" w:cs="Times New Roman"/>
+          <w:bCs/>
+          <w:sz w:val="24"/>
+          <w:szCs w:val="24"/>
+        </w:rPr>
+        <w:t xml:space="preserve">The class </w:t>
+      </w:r>
+      <w:r>
+        <w:rPr>
+          <w:rFonts w:ascii="Times New Roman" w:hAnsi="Times New Roman" w:cs="Times New Roman"/>
+          <w:bCs/>
+          <w:sz w:val="24"/>
+          <w:szCs w:val="24"/>
+          <w:highlight w:val="lightGray"/>
+        </w:rPr>
+        <w:t>Customer.java</w:t>
+      </w:r>
+      <w:r>
+        <w:rPr>
+          <w:rFonts w:ascii="Times New Roman" w:hAnsi="Times New Roman" w:cs="Times New Roman"/>
+          <w:bCs/>
+          <w:sz w:val="24"/>
+          <w:szCs w:val="24"/>
+        </w:rPr>
+        <w:t xml:space="preserve"> models a customer of the shop, and the case 1 of the class </w:t>
+      </w:r>
+      <w:r>
+        <w:rPr>
+          <w:rFonts w:ascii="Times New Roman" w:hAnsi="Times New Roman" w:cs="Times New Roman"/>
+          <w:bCs/>
+          <w:sz w:val="24"/>
+          <w:szCs w:val="24"/>
+          <w:highlight w:val="lightGray"/>
+        </w:rPr>
+        <w:t>MyMain.jav</w:t>
+      </w:r>
+      <w:r>
+        <w:rPr>
+          <w:rFonts w:ascii="Times New Roman" w:hAnsi="Times New Roman" w:cs="Times New Roman"/>
+          <w:bCs/>
+          <w:sz w:val="24"/>
+          <w:szCs w:val="24"/>
+        </w:rPr>
+        <w:t xml:space="preserve">a creates a </w:t>
+      </w:r>
+      <w:r>
+        <w:rPr>
+          <w:rFonts w:ascii="Times New Roman" w:hAnsi="Times New Roman" w:cs="Times New Roman"/>
+          <w:bCs/>
+          <w:sz w:val="24"/>
+          <w:szCs w:val="24"/>
+          <w:highlight w:val="lightGray"/>
+        </w:rPr>
+        <w:t>new Customer object</w:t>
+      </w:r>
+      <w:r>
+        <w:rPr>
+          <w:rFonts w:ascii="Times New Roman" w:hAnsi="Times New Roman" w:cs="Times New Roman"/>
+          <w:bCs/>
+          <w:sz w:val="24"/>
+          <w:szCs w:val="24"/>
+        </w:rPr>
+        <w:t xml:space="preserve"> in line 156.</w:t>
+      </w:r>
+    </w:p>
+    <w:p>
+      <w:pPr>
+        <w:pStyle w:val="Prrafodelista"/>
+        <w:numPr>
+          <w:ilvl w:val="0"/>
+          <w:numId w:val="27"/>
+        </w:numPr>
+        <w:jc w:val="both"/>
+        <w:rPr>
+          <w:rFonts w:ascii="Times New Roman" w:hAnsi="Times New Roman" w:cs="Times New Roman"/>
+          <w:b/>
+          <w:sz w:val="24"/>
+          <w:szCs w:val="24"/>
+        </w:rPr>
+      </w:pPr>
+      <w:r>
+        <w:rPr>
+          <w:rFonts w:ascii="Times New Roman" w:hAnsi="Times New Roman" w:cs="Times New Roman"/>
+          <w:b/>
+          <w:sz w:val="24"/>
+          <w:szCs w:val="24"/>
+        </w:rPr>
+        <w:t>Encapsulation.</w:t>
+      </w:r>
+    </w:p>
+    <w:p>
+      <w:pPr>
+        <w:pStyle w:val="Prrafodelista"/>
+        <w:numPr>
+          <w:ilvl w:val="1"/>
+          <w:numId w:val="27"/>
+        </w:numPr>
+        <w:jc w:val="both"/>
+        <w:rPr>
+          <w:rFonts w:ascii="Times New Roman" w:hAnsi="Times New Roman" w:cs="Times New Roman"/>
+          <w:b/>
+          <w:sz w:val="24"/>
+          <w:szCs w:val="24"/>
+        </w:rPr>
+      </w:pPr>
+      <w:proofErr w:type="spellStart"/>
+      <w:r>
+        <w:rPr>
+          <w:rFonts w:ascii="Times New Roman" w:hAnsi="Times New Roman" w:cs="Times New Roman"/>
+          <w:bCs/>
+          <w:sz w:val="24"/>
+          <w:szCs w:val="24"/>
+        </w:rPr>
+        <w:t>Dsfdsfd</w:t>
+      </w:r>
+      <w:proofErr w:type="spellEnd"/>
+    </w:p>
+    <w:p>
+      <w:pPr>
+        <w:pStyle w:val="Prrafodelista"/>
+        <w:numPr>
+          <w:ilvl w:val="0"/>
+          <w:numId w:val="27"/>
+        </w:numPr>
+        <w:jc w:val="both"/>
+        <w:rPr>
+          <w:rFonts w:ascii="Times New Roman" w:hAnsi="Times New Roman" w:cs="Times New Roman"/>
+          <w:b/>
+          <w:sz w:val="24"/>
+          <w:szCs w:val="24"/>
+        </w:rPr>
+      </w:pPr>
+      <w:r>
+        <w:rPr>
+          <w:rFonts w:ascii="Times New Roman" w:hAnsi="Times New Roman" w:cs="Times New Roman"/>
+          <w:b/>
+          <w:sz w:val="24"/>
+          <w:szCs w:val="24"/>
+        </w:rPr>
+        <w:t>Aggregation.</w:t>
+      </w:r>
+    </w:p>
+    <w:p>
+      <w:pPr>
+        <w:pStyle w:val="Prrafodelista"/>
+        <w:numPr>
+          <w:ilvl w:val="1"/>
+          <w:numId w:val="27"/>
+        </w:numPr>
+        <w:jc w:val="both"/>
+        <w:rPr>
+          <w:rFonts w:ascii="Times New Roman" w:hAnsi="Times New Roman" w:cs="Times New Roman"/>
+          <w:b/>
+          <w:sz w:val="24"/>
+          <w:szCs w:val="24"/>
+        </w:rPr>
+      </w:pPr>
+      <w:proofErr w:type="spellStart"/>
+      <w:r>
+        <w:rPr>
+          <w:rFonts w:ascii="Times New Roman" w:hAnsi="Times New Roman" w:cs="Times New Roman"/>
+          <w:bCs/>
+          <w:sz w:val="24"/>
+          <w:szCs w:val="24"/>
+        </w:rPr>
+        <w:t>Sdfsdfjl</w:t>
+      </w:r>
+      <w:proofErr w:type="spellEnd"/>
+    </w:p>
+    <w:p>
+      <w:pPr>
+        <w:pStyle w:val="Prrafodelista"/>
+        <w:numPr>
+          <w:ilvl w:val="0"/>
+          <w:numId w:val="27"/>
+        </w:numPr>
+        <w:jc w:val="both"/>
+        <w:rPr>
+          <w:rFonts w:ascii="Times New Roman" w:hAnsi="Times New Roman" w:cs="Times New Roman"/>
+          <w:b/>
+          <w:sz w:val="24"/>
+          <w:szCs w:val="24"/>
+        </w:rPr>
+      </w:pPr>
+      <w:r>
+        <w:rPr>
+          <w:rFonts w:ascii="Times New Roman" w:hAnsi="Times New Roman" w:cs="Times New Roman"/>
+          <w:b/>
+          <w:sz w:val="24"/>
+          <w:szCs w:val="24"/>
+        </w:rPr>
+        <w:t>Inheritance.</w:t>
+      </w:r>
+    </w:p>
+    <w:p>
+      <w:pPr>
+        <w:pStyle w:val="Prrafodelista"/>
+        <w:numPr>
+          <w:ilvl w:val="1"/>
+          <w:numId w:val="27"/>
+        </w:numPr>
+        <w:jc w:val="both"/>
+        <w:rPr>
+          <w:rFonts w:ascii="Times New Roman" w:hAnsi="Times New Roman" w:cs="Times New Roman"/>
+          <w:b/>
+          <w:sz w:val="24"/>
+          <w:szCs w:val="24"/>
+        </w:rPr>
+      </w:pPr>
+      <w:proofErr w:type="spellStart"/>
+      <w:r>
+        <w:rPr>
+          <w:rFonts w:ascii="Times New Roman" w:hAnsi="Times New Roman" w:cs="Times New Roman"/>
+          <w:bCs/>
+          <w:sz w:val="24"/>
+          <w:szCs w:val="24"/>
+        </w:rPr>
+        <w:t>Sdfkasdjfañsdfa</w:t>
+      </w:r>
+      <w:proofErr w:type="spellEnd"/>
+    </w:p>
+    <w:p>
+      <w:pPr>
+        <w:pStyle w:val="Prrafodelista"/>
+        <w:numPr>
+          <w:ilvl w:val="0"/>
+          <w:numId w:val="27"/>
+        </w:numPr>
+        <w:jc w:val="both"/>
+        <w:rPr>
+          <w:rFonts w:ascii="Times New Roman" w:hAnsi="Times New Roman" w:cs="Times New Roman"/>
+          <w:b/>
+          <w:sz w:val="24"/>
+          <w:szCs w:val="24"/>
+        </w:rPr>
+      </w:pPr>
+      <w:r>
+        <w:rPr>
+          <w:rFonts w:ascii="Times New Roman" w:hAnsi="Times New Roman" w:cs="Times New Roman"/>
+          <w:b/>
+          <w:sz w:val="24"/>
+          <w:szCs w:val="24"/>
+        </w:rPr>
+        <w:t>Class Hierarchy.</w:t>
+      </w:r>
+    </w:p>
+    <w:p>
+      <w:pPr>
+        <w:pStyle w:val="Prrafodelista"/>
+        <w:numPr>
+          <w:ilvl w:val="1"/>
+          <w:numId w:val="27"/>
+        </w:numPr>
+        <w:jc w:val="both"/>
+        <w:rPr>
+          <w:rFonts w:ascii="Times New Roman" w:hAnsi="Times New Roman" w:cs="Times New Roman"/>
+          <w:b/>
+          <w:sz w:val="24"/>
+          <w:szCs w:val="24"/>
+        </w:rPr>
+      </w:pPr>
+      <w:proofErr w:type="spellStart"/>
+      <w:r>
+        <w:rPr>
+          <w:rFonts w:ascii="Times New Roman" w:hAnsi="Times New Roman" w:cs="Times New Roman"/>
+          <w:bCs/>
+          <w:sz w:val="24"/>
+          <w:szCs w:val="24"/>
+        </w:rPr>
+        <w:t>Sdfakjdsñfajksdf</w:t>
+      </w:r>
+      <w:proofErr w:type="spellEnd"/>
+    </w:p>
+    <w:p>
+      <w:pPr>
+        <w:pStyle w:val="Prrafodelista"/>
+        <w:numPr>
+          <w:ilvl w:val="0"/>
+          <w:numId w:val="27"/>
+        </w:numPr>
+        <w:jc w:val="both"/>
+        <w:rPr>
+          <w:rFonts w:ascii="Times New Roman" w:hAnsi="Times New Roman" w:cs="Times New Roman"/>
+          <w:b/>
+          <w:sz w:val="24"/>
+          <w:szCs w:val="24"/>
+        </w:rPr>
+      </w:pPr>
+      <w:r>
+        <w:rPr>
+          <w:rFonts w:ascii="Times New Roman" w:hAnsi="Times New Roman" w:cs="Times New Roman"/>
+          <w:b/>
+          <w:sz w:val="24"/>
+          <w:szCs w:val="24"/>
+        </w:rPr>
+        <w:t>Static Polymorphism (overloading).</w:t>
+      </w:r>
+    </w:p>
+    <w:p>
+      <w:pPr>
+        <w:pStyle w:val="Prrafodelista"/>
+        <w:numPr>
+          <w:ilvl w:val="1"/>
+          <w:numId w:val="27"/>
+        </w:numPr>
+        <w:jc w:val="both"/>
+        <w:rPr>
+          <w:rFonts w:ascii="Times New Roman" w:hAnsi="Times New Roman" w:cs="Times New Roman"/>
+          <w:b/>
+          <w:sz w:val="24"/>
+          <w:szCs w:val="24"/>
+        </w:rPr>
+      </w:pPr>
+      <w:proofErr w:type="spellStart"/>
+      <w:r>
+        <w:rPr>
+          <w:rFonts w:ascii="Times New Roman" w:hAnsi="Times New Roman" w:cs="Times New Roman"/>
+          <w:bCs/>
+          <w:sz w:val="24"/>
+          <w:szCs w:val="24"/>
+        </w:rPr>
+        <w:t>Dfajsñdklfsadf</w:t>
+      </w:r>
+      <w:proofErr w:type="spellEnd"/>
+    </w:p>
+    <w:p>
+      <w:pPr>
+        <w:pStyle w:val="Prrafodelista"/>
+        <w:numPr>
+          <w:ilvl w:val="0"/>
+          <w:numId w:val="27"/>
+        </w:numPr>
+        <w:jc w:val="both"/>
+        <w:rPr>
+          <w:rFonts w:ascii="Times New Roman" w:hAnsi="Times New Roman" w:cs="Times New Roman"/>
+          <w:b/>
+          <w:sz w:val="24"/>
+          <w:szCs w:val="24"/>
+        </w:rPr>
+      </w:pPr>
+      <w:r>
+        <w:rPr>
+          <w:rFonts w:ascii="Times New Roman" w:hAnsi="Times New Roman" w:cs="Times New Roman"/>
+          <w:b/>
+          <w:sz w:val="24"/>
+          <w:szCs w:val="24"/>
+        </w:rPr>
+        <w:t>Dynamic Polymorphism (overwriting).</w:t>
+      </w:r>
+    </w:p>
+    <w:p>
+      <w:pPr>
+        <w:pStyle w:val="Prrafodelista"/>
+        <w:numPr>
+          <w:ilvl w:val="1"/>
+          <w:numId w:val="27"/>
+        </w:numPr>
+        <w:jc w:val="both"/>
+        <w:rPr>
+          <w:rFonts w:ascii="Times New Roman" w:hAnsi="Times New Roman" w:cs="Times New Roman"/>
+          <w:b/>
+          <w:sz w:val="24"/>
+          <w:szCs w:val="24"/>
+        </w:rPr>
+      </w:pPr>
+      <w:proofErr w:type="spellStart"/>
+      <w:r>
+        <w:rPr>
+          <w:rFonts w:ascii="Times New Roman" w:hAnsi="Times New Roman" w:cs="Times New Roman"/>
+          <w:bCs/>
+          <w:sz w:val="24"/>
+          <w:szCs w:val="24"/>
+        </w:rPr>
+        <w:t>Dsafjlsdkfjasd</w:t>
+      </w:r>
+      <w:proofErr w:type="spellEnd"/>
+    </w:p>
+    <w:p>
+      <w:pPr>
+        <w:pStyle w:val="Prrafodelista"/>
+        <w:numPr>
+          <w:ilvl w:val="0"/>
+          <w:numId w:val="27"/>
+        </w:numPr>
+        <w:jc w:val="both"/>
+        <w:rPr>
+          <w:rFonts w:ascii="Times New Roman" w:hAnsi="Times New Roman" w:cs="Times New Roman"/>
+          <w:b/>
+          <w:sz w:val="24"/>
+          <w:szCs w:val="24"/>
+        </w:rPr>
+      </w:pPr>
+      <w:r>
+        <w:rPr>
+          <w:rFonts w:ascii="Times New Roman" w:hAnsi="Times New Roman" w:cs="Times New Roman"/>
+          <w:b/>
+          <w:sz w:val="24"/>
+          <w:szCs w:val="24"/>
+        </w:rPr>
+        <w:t>Abstract Class.</w:t>
+      </w:r>
+    </w:p>
+    <w:p>
+      <w:pPr>
+        <w:pStyle w:val="Prrafodelista"/>
+        <w:numPr>
+          <w:ilvl w:val="1"/>
+          <w:numId w:val="27"/>
+        </w:numPr>
+        <w:jc w:val="both"/>
+        <w:rPr>
+          <w:rFonts w:ascii="Times New Roman" w:hAnsi="Times New Roman" w:cs="Times New Roman"/>
+          <w:b/>
+          <w:sz w:val="24"/>
+          <w:szCs w:val="24"/>
+        </w:rPr>
+      </w:pPr>
+      <w:proofErr w:type="spellStart"/>
+      <w:r>
+        <w:rPr>
+          <w:rFonts w:ascii="Times New Roman" w:hAnsi="Times New Roman" w:cs="Times New Roman"/>
+          <w:bCs/>
+          <w:sz w:val="24"/>
+          <w:szCs w:val="24"/>
+        </w:rPr>
+        <w:t>Djfalskdjfal</w:t>
+      </w:r>
+      <w:proofErr w:type="spellEnd"/>
+    </w:p>
+    <w:p>
+      <w:pPr>
+        <w:pStyle w:val="Prrafodelista"/>
+        <w:numPr>
+          <w:ilvl w:val="0"/>
+          <w:numId w:val="27"/>
+        </w:numPr>
+        <w:jc w:val="both"/>
+        <w:rPr>
+          <w:rFonts w:ascii="Times New Roman" w:hAnsi="Times New Roman" w:cs="Times New Roman"/>
+          <w:b/>
+          <w:sz w:val="24"/>
+          <w:szCs w:val="24"/>
+        </w:rPr>
+      </w:pPr>
+      <w:r>
+        <w:rPr>
+          <w:rFonts w:ascii="Times New Roman" w:hAnsi="Times New Roman" w:cs="Times New Roman"/>
+          <w:b/>
+          <w:sz w:val="24"/>
+          <w:szCs w:val="24"/>
+        </w:rPr>
+        <w:t>Interface.</w:t>
+      </w:r>
+    </w:p>
+    <w:p>
+      <w:pPr>
+        <w:pStyle w:val="Prrafodelista"/>
+        <w:numPr>
+          <w:ilvl w:val="1"/>
+          <w:numId w:val="27"/>
+        </w:numPr>
+        <w:jc w:val="both"/>
+        <w:rPr>
+          <w:rFonts w:ascii="Times New Roman" w:hAnsi="Times New Roman" w:cs="Times New Roman"/>
+          <w:b/>
+          <w:sz w:val="24"/>
+          <w:szCs w:val="24"/>
+        </w:rPr>
+      </w:pPr>
+      <w:proofErr w:type="spellStart"/>
+      <w:r>
+        <w:rPr>
+          <w:rFonts w:ascii="Times New Roman" w:hAnsi="Times New Roman" w:cs="Times New Roman"/>
+          <w:bCs/>
+          <w:sz w:val="24"/>
+          <w:szCs w:val="24"/>
+        </w:rPr>
+        <w:t>Sadjfldsajfks</w:t>
+      </w:r>
+      <w:proofErr w:type="spellEnd"/>
+    </w:p>
+    <w:p>
+      <w:pPr>
+        <w:pStyle w:val="Prrafodelista"/>
+        <w:numPr>
+          <w:ilvl w:val="0"/>
+          <w:numId w:val="27"/>
+        </w:numPr>
+        <w:jc w:val="both"/>
+        <w:rPr>
+          <w:rFonts w:ascii="Times New Roman" w:hAnsi="Times New Roman" w:cs="Times New Roman"/>
+          <w:b/>
+          <w:sz w:val="24"/>
+          <w:szCs w:val="24"/>
+        </w:rPr>
+      </w:pPr>
+      <w:r>
+        <w:rPr>
+          <w:rFonts w:ascii="Times New Roman" w:hAnsi="Times New Roman" w:cs="Times New Roman"/>
+          <w:b/>
+          <w:sz w:val="24"/>
+          <w:szCs w:val="24"/>
+        </w:rPr>
+        <w:t>User and Developer Isolation.</w:t>
+      </w:r>
+    </w:p>
+    <w:p>
+      <w:pPr>
+        <w:pStyle w:val="Prrafodelista"/>
+        <w:numPr>
+          <w:ilvl w:val="1"/>
+          <w:numId w:val="27"/>
+        </w:numPr>
+        <w:jc w:val="both"/>
+        <w:rPr>
+          <w:rFonts w:ascii="Times New Roman" w:hAnsi="Times New Roman" w:cs="Times New Roman"/>
+          <w:b/>
+          <w:sz w:val="24"/>
+          <w:szCs w:val="24"/>
+        </w:rPr>
+      </w:pPr>
+      <w:proofErr w:type="spellStart"/>
+      <w:r>
+        <w:rPr>
+          <w:rFonts w:ascii="Times New Roman" w:hAnsi="Times New Roman" w:cs="Times New Roman"/>
+          <w:bCs/>
+          <w:sz w:val="24"/>
+          <w:szCs w:val="24"/>
+        </w:rPr>
+        <w:t>Fasdjlfajskdf</w:t>
+      </w:r>
+      <w:proofErr w:type="spellEnd"/>
+    </w:p>
+    <w:p>
+      <w:pPr>
+        <w:pStyle w:val="Prrafodelista"/>
+        <w:numPr>
+          <w:ilvl w:val="0"/>
+          <w:numId w:val="27"/>
+        </w:numPr>
+        <w:jc w:val="both"/>
+        <w:rPr>
+          <w:rFonts w:ascii="Times New Roman" w:hAnsi="Times New Roman" w:cs="Times New Roman"/>
+          <w:b/>
+          <w:sz w:val="24"/>
+          <w:szCs w:val="24"/>
+        </w:rPr>
+      </w:pPr>
+      <w:r>
+        <w:rPr>
+          <w:rFonts w:ascii="Times New Roman" w:hAnsi="Times New Roman" w:cs="Times New Roman"/>
+          <w:b/>
+          <w:sz w:val="24"/>
+          <w:szCs w:val="24"/>
+        </w:rPr>
+        <w:t>Upcasting.</w:t>
       </w:r>
     </w:p>
     <w:p>
@@ -763,526 +1555,6 @@
           <w:sz w:val="24"/>
           <w:szCs w:val="24"/>
         </w:rPr>
-        <w:t>Encapsulation.</w:t>
-      </w:r>
-    </w:p>
-    <w:p>
-      <w:pPr>
-        <w:pStyle w:val="Prrafodelista"/>
-        <w:numPr>
-          <w:ilvl w:val="1"/>
-          <w:numId w:val="27"/>
-        </w:numPr>
-        <w:jc w:val="both"/>
-        <w:rPr>
-          <w:rFonts w:ascii="Times New Roman" w:hAnsi="Times New Roman" w:cs="Times New Roman"/>
-          <w:b/>
-          <w:sz w:val="24"/>
-          <w:szCs w:val="24"/>
-        </w:rPr>
-      </w:pPr>
-      <w:proofErr w:type="spellStart"/>
-      <w:r>
-        <w:rPr>
-          <w:rFonts w:ascii="Times New Roman" w:hAnsi="Times New Roman" w:cs="Times New Roman"/>
-          <w:bCs/>
-          <w:sz w:val="24"/>
-          <w:szCs w:val="24"/>
-        </w:rPr>
-        <w:t>Dsfdsfd</w:t>
-      </w:r>
-      <w:proofErr w:type="spellEnd"/>
-    </w:p>
-    <w:p>
-      <w:pPr>
-        <w:pStyle w:val="Prrafodelista"/>
-        <w:numPr>
-          <w:ilvl w:val="0"/>
-          <w:numId w:val="27"/>
-        </w:numPr>
-        <w:jc w:val="both"/>
-        <w:rPr>
-          <w:rFonts w:ascii="Times New Roman" w:hAnsi="Times New Roman" w:cs="Times New Roman"/>
-          <w:b/>
-          <w:sz w:val="24"/>
-          <w:szCs w:val="24"/>
-        </w:rPr>
-      </w:pPr>
-      <w:r>
-        <w:rPr>
-          <w:rFonts w:ascii="Times New Roman" w:hAnsi="Times New Roman" w:cs="Times New Roman"/>
-          <w:b/>
-          <w:sz w:val="24"/>
-          <w:szCs w:val="24"/>
-        </w:rPr>
-        <w:t>Aggregation.</w:t>
-      </w:r>
-    </w:p>
-    <w:p>
-      <w:pPr>
-        <w:pStyle w:val="Prrafodelista"/>
-        <w:numPr>
-          <w:ilvl w:val="1"/>
-          <w:numId w:val="27"/>
-        </w:numPr>
-        <w:jc w:val="both"/>
-        <w:rPr>
-          <w:rFonts w:ascii="Times New Roman" w:hAnsi="Times New Roman" w:cs="Times New Roman"/>
-          <w:b/>
-          <w:sz w:val="24"/>
-          <w:szCs w:val="24"/>
-        </w:rPr>
-      </w:pPr>
-      <w:proofErr w:type="spellStart"/>
-      <w:r>
-        <w:rPr>
-          <w:rFonts w:ascii="Times New Roman" w:hAnsi="Times New Roman" w:cs="Times New Roman"/>
-          <w:bCs/>
-          <w:sz w:val="24"/>
-          <w:szCs w:val="24"/>
-        </w:rPr>
-        <w:t>Sdfsdfjl</w:t>
-      </w:r>
-      <w:proofErr w:type="spellEnd"/>
-    </w:p>
-    <w:p>
-      <w:pPr>
-        <w:pStyle w:val="Prrafodelista"/>
-        <w:numPr>
-          <w:ilvl w:val="0"/>
-          <w:numId w:val="27"/>
-        </w:numPr>
-        <w:jc w:val="both"/>
-        <w:rPr>
-          <w:rFonts w:ascii="Times New Roman" w:hAnsi="Times New Roman" w:cs="Times New Roman"/>
-          <w:b/>
-          <w:sz w:val="24"/>
-          <w:szCs w:val="24"/>
-        </w:rPr>
-      </w:pPr>
-      <w:r>
-        <w:rPr>
-          <w:rFonts w:ascii="Times New Roman" w:hAnsi="Times New Roman" w:cs="Times New Roman"/>
-          <w:b/>
-          <w:sz w:val="24"/>
-          <w:szCs w:val="24"/>
-        </w:rPr>
-        <w:t>Inheritance.</w:t>
-      </w:r>
-    </w:p>
-    <w:p>
-      <w:pPr>
-        <w:pStyle w:val="Prrafodelista"/>
-        <w:numPr>
-          <w:ilvl w:val="1"/>
-          <w:numId w:val="27"/>
-        </w:numPr>
-        <w:jc w:val="both"/>
-        <w:rPr>
-          <w:rFonts w:ascii="Times New Roman" w:hAnsi="Times New Roman" w:cs="Times New Roman"/>
-          <w:b/>
-          <w:sz w:val="24"/>
-          <w:szCs w:val="24"/>
-        </w:rPr>
-      </w:pPr>
-      <w:proofErr w:type="spellStart"/>
-      <w:r>
-        <w:rPr>
-          <w:rFonts w:ascii="Times New Roman" w:hAnsi="Times New Roman" w:cs="Times New Roman"/>
-          <w:bCs/>
-          <w:sz w:val="24"/>
-          <w:szCs w:val="24"/>
-        </w:rPr>
-        <w:t>Sdfkasdjfañsdfa</w:t>
-      </w:r>
-      <w:proofErr w:type="spellEnd"/>
-    </w:p>
-    <w:p>
-      <w:pPr>
-        <w:pStyle w:val="Prrafodelista"/>
-        <w:numPr>
-          <w:ilvl w:val="0"/>
-          <w:numId w:val="27"/>
-        </w:numPr>
-        <w:jc w:val="both"/>
-        <w:rPr>
-          <w:rFonts w:ascii="Times New Roman" w:hAnsi="Times New Roman" w:cs="Times New Roman"/>
-          <w:b/>
-          <w:sz w:val="24"/>
-          <w:szCs w:val="24"/>
-        </w:rPr>
-      </w:pPr>
-      <w:r>
-        <w:rPr>
-          <w:rFonts w:ascii="Times New Roman" w:hAnsi="Times New Roman" w:cs="Times New Roman"/>
-          <w:b/>
-          <w:sz w:val="24"/>
-          <w:szCs w:val="24"/>
-        </w:rPr>
-        <w:t>Class Hierarchy.</w:t>
-      </w:r>
-    </w:p>
-    <w:p>
-      <w:pPr>
-        <w:pStyle w:val="Prrafodelista"/>
-        <w:numPr>
-          <w:ilvl w:val="1"/>
-          <w:numId w:val="27"/>
-        </w:numPr>
-        <w:jc w:val="both"/>
-        <w:rPr>
-          <w:rFonts w:ascii="Times New Roman" w:hAnsi="Times New Roman" w:cs="Times New Roman"/>
-          <w:b/>
-          <w:sz w:val="24"/>
-          <w:szCs w:val="24"/>
-        </w:rPr>
-      </w:pPr>
-      <w:proofErr w:type="spellStart"/>
-      <w:r>
-        <w:rPr>
-          <w:rFonts w:ascii="Times New Roman" w:hAnsi="Times New Roman" w:cs="Times New Roman"/>
-          <w:bCs/>
-          <w:sz w:val="24"/>
-          <w:szCs w:val="24"/>
-        </w:rPr>
-        <w:t>Sdfakjdsñfajksdf</w:t>
-      </w:r>
-      <w:proofErr w:type="spellEnd"/>
-    </w:p>
-    <w:p>
-      <w:pPr>
-        <w:pStyle w:val="Prrafodelista"/>
-        <w:numPr>
-          <w:ilvl w:val="0"/>
-          <w:numId w:val="27"/>
-        </w:numPr>
-        <w:jc w:val="both"/>
-        <w:rPr>
-          <w:rFonts w:ascii="Times New Roman" w:hAnsi="Times New Roman" w:cs="Times New Roman"/>
-          <w:b/>
-          <w:sz w:val="24"/>
-          <w:szCs w:val="24"/>
-        </w:rPr>
-      </w:pPr>
-      <w:r>
-        <w:rPr>
-          <w:rFonts w:ascii="Times New Roman" w:hAnsi="Times New Roman" w:cs="Times New Roman"/>
-          <w:b/>
-          <w:sz w:val="24"/>
-          <w:szCs w:val="24"/>
-        </w:rPr>
-        <w:t>Static Polymorphism (overloading).</w:t>
-      </w:r>
-    </w:p>
-    <w:p>
-      <w:pPr>
-        <w:pStyle w:val="Prrafodelista"/>
-        <w:numPr>
-          <w:ilvl w:val="1"/>
-          <w:numId w:val="27"/>
-        </w:numPr>
-        <w:jc w:val="both"/>
-        <w:rPr>
-          <w:rFonts w:ascii="Times New Roman" w:hAnsi="Times New Roman" w:cs="Times New Roman"/>
-          <w:b/>
-          <w:sz w:val="24"/>
-          <w:szCs w:val="24"/>
-        </w:rPr>
-      </w:pPr>
-      <w:proofErr w:type="spellStart"/>
-      <w:r>
-        <w:rPr>
-          <w:rFonts w:ascii="Times New Roman" w:hAnsi="Times New Roman" w:cs="Times New Roman"/>
-          <w:bCs/>
-          <w:sz w:val="24"/>
-          <w:szCs w:val="24"/>
-        </w:rPr>
-        <w:t>Dfajsñdklfsadf</w:t>
-      </w:r>
-      <w:proofErr w:type="spellEnd"/>
-    </w:p>
-    <w:p>
-      <w:pPr>
-        <w:pStyle w:val="Prrafodelista"/>
-        <w:numPr>
-          <w:ilvl w:val="0"/>
-          <w:numId w:val="27"/>
-        </w:numPr>
-        <w:jc w:val="both"/>
-        <w:rPr>
-          <w:rFonts w:ascii="Times New Roman" w:hAnsi="Times New Roman" w:cs="Times New Roman"/>
-          <w:b/>
-          <w:sz w:val="24"/>
-          <w:szCs w:val="24"/>
-        </w:rPr>
-      </w:pPr>
-      <w:r>
-        <w:rPr>
-          <w:rFonts w:ascii="Times New Roman" w:hAnsi="Times New Roman" w:cs="Times New Roman"/>
-          <w:b/>
-          <w:sz w:val="24"/>
-          <w:szCs w:val="24"/>
-        </w:rPr>
-        <w:t>Dynamic Polymorphism (overwriting).</w:t>
-      </w:r>
-    </w:p>
-    <w:p>
-      <w:pPr>
-        <w:pStyle w:val="Prrafodelista"/>
-        <w:numPr>
-          <w:ilvl w:val="1"/>
-          <w:numId w:val="27"/>
-        </w:numPr>
-        <w:jc w:val="both"/>
-        <w:rPr>
-          <w:rFonts w:ascii="Times New Roman" w:hAnsi="Times New Roman" w:cs="Times New Roman"/>
-          <w:b/>
-          <w:sz w:val="24"/>
-          <w:szCs w:val="24"/>
-        </w:rPr>
-      </w:pPr>
-      <w:proofErr w:type="spellStart"/>
-      <w:r>
-        <w:rPr>
-          <w:rFonts w:ascii="Times New Roman" w:hAnsi="Times New Roman" w:cs="Times New Roman"/>
-          <w:bCs/>
-          <w:sz w:val="24"/>
-          <w:szCs w:val="24"/>
-        </w:rPr>
-        <w:t>Dsafjlsdkfjasd</w:t>
-      </w:r>
-      <w:proofErr w:type="spellEnd"/>
-    </w:p>
-    <w:p>
-      <w:pPr>
-        <w:pStyle w:val="Prrafodelista"/>
-        <w:numPr>
-          <w:ilvl w:val="0"/>
-          <w:numId w:val="27"/>
-        </w:numPr>
-        <w:jc w:val="both"/>
-        <w:rPr>
-          <w:rFonts w:ascii="Times New Roman" w:hAnsi="Times New Roman" w:cs="Times New Roman"/>
-          <w:b/>
-          <w:sz w:val="24"/>
-          <w:szCs w:val="24"/>
-        </w:rPr>
-      </w:pPr>
-      <w:r>
-        <w:rPr>
-          <w:rFonts w:ascii="Times New Roman" w:hAnsi="Times New Roman" w:cs="Times New Roman"/>
-          <w:b/>
-          <w:sz w:val="24"/>
-          <w:szCs w:val="24"/>
-        </w:rPr>
-        <w:t>Abstract Class.</w:t>
-      </w:r>
-    </w:p>
-    <w:p>
-      <w:pPr>
-        <w:pStyle w:val="Prrafodelista"/>
-        <w:numPr>
-          <w:ilvl w:val="1"/>
-          <w:numId w:val="27"/>
-        </w:numPr>
-        <w:jc w:val="both"/>
-        <w:rPr>
-          <w:rFonts w:ascii="Times New Roman" w:hAnsi="Times New Roman" w:cs="Times New Roman"/>
-          <w:b/>
-          <w:sz w:val="24"/>
-          <w:szCs w:val="24"/>
-        </w:rPr>
-      </w:pPr>
-      <w:proofErr w:type="spellStart"/>
-      <w:r>
-        <w:rPr>
-          <w:rFonts w:ascii="Times New Roman" w:hAnsi="Times New Roman" w:cs="Times New Roman"/>
-          <w:bCs/>
-          <w:sz w:val="24"/>
-          <w:szCs w:val="24"/>
-        </w:rPr>
-        <w:t>Djfalskdjfal</w:t>
-      </w:r>
-      <w:proofErr w:type="spellEnd"/>
-    </w:p>
-    <w:p>
-      <w:pPr>
-        <w:pStyle w:val="Prrafodelista"/>
-        <w:numPr>
-          <w:ilvl w:val="0"/>
-          <w:numId w:val="27"/>
-        </w:numPr>
-        <w:jc w:val="both"/>
-        <w:rPr>
-          <w:rFonts w:ascii="Times New Roman" w:hAnsi="Times New Roman" w:cs="Times New Roman"/>
-          <w:b/>
-          <w:sz w:val="24"/>
-          <w:szCs w:val="24"/>
-        </w:rPr>
-      </w:pPr>
-      <w:r>
-        <w:rPr>
-          <w:rFonts w:ascii="Times New Roman" w:hAnsi="Times New Roman" w:cs="Times New Roman"/>
-          <w:b/>
-          <w:sz w:val="24"/>
-          <w:szCs w:val="24"/>
-        </w:rPr>
-        <w:t>Interface.</w:t>
-      </w:r>
-    </w:p>
-    <w:p>
-      <w:pPr>
-        <w:pStyle w:val="Prrafodelista"/>
-        <w:numPr>
-          <w:ilvl w:val="1"/>
-          <w:numId w:val="27"/>
-        </w:numPr>
-        <w:jc w:val="both"/>
-        <w:rPr>
-          <w:rFonts w:ascii="Times New Roman" w:hAnsi="Times New Roman" w:cs="Times New Roman"/>
-          <w:b/>
-          <w:sz w:val="24"/>
-          <w:szCs w:val="24"/>
-        </w:rPr>
-      </w:pPr>
-      <w:proofErr w:type="spellStart"/>
-      <w:r>
-        <w:rPr>
-          <w:rFonts w:ascii="Times New Roman" w:hAnsi="Times New Roman" w:cs="Times New Roman"/>
-          <w:bCs/>
-          <w:sz w:val="24"/>
-          <w:szCs w:val="24"/>
-        </w:rPr>
-        <w:t>Sadjfldsajfks</w:t>
-      </w:r>
-      <w:proofErr w:type="spellEnd"/>
-    </w:p>
-    <w:p>
-      <w:pPr>
-        <w:pStyle w:val="Prrafodelista"/>
-        <w:numPr>
-          <w:ilvl w:val="0"/>
-          <w:numId w:val="27"/>
-        </w:numPr>
-        <w:jc w:val="both"/>
-        <w:rPr>
-          <w:rFonts w:ascii="Times New Roman" w:hAnsi="Times New Roman" w:cs="Times New Roman"/>
-          <w:b/>
-          <w:sz w:val="24"/>
-          <w:szCs w:val="24"/>
-        </w:rPr>
-      </w:pPr>
-      <w:r>
-        <w:rPr>
-          <w:rFonts w:ascii="Times New Roman" w:hAnsi="Times New Roman" w:cs="Times New Roman"/>
-          <w:b/>
-          <w:sz w:val="24"/>
-          <w:szCs w:val="24"/>
-        </w:rPr>
-        <w:t>User and Developer Isolation.</w:t>
-      </w:r>
-    </w:p>
-    <w:p>
-      <w:pPr>
-        <w:pStyle w:val="Prrafodelista"/>
-        <w:numPr>
-          <w:ilvl w:val="1"/>
-          <w:numId w:val="27"/>
-        </w:numPr>
-        <w:jc w:val="both"/>
-        <w:rPr>
-          <w:rFonts w:ascii="Times New Roman" w:hAnsi="Times New Roman" w:cs="Times New Roman"/>
-          <w:b/>
-          <w:sz w:val="24"/>
-          <w:szCs w:val="24"/>
-        </w:rPr>
-      </w:pPr>
-      <w:proofErr w:type="spellStart"/>
-      <w:r>
-        <w:rPr>
-          <w:rFonts w:ascii="Times New Roman" w:hAnsi="Times New Roman" w:cs="Times New Roman"/>
-          <w:bCs/>
-          <w:sz w:val="24"/>
-          <w:szCs w:val="24"/>
-        </w:rPr>
-        <w:t>Fasdjlfajskdf</w:t>
-      </w:r>
-      <w:proofErr w:type="spellEnd"/>
-    </w:p>
-    <w:p>
-      <w:pPr>
-        <w:pStyle w:val="Prrafodelista"/>
-        <w:numPr>
-          <w:ilvl w:val="0"/>
-          <w:numId w:val="27"/>
-        </w:numPr>
-        <w:jc w:val="both"/>
-        <w:rPr>
-          <w:rFonts w:ascii="Times New Roman" w:hAnsi="Times New Roman" w:cs="Times New Roman"/>
-          <w:b/>
-          <w:sz w:val="24"/>
-          <w:szCs w:val="24"/>
-        </w:rPr>
-      </w:pPr>
-      <w:r>
-        <w:rPr>
-          <w:rFonts w:ascii="Times New Roman" w:hAnsi="Times New Roman" w:cs="Times New Roman"/>
-          <w:b/>
-          <w:sz w:val="24"/>
-          <w:szCs w:val="24"/>
-        </w:rPr>
-        <w:t>Upcasting.</w:t>
-      </w:r>
-    </w:p>
-    <w:p>
-      <w:pPr>
-        <w:pStyle w:val="Prrafodelista"/>
-        <w:numPr>
-          <w:ilvl w:val="1"/>
-          <w:numId w:val="27"/>
-        </w:numPr>
-        <w:jc w:val="both"/>
-        <w:rPr>
-          <w:rFonts w:ascii="Times New Roman" w:hAnsi="Times New Roman" w:cs="Times New Roman"/>
-          <w:b/>
-          <w:sz w:val="24"/>
-          <w:szCs w:val="24"/>
-        </w:rPr>
-      </w:pPr>
-      <w:proofErr w:type="spellStart"/>
-      <w:r>
-        <w:rPr>
-          <w:rFonts w:ascii="Times New Roman" w:hAnsi="Times New Roman" w:cs="Times New Roman"/>
-          <w:bCs/>
-          <w:sz w:val="24"/>
-          <w:szCs w:val="24"/>
-        </w:rPr>
-        <w:t>Sdfsdfsdf</w:t>
-      </w:r>
-      <w:proofErr w:type="spellEnd"/>
-    </w:p>
-    <w:p>
-      <w:pPr>
-        <w:pStyle w:val="Prrafodelista"/>
-        <w:numPr>
-          <w:ilvl w:val="0"/>
-          <w:numId w:val="27"/>
-        </w:numPr>
-        <w:jc w:val="both"/>
-        <w:rPr>
-          <w:rFonts w:ascii="Times New Roman" w:hAnsi="Times New Roman" w:cs="Times New Roman"/>
-          <w:b/>
-          <w:sz w:val="24"/>
-          <w:szCs w:val="24"/>
-        </w:rPr>
-      </w:pPr>
-      <w:r>
-        <w:rPr>
-          <w:rFonts w:ascii="Times New Roman" w:hAnsi="Times New Roman" w:cs="Times New Roman"/>
-          <w:b/>
-          <w:sz w:val="24"/>
-          <w:szCs w:val="24"/>
-        </w:rPr>
         <w:t>Static Fields and Methods.</w:t>
       </w:r>
     </w:p>
@@ -1413,6 +1685,7 @@
           <w:sz w:val="24"/>
           <w:szCs w:val="24"/>
         </w:rPr>
+        <w:lastRenderedPageBreak/>
         <w:t>Sdkjflasdkfa</w:t>
       </w:r>
       <w:proofErr w:type="spellEnd"/>
@@ -1658,7 +1931,6 @@
           <w:sz w:val="24"/>
           <w:szCs w:val="24"/>
         </w:rPr>
-        <w:lastRenderedPageBreak/>
         <w:t>Default Constructor and Copy Constructor.</w:t>
       </w:r>
     </w:p>
@@ -1988,6 +2260,118 @@
     </w:lvl>
   </w:abstractNum>
   <w:abstractNum w:abstractNumId="1" w15:restartNumberingAfterBreak="0">
+    <w:nsid w:val="12573C2D"/>
+    <w:multiLevelType w:val="hybridMultilevel"/>
+    <w:tmpl w:val="2D8EFF62"/>
+    <w:lvl w:ilvl="0" w:tplc="CDC0FD9E">
+      <w:numFmt w:val="bullet"/>
+      <w:lvlText w:val="-"/>
+      <w:lvlJc w:val="left"/>
+      <w:pPr>
+        <w:ind w:left="720" w:hanging="360"/>
+      </w:pPr>
+      <w:rPr>
+        <w:rFonts w:ascii="Times New Roman" w:eastAsiaTheme="minorHAnsi" w:hAnsi="Times New Roman" w:cs="Times New Roman" w:hint="default"/>
+      </w:rPr>
+    </w:lvl>
+    <w:lvl w:ilvl="1" w:tplc="040A0003" w:tentative="1">
+      <w:start w:val="1"/>
+      <w:numFmt w:val="bullet"/>
+      <w:lvlText w:val="o"/>
+      <w:lvlJc w:val="left"/>
+      <w:pPr>
+        <w:ind w:left="1440" w:hanging="360"/>
+      </w:pPr>
+      <w:rPr>
+        <w:rFonts w:ascii="Courier New" w:hAnsi="Courier New" w:cs="Courier New" w:hint="default"/>
+      </w:rPr>
+    </w:lvl>
+    <w:lvl w:ilvl="2" w:tplc="040A0005" w:tentative="1">
+      <w:start w:val="1"/>
+      <w:numFmt w:val="bullet"/>
+      <w:lvlText w:val=""/>
+      <w:lvlJc w:val="left"/>
+      <w:pPr>
+        <w:ind w:left="2160" w:hanging="360"/>
+      </w:pPr>
+      <w:rPr>
+        <w:rFonts w:ascii="Wingdings" w:hAnsi="Wingdings" w:hint="default"/>
+      </w:rPr>
+    </w:lvl>
+    <w:lvl w:ilvl="3" w:tplc="040A0001" w:tentative="1">
+      <w:start w:val="1"/>
+      <w:numFmt w:val="bullet"/>
+      <w:lvlText w:val=""/>
+      <w:lvlJc w:val="left"/>
+      <w:pPr>
+        <w:ind w:left="2880" w:hanging="360"/>
+      </w:pPr>
+      <w:rPr>
+        <w:rFonts w:ascii="Symbol" w:hAnsi="Symbol" w:hint="default"/>
+      </w:rPr>
+    </w:lvl>
+    <w:lvl w:ilvl="4" w:tplc="040A0003" w:tentative="1">
+      <w:start w:val="1"/>
+      <w:numFmt w:val="bullet"/>
+      <w:lvlText w:val="o"/>
+      <w:lvlJc w:val="left"/>
+      <w:pPr>
+        <w:ind w:left="3600" w:hanging="360"/>
+      </w:pPr>
+      <w:rPr>
+        <w:rFonts w:ascii="Courier New" w:hAnsi="Courier New" w:cs="Courier New" w:hint="default"/>
+      </w:rPr>
+    </w:lvl>
+    <w:lvl w:ilvl="5" w:tplc="040A0005" w:tentative="1">
+      <w:start w:val="1"/>
+      <w:numFmt w:val="bullet"/>
+      <w:lvlText w:val=""/>
+      <w:lvlJc w:val="left"/>
+      <w:pPr>
+        <w:ind w:left="4320" w:hanging="360"/>
+      </w:pPr>
+      <w:rPr>
+        <w:rFonts w:ascii="Wingdings" w:hAnsi="Wingdings" w:hint="default"/>
+      </w:rPr>
+    </w:lvl>
+    <w:lvl w:ilvl="6" w:tplc="040A0001" w:tentative="1">
+      <w:start w:val="1"/>
+      <w:numFmt w:val="bullet"/>
+      <w:lvlText w:val=""/>
+      <w:lvlJc w:val="left"/>
+      <w:pPr>
+        <w:ind w:left="5040" w:hanging="360"/>
+      </w:pPr>
+      <w:rPr>
+        <w:rFonts w:ascii="Symbol" w:hAnsi="Symbol" w:hint="default"/>
+      </w:rPr>
+    </w:lvl>
+    <w:lvl w:ilvl="7" w:tplc="040A0003" w:tentative="1">
+      <w:start w:val="1"/>
+      <w:numFmt w:val="bullet"/>
+      <w:lvlText w:val="o"/>
+      <w:lvlJc w:val="left"/>
+      <w:pPr>
+        <w:ind w:left="5760" w:hanging="360"/>
+      </w:pPr>
+      <w:rPr>
+        <w:rFonts w:ascii="Courier New" w:hAnsi="Courier New" w:cs="Courier New" w:hint="default"/>
+      </w:rPr>
+    </w:lvl>
+    <w:lvl w:ilvl="8" w:tplc="040A0005" w:tentative="1">
+      <w:start w:val="1"/>
+      <w:numFmt w:val="bullet"/>
+      <w:lvlText w:val=""/>
+      <w:lvlJc w:val="left"/>
+      <w:pPr>
+        <w:ind w:left="6480" w:hanging="360"/>
+      </w:pPr>
+      <w:rPr>
+        <w:rFonts w:ascii="Wingdings" w:hAnsi="Wingdings" w:hint="default"/>
+      </w:rPr>
+    </w:lvl>
+  </w:abstractNum>
+  <w:abstractNum w:abstractNumId="2" w15:restartNumberingAfterBreak="0">
     <w:nsid w:val="16945483"/>
     <w:multiLevelType w:val="hybridMultilevel"/>
     <w:tmpl w:val="1E888C60"/>
@@ -2100,7 +2484,7 @@
       </w:rPr>
     </w:lvl>
   </w:abstractNum>
-  <w:abstractNum w:abstractNumId="2" w15:restartNumberingAfterBreak="0">
+  <w:abstractNum w:abstractNumId="3" w15:restartNumberingAfterBreak="0">
     <w:nsid w:val="1CFE0308"/>
     <w:multiLevelType w:val="hybridMultilevel"/>
     <w:tmpl w:val="CFD80FE6"/>
@@ -2213,7 +2597,7 @@
       </w:rPr>
     </w:lvl>
   </w:abstractNum>
-  <w:abstractNum w:abstractNumId="3" w15:restartNumberingAfterBreak="0">
+  <w:abstractNum w:abstractNumId="4" w15:restartNumberingAfterBreak="0">
     <w:nsid w:val="1D027E92"/>
     <w:multiLevelType w:val="hybridMultilevel"/>
     <w:tmpl w:val="E626F9C0"/>
@@ -2305,7 +2689,7 @@
       </w:pPr>
     </w:lvl>
   </w:abstractNum>
-  <w:abstractNum w:abstractNumId="4" w15:restartNumberingAfterBreak="0">
+  <w:abstractNum w:abstractNumId="5" w15:restartNumberingAfterBreak="0">
     <w:nsid w:val="23B05BD7"/>
     <w:multiLevelType w:val="multilevel"/>
     <w:tmpl w:val="39F28772"/>
@@ -2447,7 +2831,7 @@
       </w:rPr>
     </w:lvl>
   </w:abstractNum>
-  <w:abstractNum w:abstractNumId="5" w15:restartNumberingAfterBreak="0">
+  <w:abstractNum w:abstractNumId="6" w15:restartNumberingAfterBreak="0">
     <w:nsid w:val="28B85ED3"/>
     <w:multiLevelType w:val="hybridMultilevel"/>
     <w:tmpl w:val="FAD464A2"/>
@@ -2560,7 +2944,7 @@
       </w:rPr>
     </w:lvl>
   </w:abstractNum>
-  <w:abstractNum w:abstractNumId="6" w15:restartNumberingAfterBreak="0">
+  <w:abstractNum w:abstractNumId="7" w15:restartNumberingAfterBreak="0">
     <w:nsid w:val="2D8C0C30"/>
     <w:multiLevelType w:val="hybridMultilevel"/>
     <w:tmpl w:val="6AF0FBDC"/>
@@ -2673,7 +3057,7 @@
       </w:rPr>
     </w:lvl>
   </w:abstractNum>
-  <w:abstractNum w:abstractNumId="7" w15:restartNumberingAfterBreak="0">
+  <w:abstractNum w:abstractNumId="8" w15:restartNumberingAfterBreak="0">
     <w:nsid w:val="302A091D"/>
     <w:multiLevelType w:val="hybridMultilevel"/>
     <w:tmpl w:val="947AA41E"/>
@@ -2786,7 +3170,7 @@
       </w:rPr>
     </w:lvl>
   </w:abstractNum>
-  <w:abstractNum w:abstractNumId="8" w15:restartNumberingAfterBreak="0">
+  <w:abstractNum w:abstractNumId="9" w15:restartNumberingAfterBreak="0">
     <w:nsid w:val="38AE1E18"/>
     <w:multiLevelType w:val="multilevel"/>
     <w:tmpl w:val="74BA5E08"/>
@@ -2899,7 +3283,7 @@
       </w:pPr>
     </w:lvl>
   </w:abstractNum>
-  <w:abstractNum w:abstractNumId="9" w15:restartNumberingAfterBreak="0">
+  <w:abstractNum w:abstractNumId="10" w15:restartNumberingAfterBreak="0">
     <w:nsid w:val="39F53C0A"/>
     <w:multiLevelType w:val="hybridMultilevel"/>
     <w:tmpl w:val="140C6B16"/>
@@ -3012,7 +3396,7 @@
       </w:rPr>
     </w:lvl>
   </w:abstractNum>
-  <w:abstractNum w:abstractNumId="10" w15:restartNumberingAfterBreak="0">
+  <w:abstractNum w:abstractNumId="11" w15:restartNumberingAfterBreak="0">
     <w:nsid w:val="41773823"/>
     <w:multiLevelType w:val="hybridMultilevel"/>
     <w:tmpl w:val="79A2C0AC"/>
@@ -3125,7 +3509,7 @@
       </w:rPr>
     </w:lvl>
   </w:abstractNum>
-  <w:abstractNum w:abstractNumId="11" w15:restartNumberingAfterBreak="0">
+  <w:abstractNum w:abstractNumId="12" w15:restartNumberingAfterBreak="0">
     <w:nsid w:val="42C300EC"/>
     <w:multiLevelType w:val="multilevel"/>
     <w:tmpl w:val="228A6352"/>
@@ -3266,7 +3650,7 @@
       </w:rPr>
     </w:lvl>
   </w:abstractNum>
-  <w:abstractNum w:abstractNumId="12" w15:restartNumberingAfterBreak="0">
+  <w:abstractNum w:abstractNumId="13" w15:restartNumberingAfterBreak="0">
     <w:nsid w:val="441405EC"/>
     <w:multiLevelType w:val="multilevel"/>
     <w:tmpl w:val="C2FCCA2C"/>
@@ -3407,7 +3791,7 @@
       </w:rPr>
     </w:lvl>
   </w:abstractNum>
-  <w:abstractNum w:abstractNumId="13" w15:restartNumberingAfterBreak="0">
+  <w:abstractNum w:abstractNumId="14" w15:restartNumberingAfterBreak="0">
     <w:nsid w:val="44761679"/>
     <w:multiLevelType w:val="hybridMultilevel"/>
     <w:tmpl w:val="8F788916"/>
@@ -3493,7 +3877,7 @@
       </w:pPr>
     </w:lvl>
   </w:abstractNum>
-  <w:abstractNum w:abstractNumId="14" w15:restartNumberingAfterBreak="0">
+  <w:abstractNum w:abstractNumId="15" w15:restartNumberingAfterBreak="0">
     <w:nsid w:val="4F1353D6"/>
     <w:multiLevelType w:val="hybridMultilevel"/>
     <w:tmpl w:val="1EC60AD0"/>
@@ -3606,7 +3990,7 @@
       </w:rPr>
     </w:lvl>
   </w:abstractNum>
-  <w:abstractNum w:abstractNumId="15" w15:restartNumberingAfterBreak="0">
+  <w:abstractNum w:abstractNumId="16" w15:restartNumberingAfterBreak="0">
     <w:nsid w:val="57D302F8"/>
     <w:multiLevelType w:val="multilevel"/>
     <w:tmpl w:val="36E42C10"/>
@@ -3747,7 +4131,7 @@
       </w:rPr>
     </w:lvl>
   </w:abstractNum>
-  <w:abstractNum w:abstractNumId="16" w15:restartNumberingAfterBreak="0">
+  <w:abstractNum w:abstractNumId="17" w15:restartNumberingAfterBreak="0">
     <w:nsid w:val="58602922"/>
     <w:multiLevelType w:val="hybridMultilevel"/>
     <w:tmpl w:val="59DA64DA"/>
@@ -3860,7 +4244,7 @@
       </w:rPr>
     </w:lvl>
   </w:abstractNum>
-  <w:abstractNum w:abstractNumId="17" w15:restartNumberingAfterBreak="0">
+  <w:abstractNum w:abstractNumId="18" w15:restartNumberingAfterBreak="0">
     <w:nsid w:val="5D5F62D1"/>
     <w:multiLevelType w:val="multilevel"/>
     <w:tmpl w:val="4DB0A7C8"/>
@@ -4001,7 +4385,7 @@
       </w:rPr>
     </w:lvl>
   </w:abstractNum>
-  <w:abstractNum w:abstractNumId="18" w15:restartNumberingAfterBreak="0">
+  <w:abstractNum w:abstractNumId="19" w15:restartNumberingAfterBreak="0">
     <w:nsid w:val="62A52ADE"/>
     <w:multiLevelType w:val="hybridMultilevel"/>
     <w:tmpl w:val="98B25EE0"/>
@@ -4114,7 +4498,7 @@
       </w:rPr>
     </w:lvl>
   </w:abstractNum>
-  <w:abstractNum w:abstractNumId="19" w15:restartNumberingAfterBreak="0">
+  <w:abstractNum w:abstractNumId="20" w15:restartNumberingAfterBreak="0">
     <w:nsid w:val="655C3712"/>
     <w:multiLevelType w:val="hybridMultilevel"/>
     <w:tmpl w:val="34F6378E"/>
@@ -4227,7 +4611,7 @@
       </w:rPr>
     </w:lvl>
   </w:abstractNum>
-  <w:abstractNum w:abstractNumId="20" w15:restartNumberingAfterBreak="0">
+  <w:abstractNum w:abstractNumId="21" w15:restartNumberingAfterBreak="0">
     <w:nsid w:val="66592839"/>
     <w:multiLevelType w:val="multilevel"/>
     <w:tmpl w:val="8E105D9E"/>
@@ -4368,7 +4752,7 @@
       </w:rPr>
     </w:lvl>
   </w:abstractNum>
-  <w:abstractNum w:abstractNumId="21" w15:restartNumberingAfterBreak="0">
+  <w:abstractNum w:abstractNumId="22" w15:restartNumberingAfterBreak="0">
     <w:nsid w:val="668F38C2"/>
     <w:multiLevelType w:val="multilevel"/>
     <w:tmpl w:val="4B1CC3AE"/>
@@ -4509,7 +4893,7 @@
       </w:rPr>
     </w:lvl>
   </w:abstractNum>
-  <w:abstractNum w:abstractNumId="22" w15:restartNumberingAfterBreak="0">
+  <w:abstractNum w:abstractNumId="23" w15:restartNumberingAfterBreak="0">
     <w:nsid w:val="67B85C42"/>
     <w:multiLevelType w:val="multilevel"/>
     <w:tmpl w:val="1354DF5C"/>
@@ -4650,7 +5034,7 @@
       </w:rPr>
     </w:lvl>
   </w:abstractNum>
-  <w:abstractNum w:abstractNumId="23" w15:restartNumberingAfterBreak="0">
+  <w:abstractNum w:abstractNumId="24" w15:restartNumberingAfterBreak="0">
     <w:nsid w:val="6FC36A05"/>
     <w:multiLevelType w:val="multilevel"/>
     <w:tmpl w:val="417461C6"/>
@@ -4790,7 +5174,7 @@
       </w:rPr>
     </w:lvl>
   </w:abstractNum>
-  <w:abstractNum w:abstractNumId="24" w15:restartNumberingAfterBreak="0">
+  <w:abstractNum w:abstractNumId="25" w15:restartNumberingAfterBreak="0">
     <w:nsid w:val="7691667C"/>
     <w:multiLevelType w:val="hybridMultilevel"/>
     <w:tmpl w:val="FE34C904"/>
@@ -4903,7 +5287,7 @@
       </w:rPr>
     </w:lvl>
   </w:abstractNum>
-  <w:abstractNum w:abstractNumId="25" w15:restartNumberingAfterBreak="0">
+  <w:abstractNum w:abstractNumId="26" w15:restartNumberingAfterBreak="0">
     <w:nsid w:val="77C17DF7"/>
     <w:multiLevelType w:val="multilevel"/>
     <w:tmpl w:val="6890CEDC"/>
@@ -5044,7 +5428,7 @@
       </w:rPr>
     </w:lvl>
   </w:abstractNum>
-  <w:abstractNum w:abstractNumId="26" w15:restartNumberingAfterBreak="0">
+  <w:abstractNum w:abstractNumId="27" w15:restartNumberingAfterBreak="0">
     <w:nsid w:val="7A4D3FD3"/>
     <w:multiLevelType w:val="multilevel"/>
     <w:tmpl w:val="A3043F20"/>
@@ -5187,85 +5571,88 @@
     </w:lvl>
   </w:abstractNum>
   <w:num w:numId="1" w16cid:durableId="77291171">
+    <w:abstractNumId w:val="24"/>
+  </w:num>
+  <w:num w:numId="2" w16cid:durableId="424305728">
+    <w:abstractNumId w:val="13"/>
+  </w:num>
+  <w:num w:numId="3" w16cid:durableId="325675354">
+    <w:abstractNumId w:val="9"/>
+  </w:num>
+  <w:num w:numId="4" w16cid:durableId="805198564">
     <w:abstractNumId w:val="23"/>
   </w:num>
-  <w:num w:numId="2" w16cid:durableId="424305728">
+  <w:num w:numId="5" w16cid:durableId="2123256714">
+    <w:abstractNumId w:val="5"/>
+  </w:num>
+  <w:num w:numId="6" w16cid:durableId="1831097421">
     <w:abstractNumId w:val="12"/>
   </w:num>
-  <w:num w:numId="3" w16cid:durableId="325675354">
-    <w:abstractNumId w:val="8"/>
+  <w:num w:numId="7" w16cid:durableId="1324233875">
+    <w:abstractNumId w:val="16"/>
   </w:num>
-  <w:num w:numId="4" w16cid:durableId="805198564">
-    <w:abstractNumId w:val="22"/>
+  <w:num w:numId="8" w16cid:durableId="1294826572">
+    <w:abstractNumId w:val="14"/>
   </w:num>
-  <w:num w:numId="5" w16cid:durableId="2123256714">
-    <w:abstractNumId w:val="4"/>
+  <w:num w:numId="9" w16cid:durableId="1332026765">
+    <w:abstractNumId w:val="2"/>
   </w:num>
-  <w:num w:numId="6" w16cid:durableId="1831097421">
+  <w:num w:numId="10" w16cid:durableId="1459421867">
+    <w:abstractNumId w:val="19"/>
+  </w:num>
+  <w:num w:numId="11" w16cid:durableId="57216356">
+    <w:abstractNumId w:val="7"/>
+  </w:num>
+  <w:num w:numId="12" w16cid:durableId="1170021419">
+    <w:abstractNumId w:val="17"/>
+  </w:num>
+  <w:num w:numId="13" w16cid:durableId="554775200">
     <w:abstractNumId w:val="11"/>
   </w:num>
-  <w:num w:numId="7" w16cid:durableId="1324233875">
-    <w:abstractNumId w:val="15"/>
-  </w:num>
-  <w:num w:numId="8" w16cid:durableId="1294826572">
-    <w:abstractNumId w:val="13"/>
-  </w:num>
-  <w:num w:numId="9" w16cid:durableId="1332026765">
-    <w:abstractNumId w:val="1"/>
-  </w:num>
-  <w:num w:numId="10" w16cid:durableId="1459421867">
-    <w:abstractNumId w:val="18"/>
-  </w:num>
-  <w:num w:numId="11" w16cid:durableId="57216356">
-    <w:abstractNumId w:val="6"/>
-  </w:num>
-  <w:num w:numId="12" w16cid:durableId="1170021419">
-    <w:abstractNumId w:val="16"/>
-  </w:num>
-  <w:num w:numId="13" w16cid:durableId="554775200">
+  <w:num w:numId="14" w16cid:durableId="691539038">
     <w:abstractNumId w:val="10"/>
-  </w:num>
-  <w:num w:numId="14" w16cid:durableId="691539038">
-    <w:abstractNumId w:val="9"/>
   </w:num>
   <w:num w:numId="15" w16cid:durableId="719786002">
     <w:abstractNumId w:val="0"/>
   </w:num>
   <w:num w:numId="16" w16cid:durableId="795872849">
+    <w:abstractNumId w:val="26"/>
+  </w:num>
+  <w:num w:numId="17" w16cid:durableId="778987770">
+    <w:abstractNumId w:val="22"/>
+  </w:num>
+  <w:num w:numId="18" w16cid:durableId="1410494240">
+    <w:abstractNumId w:val="18"/>
+  </w:num>
+  <w:num w:numId="19" w16cid:durableId="282152741">
+    <w:abstractNumId w:val="8"/>
+  </w:num>
+  <w:num w:numId="20" w16cid:durableId="379136211">
     <w:abstractNumId w:val="25"/>
   </w:num>
-  <w:num w:numId="17" w16cid:durableId="778987770">
+  <w:num w:numId="21" w16cid:durableId="1614898586">
+    <w:abstractNumId w:val="15"/>
+  </w:num>
+  <w:num w:numId="22" w16cid:durableId="240875128">
+    <w:abstractNumId w:val="6"/>
+  </w:num>
+  <w:num w:numId="23" w16cid:durableId="1122459639">
     <w:abstractNumId w:val="21"/>
   </w:num>
-  <w:num w:numId="18" w16cid:durableId="1410494240">
-    <w:abstractNumId w:val="17"/>
+  <w:num w:numId="24" w16cid:durableId="1026833580">
+    <w:abstractNumId w:val="27"/>
   </w:num>
-  <w:num w:numId="19" w16cid:durableId="282152741">
-    <w:abstractNumId w:val="7"/>
-  </w:num>
-  <w:num w:numId="20" w16cid:durableId="379136211">
-    <w:abstractNumId w:val="24"/>
-  </w:num>
-  <w:num w:numId="21" w16cid:durableId="1614898586">
-    <w:abstractNumId w:val="14"/>
-  </w:num>
-  <w:num w:numId="22" w16cid:durableId="240875128">
-    <w:abstractNumId w:val="5"/>
-  </w:num>
-  <w:num w:numId="23" w16cid:durableId="1122459639">
+  <w:num w:numId="25" w16cid:durableId="1290471920">
     <w:abstractNumId w:val="20"/>
   </w:num>
-  <w:num w:numId="24" w16cid:durableId="1026833580">
-    <w:abstractNumId w:val="26"/>
-  </w:num>
-  <w:num w:numId="25" w16cid:durableId="1290471920">
-    <w:abstractNumId w:val="19"/>
-  </w:num>
   <w:num w:numId="26" w16cid:durableId="1877162291">
-    <w:abstractNumId w:val="2"/>
+    <w:abstractNumId w:val="3"/>
   </w:num>
   <w:num w:numId="27" w16cid:durableId="960068745">
-    <w:abstractNumId w:val="3"/>
+    <w:abstractNumId w:val="4"/>
+  </w:num>
+  <w:num w:numId="28" w16cid:durableId="108398137">
+    <w:abstractNumId w:val="1"/>
   </w:num>
   <w:numIdMacAtCleanup w:val="17"/>
 </w:numbering>

</xml_diff>

<commit_message>
Add inheritance to project
</commit_message>
<xml_diff>
--- a/labs/assignments/A03/A03_Student_Report/A03_Student_Report.docx
+++ b/labs/assignments/A03/A03_Student_Report/A03_Student_Report.docx
@@ -990,8 +990,18 @@
           <w:bCs/>
           <w:sz w:val="24"/>
           <w:szCs w:val="24"/>
-        </w:rPr>
-        <w:t xml:space="preserve">a creates a </w:t>
+          <w:highlight w:val="lightGray"/>
+        </w:rPr>
+        <w:t>a</w:t>
+      </w:r>
+      <w:r>
+        <w:rPr>
+          <w:rFonts w:ascii="Times New Roman" w:hAnsi="Times New Roman" w:cs="Times New Roman"/>
+          <w:bCs/>
+          <w:sz w:val="24"/>
+          <w:szCs w:val="24"/>
+        </w:rPr>
+        <w:t xml:space="preserve"> creates a </w:t>
       </w:r>
       <w:r>
         <w:rPr>
@@ -1053,7 +1063,6 @@
           <w:szCs w:val="24"/>
         </w:rPr>
       </w:pPr>
-      <w:proofErr w:type="spellStart"/>
       <w:r>
         <w:rPr>
           <w:rFonts w:ascii="Times New Roman" w:hAnsi="Times New Roman" w:cs="Times New Roman"/>
@@ -1061,9 +1070,90 @@
           <w:sz w:val="24"/>
           <w:szCs w:val="24"/>
         </w:rPr>
-        <w:t>Dsfdsfd</w:t>
+        <w:t xml:space="preserve">The class </w:t>
+      </w:r>
+      <w:r>
+        <w:rPr>
+          <w:rFonts w:ascii="Times New Roman" w:hAnsi="Times New Roman" w:cs="Times New Roman"/>
+          <w:bCs/>
+          <w:sz w:val="24"/>
+          <w:szCs w:val="24"/>
+          <w:highlight w:val="lightGray"/>
+        </w:rPr>
+        <w:t>Shop.java</w:t>
+      </w:r>
+      <w:r>
+        <w:rPr>
+          <w:rFonts w:ascii="Times New Roman" w:hAnsi="Times New Roman" w:cs="Times New Roman"/>
+          <w:bCs/>
+          <w:sz w:val="24"/>
+          <w:szCs w:val="24"/>
+        </w:rPr>
+        <w:t xml:space="preserve"> has a private field </w:t>
+      </w:r>
+      <w:proofErr w:type="spellStart"/>
+      <w:r>
+        <w:rPr>
+          <w:rFonts w:ascii="Times New Roman" w:hAnsi="Times New Roman" w:cs="Times New Roman"/>
+          <w:bCs/>
+          <w:sz w:val="24"/>
+          <w:szCs w:val="24"/>
+          <w:highlight w:val="lightGray"/>
+        </w:rPr>
+        <w:t>shopMenu</w:t>
       </w:r>
       <w:proofErr w:type="spellEnd"/>
+      <w:r>
+        <w:rPr>
+          <w:rFonts w:ascii="Times New Roman" w:hAnsi="Times New Roman" w:cs="Times New Roman"/>
+          <w:bCs/>
+          <w:sz w:val="24"/>
+          <w:szCs w:val="24"/>
+        </w:rPr>
+        <w:t xml:space="preserve">, and public methos </w:t>
+      </w:r>
+      <w:proofErr w:type="spellStart"/>
+      <w:r>
+        <w:rPr>
+          <w:rFonts w:ascii="Times New Roman" w:hAnsi="Times New Roman" w:cs="Times New Roman"/>
+          <w:bCs/>
+          <w:sz w:val="24"/>
+          <w:szCs w:val="24"/>
+          <w:highlight w:val="lightGray"/>
+        </w:rPr>
+        <w:t>getShopMenu</w:t>
+      </w:r>
+      <w:proofErr w:type="spellEnd"/>
+      <w:r>
+        <w:rPr>
+          <w:rFonts w:ascii="Times New Roman" w:hAnsi="Times New Roman" w:cs="Times New Roman"/>
+          <w:bCs/>
+          <w:sz w:val="24"/>
+          <w:szCs w:val="24"/>
+        </w:rPr>
+        <w:t xml:space="preserve"> and </w:t>
+      </w:r>
+      <w:proofErr w:type="spellStart"/>
+      <w:r>
+        <w:rPr>
+          <w:rFonts w:ascii="Times New Roman" w:hAnsi="Times New Roman" w:cs="Times New Roman"/>
+          <w:bCs/>
+          <w:sz w:val="24"/>
+          <w:szCs w:val="24"/>
+          <w:highlight w:val="lightGray"/>
+        </w:rPr>
+        <w:t>setShopMenu</w:t>
+      </w:r>
+      <w:proofErr w:type="spellEnd"/>
+      <w:r>
+        <w:rPr>
+          <w:rFonts w:ascii="Times New Roman" w:hAnsi="Times New Roman" w:cs="Times New Roman"/>
+          <w:bCs/>
+          <w:sz w:val="24"/>
+          <w:szCs w:val="24"/>
+        </w:rPr>
+        <w:t xml:space="preserve"> methods to access/update the field from other classes.</w:t>
+      </w:r>
     </w:p>
     <w:p>
       <w:pPr>
@@ -1633,6 +1723,7 @@
           <w:sz w:val="24"/>
           <w:szCs w:val="24"/>
         </w:rPr>
+        <w:lastRenderedPageBreak/>
         <w:t>Sdfnasdfajd</w:t>
       </w:r>
       <w:proofErr w:type="spellEnd"/>
@@ -1685,7 +1776,6 @@
           <w:sz w:val="24"/>
           <w:szCs w:val="24"/>
         </w:rPr>
-        <w:lastRenderedPageBreak/>
         <w:t>Sdkjflasdkfa</w:t>
       </w:r>
       <w:proofErr w:type="spellEnd"/>

</xml_diff>

<commit_message>
Add faeture for displaying all customers list
</commit_message>
<xml_diff>
--- a/labs/assignments/A03/A03_Student_Report/A03_Student_Report.docx
+++ b/labs/assignments/A03/A03_Student_Report/A03_Student_Report.docx
@@ -669,7 +669,25 @@
           <w:sz w:val="24"/>
           <w:szCs w:val="24"/>
         </w:rPr>
-        <w:t>Displaying customer order history.</w:t>
+        <w:t>Displaying customer order history</w:t>
+      </w:r>
+      <w:r>
+        <w:rPr>
+          <w:rFonts w:ascii="Times New Roman" w:hAnsi="Times New Roman" w:cs="Times New Roman"/>
+          <w:bCs/>
+          <w:sz w:val="24"/>
+          <w:szCs w:val="24"/>
+        </w:rPr>
+        <w:t xml:space="preserve"> and customers list</w:t>
+      </w:r>
+      <w:r>
+        <w:rPr>
+          <w:rFonts w:ascii="Times New Roman" w:hAnsi="Times New Roman" w:cs="Times New Roman"/>
+          <w:bCs/>
+          <w:sz w:val="24"/>
+          <w:szCs w:val="24"/>
+        </w:rPr>
+        <w:t>.</w:t>
       </w:r>
     </w:p>
     <w:p>
@@ -1080,18 +1098,8 @@
           <w:szCs w:val="24"/>
           <w:highlight w:val="lightGray"/>
         </w:rPr>
-        <w:t>Shop.java</w:t>
+        <w:t>Menu</w:t>
       </w:r>
-      <w:r>
-        <w:rPr>
-          <w:rFonts w:ascii="Times New Roman" w:hAnsi="Times New Roman" w:cs="Times New Roman"/>
-          <w:bCs/>
-          <w:sz w:val="24"/>
-          <w:szCs w:val="24"/>
-        </w:rPr>
-        <w:t xml:space="preserve"> has a private field </w:t>
-      </w:r>
-      <w:proofErr w:type="spellStart"/>
       <w:r>
         <w:rPr>
           <w:rFonts w:ascii="Times New Roman" w:hAnsi="Times New Roman" w:cs="Times New Roman"/>
@@ -1100,9 +1108,37 @@
           <w:szCs w:val="24"/>
           <w:highlight w:val="lightGray"/>
         </w:rPr>
-        <w:t>shopMenu</w:t>
+        <w:t>.java</w:t>
       </w:r>
-      <w:proofErr w:type="spellEnd"/>
+      <w:r>
+        <w:rPr>
+          <w:rFonts w:ascii="Times New Roman" w:hAnsi="Times New Roman" w:cs="Times New Roman"/>
+          <w:bCs/>
+          <w:sz w:val="24"/>
+          <w:szCs w:val="24"/>
+        </w:rPr>
+        <w:t xml:space="preserve"> has a private field </w:t>
+      </w:r>
+      <w:r>
+        <w:rPr>
+          <w:rFonts w:ascii="Times New Roman" w:hAnsi="Times New Roman" w:cs="Times New Roman"/>
+          <w:bCs/>
+          <w:sz w:val="24"/>
+          <w:szCs w:val="24"/>
+          <w:highlight w:val="lightGray"/>
+        </w:rPr>
+        <w:t>m</w:t>
+      </w:r>
+      <w:r>
+        <w:rPr>
+          <w:rFonts w:ascii="Times New Roman" w:hAnsi="Times New Roman" w:cs="Times New Roman"/>
+          <w:bCs/>
+          <w:sz w:val="24"/>
+          <w:szCs w:val="24"/>
+          <w:highlight w:val="lightGray"/>
+        </w:rPr>
+        <w:t>enu</w:t>
+      </w:r>
       <w:r>
         <w:rPr>
           <w:rFonts w:ascii="Times New Roman" w:hAnsi="Times New Roman" w:cs="Times New Roman"/>
@@ -1121,7 +1157,7 @@
           <w:szCs w:val="24"/>
           <w:highlight w:val="lightGray"/>
         </w:rPr>
-        <w:t>getShopMenu</w:t>
+        <w:t>getMenu</w:t>
       </w:r>
       <w:proofErr w:type="spellEnd"/>
       <w:r>
@@ -1142,7 +1178,7 @@
           <w:szCs w:val="24"/>
           <w:highlight w:val="lightGray"/>
         </w:rPr>
-        <w:t>setShopMenu</w:t>
+        <w:t>setMenu</w:t>
       </w:r>
       <w:proofErr w:type="spellEnd"/>
       <w:r>
@@ -1195,7 +1231,6 @@
           <w:szCs w:val="24"/>
         </w:rPr>
       </w:pPr>
-      <w:proofErr w:type="spellStart"/>
       <w:r>
         <w:rPr>
           <w:rFonts w:ascii="Times New Roman" w:hAnsi="Times New Roman" w:cs="Times New Roman"/>
@@ -1203,9 +1238,75 @@
           <w:sz w:val="24"/>
           <w:szCs w:val="24"/>
         </w:rPr>
-        <w:t>Sdfsdfjl</w:t>
+        <w:t xml:space="preserve">The class Shop.java has a private field </w:t>
+      </w:r>
+      <w:proofErr w:type="spellStart"/>
+      <w:r>
+        <w:rPr>
+          <w:rFonts w:ascii="Times New Roman" w:hAnsi="Times New Roman" w:cs="Times New Roman"/>
+          <w:bCs/>
+          <w:sz w:val="24"/>
+          <w:szCs w:val="24"/>
+          <w:highlight w:val="lightGray"/>
+        </w:rPr>
+        <w:t>customerList</w:t>
       </w:r>
       <w:proofErr w:type="spellEnd"/>
+      <w:r>
+        <w:rPr>
+          <w:rFonts w:ascii="Times New Roman" w:hAnsi="Times New Roman" w:cs="Times New Roman"/>
+          <w:bCs/>
+          <w:sz w:val="24"/>
+          <w:szCs w:val="24"/>
+        </w:rPr>
+        <w:t xml:space="preserve">, an </w:t>
+      </w:r>
+      <w:r>
+        <w:rPr>
+          <w:rFonts w:ascii="Times New Roman" w:hAnsi="Times New Roman" w:cs="Times New Roman"/>
+          <w:bCs/>
+          <w:sz w:val="24"/>
+          <w:szCs w:val="24"/>
+        </w:rPr>
+        <w:t>array</w:t>
+      </w:r>
+      <w:r>
+        <w:rPr>
+          <w:rFonts w:ascii="Times New Roman" w:hAnsi="Times New Roman" w:cs="Times New Roman"/>
+          <w:bCs/>
+          <w:sz w:val="24"/>
+          <w:szCs w:val="24"/>
+        </w:rPr>
+        <w:t xml:space="preserve"> of</w:t>
+      </w:r>
+      <w:r>
+        <w:rPr>
+          <w:rFonts w:ascii="Times New Roman" w:hAnsi="Times New Roman" w:cs="Times New Roman"/>
+          <w:bCs/>
+          <w:sz w:val="24"/>
+          <w:szCs w:val="24"/>
+        </w:rPr>
+        <w:t xml:space="preserve"> objects of type </w:t>
+      </w:r>
+      <w:r>
+        <w:rPr>
+          <w:rFonts w:ascii="Times New Roman" w:hAnsi="Times New Roman" w:cs="Times New Roman"/>
+          <w:bCs/>
+          <w:sz w:val="24"/>
+          <w:szCs w:val="24"/>
+          <w:highlight w:val="lightGray"/>
+        </w:rPr>
+        <w:t>Customer</w:t>
+      </w:r>
+      <w:r>
+        <w:rPr>
+          <w:rFonts w:ascii="Times New Roman" w:hAnsi="Times New Roman" w:cs="Times New Roman"/>
+          <w:bCs/>
+          <w:sz w:val="24"/>
+          <w:szCs w:val="24"/>
+        </w:rPr>
+        <w:t>.</w:t>
+      </w:r>
     </w:p>
     <w:p>
       <w:pPr>
@@ -1247,17 +1348,6 @@
           <w:szCs w:val="24"/>
         </w:rPr>
       </w:pPr>
-      <w:proofErr w:type="spellStart"/>
-      <w:r>
-        <w:rPr>
-          <w:rFonts w:ascii="Times New Roman" w:hAnsi="Times New Roman" w:cs="Times New Roman"/>
-          <w:bCs/>
-          <w:sz w:val="24"/>
-          <w:szCs w:val="24"/>
-        </w:rPr>
-        <w:t>Sdfkasdjfañsdfa</w:t>
-      </w:r>
-      <w:proofErr w:type="spellEnd"/>
     </w:p>
     <w:p>
       <w:pPr>

</xml_diff>

<commit_message>
Add abstractness to project
</commit_message>
<xml_diff>
--- a/labs/assignments/A03/A03_Student_Report/A03_Student_Report.docx
+++ b/labs/assignments/A03/A03_Student_Report/A03_Student_Report.docx
@@ -1348,6 +1348,53 @@
           <w:szCs w:val="24"/>
         </w:rPr>
       </w:pPr>
+      <w:r>
+        <w:rPr>
+          <w:rFonts w:ascii="Times New Roman" w:hAnsi="Times New Roman" w:cs="Times New Roman"/>
+          <w:bCs/>
+          <w:sz w:val="24"/>
+          <w:szCs w:val="24"/>
+        </w:rPr>
+        <w:t xml:space="preserve">The class </w:t>
+      </w:r>
+      <w:r>
+        <w:rPr>
+          <w:rFonts w:ascii="Times New Roman" w:hAnsi="Times New Roman" w:cs="Times New Roman"/>
+          <w:bCs/>
+          <w:sz w:val="24"/>
+          <w:szCs w:val="24"/>
+          <w:highlight w:val="lightGray"/>
+        </w:rPr>
+        <w:t>Shop.java</w:t>
+      </w:r>
+      <w:r>
+        <w:rPr>
+          <w:rFonts w:ascii="Times New Roman" w:hAnsi="Times New Roman" w:cs="Times New Roman"/>
+          <w:bCs/>
+          <w:sz w:val="24"/>
+          <w:szCs w:val="24"/>
+        </w:rPr>
+        <w:t xml:space="preserve"> inherit from </w:t>
+      </w:r>
+      <w:r>
+        <w:rPr>
+          <w:rFonts w:ascii="Times New Roman" w:hAnsi="Times New Roman" w:cs="Times New Roman"/>
+          <w:bCs/>
+          <w:sz w:val="24"/>
+          <w:szCs w:val="24"/>
+          <w:highlight w:val="lightGray"/>
+        </w:rPr>
+        <w:t>Menu.java</w:t>
+      </w:r>
+      <w:r>
+        <w:rPr>
+          <w:rFonts w:ascii="Times New Roman" w:hAnsi="Times New Roman" w:cs="Times New Roman"/>
+          <w:bCs/>
+          <w:sz w:val="24"/>
+          <w:szCs w:val="24"/>
+        </w:rPr>
+        <w:t>.</w:t>
+      </w:r>
     </w:p>
     <w:p>
       <w:pPr>
@@ -1389,7 +1436,6 @@
           <w:szCs w:val="24"/>
         </w:rPr>
       </w:pPr>
-      <w:proofErr w:type="spellStart"/>
       <w:r>
         <w:rPr>
           <w:rFonts w:ascii="Times New Roman" w:hAnsi="Times New Roman" w:cs="Times New Roman"/>
@@ -1397,9 +1443,84 @@
           <w:sz w:val="24"/>
           <w:szCs w:val="24"/>
         </w:rPr>
-        <w:t>Sdfakjdsñfajksdf</w:t>
+        <w:t xml:space="preserve">The class </w:t>
       </w:r>
-      <w:proofErr w:type="spellEnd"/>
+      <w:r>
+        <w:rPr>
+          <w:rFonts w:ascii="Times New Roman" w:hAnsi="Times New Roman" w:cs="Times New Roman"/>
+          <w:bCs/>
+          <w:sz w:val="24"/>
+          <w:szCs w:val="24"/>
+          <w:highlight w:val="lightGray"/>
+        </w:rPr>
+        <w:t>Shop.java</w:t>
+      </w:r>
+      <w:r>
+        <w:rPr>
+          <w:rFonts w:ascii="Times New Roman" w:hAnsi="Times New Roman" w:cs="Times New Roman"/>
+          <w:bCs/>
+          <w:sz w:val="24"/>
+          <w:szCs w:val="24"/>
+        </w:rPr>
+        <w:t xml:space="preserve"> inherit from </w:t>
+      </w:r>
+      <w:r>
+        <w:rPr>
+          <w:rFonts w:ascii="Times New Roman" w:hAnsi="Times New Roman" w:cs="Times New Roman"/>
+          <w:bCs/>
+          <w:sz w:val="24"/>
+          <w:szCs w:val="24"/>
+          <w:highlight w:val="lightGray"/>
+        </w:rPr>
+        <w:t>Menu.java</w:t>
+      </w:r>
+      <w:r>
+        <w:rPr>
+          <w:rFonts w:ascii="Times New Roman" w:hAnsi="Times New Roman" w:cs="Times New Roman"/>
+          <w:bCs/>
+          <w:sz w:val="24"/>
+          <w:szCs w:val="24"/>
+        </w:rPr>
+        <w:t xml:space="preserve">. Therefore, there is a basic class hierarchy, where </w:t>
+      </w:r>
+      <w:r>
+        <w:rPr>
+          <w:rFonts w:ascii="Times New Roman" w:hAnsi="Times New Roman" w:cs="Times New Roman"/>
+          <w:bCs/>
+          <w:sz w:val="24"/>
+          <w:szCs w:val="24"/>
+          <w:highlight w:val="lightGray"/>
+        </w:rPr>
+        <w:t>Shop.java</w:t>
+      </w:r>
+      <w:r>
+        <w:rPr>
+          <w:rFonts w:ascii="Times New Roman" w:hAnsi="Times New Roman" w:cs="Times New Roman"/>
+          <w:bCs/>
+          <w:sz w:val="24"/>
+          <w:szCs w:val="24"/>
+        </w:rPr>
+        <w:t xml:space="preserve"> is the son, </w:t>
+      </w:r>
+      <w:r>
+        <w:rPr>
+          <w:rFonts w:ascii="Times New Roman" w:hAnsi="Times New Roman" w:cs="Times New Roman"/>
+          <w:bCs/>
+          <w:sz w:val="24"/>
+          <w:szCs w:val="24"/>
+          <w:highlight w:val="lightGray"/>
+        </w:rPr>
+        <w:t>Menu.java</w:t>
+      </w:r>
+      <w:r>
+        <w:rPr>
+          <w:rFonts w:ascii="Times New Roman" w:hAnsi="Times New Roman" w:cs="Times New Roman"/>
+          <w:bCs/>
+          <w:sz w:val="24"/>
+          <w:szCs w:val="24"/>
+        </w:rPr>
+        <w:t xml:space="preserve"> is the parent, and there is no grandparent relationship.</w:t>
+      </w:r>
     </w:p>
     <w:p>
       <w:pPr>
@@ -1441,6 +1562,34 @@
           <w:szCs w:val="24"/>
         </w:rPr>
       </w:pPr>
+      <w:r>
+        <w:rPr>
+          <w:rFonts w:ascii="Times New Roman" w:hAnsi="Times New Roman" w:cs="Times New Roman"/>
+          <w:bCs/>
+          <w:sz w:val="24"/>
+          <w:szCs w:val="24"/>
+        </w:rPr>
+        <w:t xml:space="preserve">The class </w:t>
+      </w:r>
+      <w:r>
+        <w:rPr>
+          <w:rFonts w:ascii="Times New Roman" w:hAnsi="Times New Roman" w:cs="Times New Roman"/>
+          <w:bCs/>
+          <w:sz w:val="24"/>
+          <w:szCs w:val="24"/>
+          <w:highlight w:val="lightGray"/>
+        </w:rPr>
+        <w:t>MyMain.java</w:t>
+      </w:r>
+      <w:r>
+        <w:rPr>
+          <w:rFonts w:ascii="Times New Roman" w:hAnsi="Times New Roman" w:cs="Times New Roman"/>
+          <w:bCs/>
+          <w:sz w:val="24"/>
+          <w:szCs w:val="24"/>
+        </w:rPr>
+        <w:t xml:space="preserve"> has two versions of the method </w:t>
+      </w:r>
       <w:proofErr w:type="spellStart"/>
       <w:r>
         <w:rPr>
@@ -1448,10 +1597,20 @@
           <w:bCs/>
           <w:sz w:val="24"/>
           <w:szCs w:val="24"/>
-        </w:rPr>
-        <w:t>Dfajsñdklfsadf</w:t>
+          <w:highlight w:val="lightGray"/>
+        </w:rPr>
+        <w:t>selectIntOption</w:t>
       </w:r>
       <w:proofErr w:type="spellEnd"/>
+      <w:r>
+        <w:rPr>
+          <w:rFonts w:ascii="Times New Roman" w:hAnsi="Times New Roman" w:cs="Times New Roman"/>
+          <w:bCs/>
+          <w:sz w:val="24"/>
+          <w:szCs w:val="24"/>
+        </w:rPr>
+        <w:t>, each of them with a different signature.</w:t>
+      </w:r>
     </w:p>
     <w:p>
       <w:pPr>
@@ -1493,6 +1652,34 @@
           <w:szCs w:val="24"/>
         </w:rPr>
       </w:pPr>
+      <w:r>
+        <w:rPr>
+          <w:rFonts w:ascii="Times New Roman" w:hAnsi="Times New Roman" w:cs="Times New Roman"/>
+          <w:bCs/>
+          <w:sz w:val="24"/>
+          <w:szCs w:val="24"/>
+        </w:rPr>
+        <w:t xml:space="preserve">The class </w:t>
+      </w:r>
+      <w:r>
+        <w:rPr>
+          <w:rFonts w:ascii="Times New Roman" w:hAnsi="Times New Roman" w:cs="Times New Roman"/>
+          <w:bCs/>
+          <w:sz w:val="24"/>
+          <w:szCs w:val="24"/>
+          <w:highlight w:val="lightGray"/>
+        </w:rPr>
+        <w:t>Customer.java</w:t>
+      </w:r>
+      <w:r>
+        <w:rPr>
+          <w:rFonts w:ascii="Times New Roman" w:hAnsi="Times New Roman" w:cs="Times New Roman"/>
+          <w:bCs/>
+          <w:sz w:val="24"/>
+          <w:szCs w:val="24"/>
+        </w:rPr>
+        <w:t xml:space="preserve"> overwrites the method </w:t>
+      </w:r>
       <w:proofErr w:type="spellStart"/>
       <w:r>
         <w:rPr>
@@ -1500,10 +1687,39 @@
           <w:bCs/>
           <w:sz w:val="24"/>
           <w:szCs w:val="24"/>
-        </w:rPr>
-        <w:t>Dsafjlsdkfjasd</w:t>
+          <w:highlight w:val="lightGray"/>
+        </w:rPr>
+        <w:t>toString</w:t>
       </w:r>
       <w:proofErr w:type="spellEnd"/>
+      <w:r>
+        <w:rPr>
+          <w:rFonts w:ascii="Times New Roman" w:hAnsi="Times New Roman" w:cs="Times New Roman"/>
+          <w:bCs/>
+          <w:sz w:val="24"/>
+          <w:szCs w:val="24"/>
+        </w:rPr>
+        <w:t xml:space="preserve">, specified in the class </w:t>
+      </w:r>
+      <w:r>
+        <w:rPr>
+          <w:rFonts w:ascii="Times New Roman" w:hAnsi="Times New Roman" w:cs="Times New Roman"/>
+          <w:bCs/>
+          <w:sz w:val="24"/>
+          <w:szCs w:val="24"/>
+          <w:highlight w:val="lightGray"/>
+        </w:rPr>
+        <w:t>Object</w:t>
+      </w:r>
+      <w:r>
+        <w:rPr>
+          <w:rFonts w:ascii="Times New Roman" w:hAnsi="Times New Roman" w:cs="Times New Roman"/>
+          <w:bCs/>
+          <w:sz w:val="24"/>
+          <w:szCs w:val="24"/>
+        </w:rPr>
+        <w:t xml:space="preserve"> any Java class automatically inherits from.</w:t>
+      </w:r>
     </w:p>
     <w:p>
       <w:pPr>
@@ -1709,6 +1925,7 @@
           <w:sz w:val="24"/>
           <w:szCs w:val="24"/>
         </w:rPr>
+        <w:lastRenderedPageBreak/>
         <w:t>Sdfsdfsdf</w:t>
       </w:r>
       <w:proofErr w:type="spellEnd"/>
@@ -1813,7 +2030,6 @@
           <w:sz w:val="24"/>
           <w:szCs w:val="24"/>
         </w:rPr>
-        <w:lastRenderedPageBreak/>
         <w:t>Sdfnasdfajd</w:t>
       </w:r>
       <w:proofErr w:type="spellEnd"/>

</xml_diff>

<commit_message>
Fix all error with inheritance
</commit_message>
<xml_diff>
--- a/labs/assignments/A03/A03_Student_Report/A03_Student_Report.docx
+++ b/labs/assignments/A03/A03_Student_Report/A03_Student_Report.docx
@@ -891,7 +891,27 @@
           <w:sz w:val="24"/>
           <w:szCs w:val="24"/>
         </w:rPr>
-        <w:t xml:space="preserve"> (a Order and, therefore, reference variable). The class Food.java has the field </w:t>
+        <w:t xml:space="preserve"> (</w:t>
+      </w:r>
+      <w:proofErr w:type="spellStart"/>
+      <w:r>
+        <w:rPr>
+          <w:rFonts w:ascii="Times New Roman" w:hAnsi="Times New Roman" w:cs="Times New Roman"/>
+          <w:bCs/>
+          <w:sz w:val="24"/>
+          <w:szCs w:val="24"/>
+        </w:rPr>
+        <w:t>a</w:t>
+      </w:r>
+      <w:proofErr w:type="spellEnd"/>
+      <w:r>
+        <w:rPr>
+          <w:rFonts w:ascii="Times New Roman" w:hAnsi="Times New Roman" w:cs="Times New Roman"/>
+          <w:bCs/>
+          <w:sz w:val="24"/>
+          <w:szCs w:val="24"/>
+        </w:rPr>
+        <w:t xml:space="preserve"> Order and, therefore, reference variable). The class Food.java has the field </w:t>
       </w:r>
       <w:r>
         <w:rPr>
@@ -1889,6 +1909,35 @@
           <w:szCs w:val="24"/>
         </w:rPr>
       </w:pPr>
+      <w:r>
+        <w:rPr>
+          <w:rFonts w:ascii="Times New Roman" w:hAnsi="Times New Roman" w:cs="Times New Roman"/>
+          <w:bCs/>
+          <w:sz w:val="24"/>
+          <w:szCs w:val="24"/>
+        </w:rPr>
+        <w:lastRenderedPageBreak/>
+        <w:t xml:space="preserve">The class </w:t>
+      </w:r>
+      <w:r>
+        <w:rPr>
+          <w:rFonts w:ascii="Times New Roman" w:hAnsi="Times New Roman" w:cs="Times New Roman"/>
+          <w:bCs/>
+          <w:sz w:val="24"/>
+          <w:szCs w:val="24"/>
+          <w:highlight w:val="lightGray"/>
+        </w:rPr>
+        <w:t>ShopInt.java</w:t>
+      </w:r>
+      <w:r>
+        <w:rPr>
+          <w:rFonts w:ascii="Times New Roman" w:hAnsi="Times New Roman" w:cs="Times New Roman"/>
+          <w:bCs/>
+          <w:sz w:val="24"/>
+          <w:szCs w:val="24"/>
+        </w:rPr>
+        <w:t xml:space="preserve"> is an interface, modelling the management of a grocery online shop (via methods as </w:t>
+      </w:r>
       <w:proofErr w:type="spellStart"/>
       <w:r>
         <w:rPr>
@@ -1896,10 +1945,60 @@
           <w:bCs/>
           <w:sz w:val="24"/>
           <w:szCs w:val="24"/>
-        </w:rPr>
-        <w:t>Sadjfldsajfks</w:t>
+          <w:highlight w:val="lightGray"/>
+        </w:rPr>
+        <w:t>addCustomer</w:t>
       </w:r>
       <w:proofErr w:type="spellEnd"/>
+      <w:r>
+        <w:rPr>
+          <w:rFonts w:ascii="Times New Roman" w:hAnsi="Times New Roman" w:cs="Times New Roman"/>
+          <w:bCs/>
+          <w:sz w:val="24"/>
+          <w:szCs w:val="24"/>
+        </w:rPr>
+        <w:t xml:space="preserve">, </w:t>
+      </w:r>
+      <w:proofErr w:type="spellStart"/>
+      <w:r>
+        <w:rPr>
+          <w:rFonts w:ascii="Times New Roman" w:hAnsi="Times New Roman" w:cs="Times New Roman"/>
+          <w:bCs/>
+          <w:sz w:val="24"/>
+          <w:szCs w:val="24"/>
+          <w:highlight w:val="lightGray"/>
+        </w:rPr>
+        <w:t>removeCustomer</w:t>
+      </w:r>
+      <w:proofErr w:type="spellEnd"/>
+      <w:r>
+        <w:rPr>
+          <w:rFonts w:ascii="Times New Roman" w:hAnsi="Times New Roman" w:cs="Times New Roman"/>
+          <w:bCs/>
+          <w:sz w:val="24"/>
+          <w:szCs w:val="24"/>
+        </w:rPr>
+        <w:t xml:space="preserve">, etc). The interface is implemented in the class </w:t>
+      </w:r>
+      <w:r>
+        <w:rPr>
+          <w:rFonts w:ascii="Times New Roman" w:hAnsi="Times New Roman" w:cs="Times New Roman"/>
+          <w:bCs/>
+          <w:sz w:val="24"/>
+          <w:szCs w:val="24"/>
+          <w:highlight w:val="lightGray"/>
+        </w:rPr>
+        <w:t>Shop.java</w:t>
+      </w:r>
+      <w:r>
+        <w:rPr>
+          <w:rFonts w:ascii="Times New Roman" w:hAnsi="Times New Roman" w:cs="Times New Roman"/>
+          <w:bCs/>
+          <w:sz w:val="24"/>
+          <w:szCs w:val="24"/>
+        </w:rPr>
+        <w:t>.</w:t>
+      </w:r>
     </w:p>
     <w:p>
       <w:pPr>
@@ -1941,18 +2040,6 @@
           <w:szCs w:val="24"/>
         </w:rPr>
       </w:pPr>
-      <w:proofErr w:type="spellStart"/>
-      <w:r>
-        <w:rPr>
-          <w:rFonts w:ascii="Times New Roman" w:hAnsi="Times New Roman" w:cs="Times New Roman"/>
-          <w:bCs/>
-          <w:sz w:val="24"/>
-          <w:szCs w:val="24"/>
-        </w:rPr>
-        <w:lastRenderedPageBreak/>
-        <w:t>Fasdjlfajskdf</w:t>
-      </w:r>
-      <w:proofErr w:type="spellEnd"/>
     </w:p>
     <w:p>
       <w:pPr>

</xml_diff>

<commit_message>
Add photos for UML design
</commit_message>
<xml_diff>
--- a/labs/assignments/A03/A03_Student_Report/A03_Student_Report.docx
+++ b/labs/assignments/A03/A03_Student_Report/A03_Student_Report.docx
@@ -2040,6 +2040,192 @@
           <w:szCs w:val="24"/>
         </w:rPr>
       </w:pPr>
+      <w:r>
+        <w:rPr>
+          <w:rFonts w:ascii="Times New Roman" w:hAnsi="Times New Roman" w:cs="Times New Roman"/>
+          <w:bCs/>
+          <w:sz w:val="24"/>
+          <w:szCs w:val="24"/>
+        </w:rPr>
+        <w:t xml:space="preserve">Abstract Datatypes isolate the </w:t>
+      </w:r>
+      <w:r>
+        <w:rPr>
+          <w:rFonts w:ascii="Times New Roman" w:hAnsi="Times New Roman" w:cs="Times New Roman"/>
+          <w:bCs/>
+          <w:i/>
+          <w:iCs/>
+          <w:sz w:val="24"/>
+          <w:szCs w:val="24"/>
+        </w:rPr>
+        <w:t>what</w:t>
+      </w:r>
+      <w:r>
+        <w:rPr>
+          <w:rFonts w:ascii="Times New Roman" w:hAnsi="Times New Roman" w:cs="Times New Roman"/>
+          <w:bCs/>
+          <w:sz w:val="24"/>
+          <w:szCs w:val="24"/>
+        </w:rPr>
+        <w:t xml:space="preserve"> (what represents this data and what operations can we do with it) from the </w:t>
+      </w:r>
+      <w:r>
+        <w:rPr>
+          <w:rFonts w:ascii="Times New Roman" w:hAnsi="Times New Roman" w:cs="Times New Roman"/>
+          <w:bCs/>
+          <w:i/>
+          <w:iCs/>
+          <w:sz w:val="24"/>
+          <w:szCs w:val="24"/>
+        </w:rPr>
+        <w:t>how</w:t>
+      </w:r>
+      <w:r>
+        <w:rPr>
+          <w:rFonts w:ascii="Times New Roman" w:hAnsi="Times New Roman" w:cs="Times New Roman"/>
+          <w:bCs/>
+          <w:sz w:val="24"/>
+          <w:szCs w:val="24"/>
+        </w:rPr>
+        <w:t xml:space="preserve"> (how is this data internally represented and how is each operation internally implemented).</w:t>
+      </w:r>
+    </w:p>
+    <w:p>
+      <w:pPr>
+        <w:pStyle w:val="Prrafodelista"/>
+        <w:numPr>
+          <w:ilvl w:val="1"/>
+          <w:numId w:val="27"/>
+        </w:numPr>
+        <w:jc w:val="both"/>
+        <w:rPr>
+          <w:rFonts w:ascii="Times New Roman" w:hAnsi="Times New Roman" w:cs="Times New Roman"/>
+          <w:b/>
+          <w:sz w:val="24"/>
+          <w:szCs w:val="24"/>
+        </w:rPr>
+      </w:pPr>
+      <w:r>
+        <w:rPr>
+          <w:rFonts w:ascii="Times New Roman" w:hAnsi="Times New Roman" w:cs="Times New Roman"/>
+          <w:bCs/>
+          <w:sz w:val="24"/>
+          <w:szCs w:val="24"/>
+        </w:rPr>
+        <w:t>See the UML diagram on this appendix:</w:t>
+      </w:r>
+    </w:p>
+    <w:p>
+      <w:pPr>
+        <w:pStyle w:val="Prrafodelista"/>
+        <w:numPr>
+          <w:ilvl w:val="2"/>
+          <w:numId w:val="27"/>
+        </w:numPr>
+        <w:jc w:val="both"/>
+        <w:rPr>
+          <w:rFonts w:ascii="Times New Roman" w:hAnsi="Times New Roman" w:cs="Times New Roman"/>
+          <w:b/>
+          <w:sz w:val="24"/>
+          <w:szCs w:val="24"/>
+        </w:rPr>
+      </w:pPr>
+      <w:r>
+        <w:rPr>
+          <w:rFonts w:ascii="Times New Roman" w:hAnsi="Times New Roman" w:cs="Times New Roman"/>
+          <w:bCs/>
+          <w:sz w:val="24"/>
+          <w:szCs w:val="24"/>
+        </w:rPr>
+        <w:t xml:space="preserve">Let’s assume the class MyMain.java was implemented by Programmer1. She can look at ShopInt.java and then create a variable of type </w:t>
+      </w:r>
+      <w:proofErr w:type="spellStart"/>
+      <w:r>
+        <w:rPr>
+          <w:rFonts w:ascii="Times New Roman" w:hAnsi="Times New Roman" w:cs="Times New Roman"/>
+          <w:bCs/>
+          <w:sz w:val="24"/>
+          <w:szCs w:val="24"/>
+        </w:rPr>
+        <w:t>ShopInt</w:t>
+      </w:r>
+      <w:proofErr w:type="spellEnd"/>
+      <w:r>
+        <w:rPr>
+          <w:rFonts w:ascii="Times New Roman" w:hAnsi="Times New Roman" w:cs="Times New Roman"/>
+          <w:bCs/>
+          <w:sz w:val="24"/>
+          <w:szCs w:val="24"/>
+        </w:rPr>
+        <w:t xml:space="preserve"> to use all its functionality (the methods </w:t>
+      </w:r>
+      <w:proofErr w:type="spellStart"/>
+      <w:r>
+        <w:rPr>
+          <w:rFonts w:ascii="Times New Roman" w:hAnsi="Times New Roman" w:cs="Times New Roman"/>
+          <w:bCs/>
+          <w:sz w:val="24"/>
+          <w:szCs w:val="24"/>
+        </w:rPr>
+        <w:t>addCustomer</w:t>
+      </w:r>
+      <w:proofErr w:type="spellEnd"/>
+      <w:r>
+        <w:rPr>
+          <w:rFonts w:ascii="Times New Roman" w:hAnsi="Times New Roman" w:cs="Times New Roman"/>
+          <w:bCs/>
+          <w:sz w:val="24"/>
+          <w:szCs w:val="24"/>
+        </w:rPr>
+        <w:t xml:space="preserve">, </w:t>
+      </w:r>
+      <w:proofErr w:type="spellStart"/>
+      <w:r>
+        <w:rPr>
+          <w:rFonts w:ascii="Times New Roman" w:hAnsi="Times New Roman" w:cs="Times New Roman"/>
+          <w:bCs/>
+          <w:sz w:val="24"/>
+          <w:szCs w:val="24"/>
+        </w:rPr>
+        <w:t>removeCustomer</w:t>
+      </w:r>
+      <w:proofErr w:type="spellEnd"/>
+      <w:r>
+        <w:rPr>
+          <w:rFonts w:ascii="Times New Roman" w:hAnsi="Times New Roman" w:cs="Times New Roman"/>
+          <w:bCs/>
+          <w:sz w:val="24"/>
+          <w:szCs w:val="24"/>
+        </w:rPr>
+        <w:t>, etc.), without knowing all this functionality is internally implemented. All she needs is to use the object of type Library for her own application, programmed in the methods of the class MyMain.java. In this case, her application is an interactive text menu for using a grocery online shop.</w:t>
+      </w:r>
+    </w:p>
+    <w:p>
+      <w:pPr>
+        <w:pStyle w:val="Prrafodelista"/>
+        <w:numPr>
+          <w:ilvl w:val="2"/>
+          <w:numId w:val="27"/>
+        </w:numPr>
+        <w:jc w:val="both"/>
+        <w:rPr>
+          <w:rFonts w:ascii="Times New Roman" w:hAnsi="Times New Roman" w:cs="Times New Roman"/>
+          <w:b/>
+          <w:sz w:val="24"/>
+          <w:szCs w:val="24"/>
+        </w:rPr>
+      </w:pPr>
+      <w:proofErr w:type="spellStart"/>
+      <w:r>
+        <w:rPr>
+          <w:rFonts w:ascii="Times New Roman" w:hAnsi="Times New Roman" w:cs="Times New Roman"/>
+          <w:bCs/>
+          <w:sz w:val="24"/>
+          <w:szCs w:val="24"/>
+        </w:rPr>
+        <w:t>sdfsd</w:t>
+      </w:r>
+      <w:proofErr w:type="spellEnd"/>
     </w:p>
     <w:p>
       <w:pPr>
@@ -2572,17 +2758,66 @@
         <w:rPr>
           <w:rFonts w:ascii="Times New Roman" w:hAnsi="Times New Roman" w:cs="Times New Roman"/>
           <w:b/>
-          <w:sz w:val="28"/>
-          <w:szCs w:val="28"/>
-        </w:rPr>
-      </w:pPr>
-      <w:r>
+          <w:bCs/>
+          <w:sz w:val="24"/>
+          <w:szCs w:val="24"/>
+        </w:rPr>
+      </w:pPr>
+    </w:p>
+    <w:p>
+      <w:pPr>
+        <w:jc w:val="both"/>
+        <w:rPr>
+          <w:rFonts w:ascii="Times New Roman" w:hAnsi="Times New Roman" w:cs="Times New Roman"/>
+          <w:b/>
+          <w:bCs/>
+          <w:sz w:val="24"/>
+          <w:szCs w:val="24"/>
+        </w:rPr>
+      </w:pPr>
+    </w:p>
+    <w:p>
+      <w:pPr>
+        <w:jc w:val="both"/>
+        <w:rPr>
+          <w:rFonts w:ascii="Times New Roman" w:hAnsi="Times New Roman" w:cs="Times New Roman"/>
+          <w:b/>
+          <w:bCs/>
+          <w:sz w:val="24"/>
+          <w:szCs w:val="24"/>
+        </w:rPr>
+      </w:pPr>
+    </w:p>
+    <w:p>
+      <w:pPr>
+        <w:jc w:val="both"/>
+        <w:rPr>
+          <w:rFonts w:ascii="Times New Roman" w:hAnsi="Times New Roman" w:cs="Times New Roman"/>
+          <w:b/>
+          <w:bCs/>
+          <w:sz w:val="24"/>
+          <w:szCs w:val="24"/>
+        </w:rPr>
+      </w:pPr>
+    </w:p>
+    <w:p>
+      <w:pPr>
+        <w:jc w:val="both"/>
         <w:rPr>
           <w:rFonts w:ascii="Times New Roman" w:hAnsi="Times New Roman" w:cs="Times New Roman"/>
           <w:b/>
           <w:sz w:val="28"/>
           <w:szCs w:val="28"/>
         </w:rPr>
+      </w:pPr>
+      <w:r>
+        <w:rPr>
+          <w:rFonts w:ascii="Times New Roman" w:hAnsi="Times New Roman" w:cs="Times New Roman"/>
+          <w:b/>
+          <w:sz w:val="28"/>
+          <w:szCs w:val="28"/>
+        </w:rPr>
+        <w:lastRenderedPageBreak/>
         <w:t>UML Design: Java Application.</w:t>
       </w:r>
     </w:p>
@@ -2596,25 +2831,58 @@
           <w:szCs w:val="24"/>
         </w:rPr>
       </w:pPr>
-    </w:p>
-    <w:p>
-      <w:pPr>
-        <w:jc w:val="both"/>
-        <w:rPr>
-          <w:rFonts w:ascii="Times New Roman" w:hAnsi="Times New Roman" w:cs="Times New Roman"/>
-          <w:bCs/>
-          <w:sz w:val="24"/>
-          <w:szCs w:val="24"/>
-        </w:rPr>
-      </w:pPr>
       <w:r>
         <w:rPr>
           <w:rFonts w:ascii="Times New Roman" w:hAnsi="Times New Roman" w:cs="Times New Roman"/>
-          <w:bCs/>
-          <w:sz w:val="24"/>
-          <w:szCs w:val="24"/>
-        </w:rPr>
-        <w:t>To be completed.</w:t>
+          <w:b/>
+          <w:noProof/>
+          <w:sz w:val="24"/>
+          <w:szCs w:val="24"/>
+        </w:rPr>
+        <w:drawing>
+          <wp:inline distT="0" distB="0" distL="0" distR="0" wp14:anchorId="33FCDC5F" wp14:editId="0A808F71">
+            <wp:extent cx="5731510" cy="3704590"/>
+            <wp:effectExtent l="0" t="0" r="0" b="0"/>
+            <wp:docPr id="1" name="Gráfico 1"/>
+            <wp:cNvGraphicFramePr>
+              <a:graphicFrameLocks xmlns:a="http://schemas.openxmlformats.org/drawingml/2006/main" noChangeAspect="1"/>
+            </wp:cNvGraphicFramePr>
+            <a:graphic xmlns:a="http://schemas.openxmlformats.org/drawingml/2006/main">
+              <a:graphicData uri="http://schemas.openxmlformats.org/drawingml/2006/picture">
+                <pic:pic xmlns:pic="http://schemas.openxmlformats.org/drawingml/2006/picture">
+                  <pic:nvPicPr>
+                    <pic:cNvPr id="1" name="Gráfico 1"/>
+                    <pic:cNvPicPr/>
+                  </pic:nvPicPr>
+                  <pic:blipFill>
+                    <a:blip r:embed="rId7">
+                      <a:extLst>
+                        <a:ext uri="{28A0092B-C50C-407E-A947-70E740481C1C}">
+                          <a14:useLocalDpi xmlns:a14="http://schemas.microsoft.com/office/drawing/2010/main" val="0"/>
+                        </a:ext>
+                        <a:ext uri="{96DAC541-7B7A-43D3-8B79-37D633B846F1}">
+                          <asvg:svgBlip xmlns:asvg="http://schemas.microsoft.com/office/drawing/2016/SVG/main" r:embed="rId8"/>
+                        </a:ext>
+                      </a:extLst>
+                    </a:blip>
+                    <a:stretch>
+                      <a:fillRect/>
+                    </a:stretch>
+                  </pic:blipFill>
+                  <pic:spPr>
+                    <a:xfrm>
+                      <a:off x="0" y="0"/>
+                      <a:ext cx="5731510" cy="3704590"/>
+                    </a:xfrm>
+                    <a:prstGeom prst="rect">
+                      <a:avLst/>
+                    </a:prstGeom>
+                  </pic:spPr>
+                </pic:pic>
+              </a:graphicData>
+            </a:graphic>
+          </wp:inline>
+        </w:drawing>
       </w:r>
     </w:p>
     <w:p>
@@ -2622,6 +2890,138 @@
         <w:jc w:val="both"/>
         <w:rPr>
           <w:rFonts w:ascii="Times New Roman" w:hAnsi="Times New Roman" w:cs="Times New Roman"/>
+          <w:bCs/>
+          <w:sz w:val="24"/>
+          <w:szCs w:val="24"/>
+        </w:rPr>
+      </w:pPr>
+    </w:p>
+    <w:p>
+      <w:pPr>
+        <w:jc w:val="both"/>
+        <w:rPr>
+          <w:rFonts w:ascii="Times New Roman" w:hAnsi="Times New Roman" w:cs="Times New Roman"/>
+          <w:bCs/>
+          <w:sz w:val="24"/>
+          <w:szCs w:val="24"/>
+        </w:rPr>
+      </w:pPr>
+      <w:r>
+        <w:rPr>
+          <w:rFonts w:ascii="Times New Roman" w:hAnsi="Times New Roman" w:cs="Times New Roman"/>
+          <w:bCs/>
+          <w:sz w:val="24"/>
+          <w:szCs w:val="24"/>
+        </w:rPr>
+        <w:t>Diagram Legend</w:t>
+      </w:r>
+    </w:p>
+    <w:p>
+      <w:pPr>
+        <w:jc w:val="both"/>
+        <w:rPr>
+          <w:rFonts w:ascii="Times New Roman" w:hAnsi="Times New Roman" w:cs="Times New Roman"/>
+          <w:bCs/>
+          <w:sz w:val="24"/>
+          <w:szCs w:val="24"/>
+        </w:rPr>
+      </w:pPr>
+    </w:p>
+    <w:p>
+      <w:pPr>
+        <w:jc w:val="both"/>
+        <w:rPr>
+          <w:rFonts w:ascii="Times New Roman" w:hAnsi="Times New Roman" w:cs="Times New Roman"/>
+          <w:b/>
+          <w:bCs/>
+          <w:sz w:val="24"/>
+          <w:szCs w:val="24"/>
+        </w:rPr>
+      </w:pPr>
+      <w:r>
+        <w:rPr>
+          <w:rFonts w:ascii="Times New Roman" w:hAnsi="Times New Roman" w:cs="Times New Roman"/>
+          <w:b/>
+          <w:bCs/>
+          <w:noProof/>
+          <w:sz w:val="24"/>
+          <w:szCs w:val="24"/>
+        </w:rPr>
+        <w:drawing>
+          <wp:inline distT="0" distB="0" distL="0" distR="0" wp14:anchorId="2023579C" wp14:editId="6BFEEA25">
+            <wp:extent cx="2619470" cy="2806574"/>
+            <wp:effectExtent l="0" t="0" r="0" b="635"/>
+            <wp:docPr id="2" name="Gráfico 2"/>
+            <wp:cNvGraphicFramePr>
+              <a:graphicFrameLocks xmlns:a="http://schemas.openxmlformats.org/drawingml/2006/main" noChangeAspect="1"/>
+            </wp:cNvGraphicFramePr>
+            <a:graphic xmlns:a="http://schemas.openxmlformats.org/drawingml/2006/main">
+              <a:graphicData uri="http://schemas.openxmlformats.org/drawingml/2006/picture">
+                <pic:pic xmlns:pic="http://schemas.openxmlformats.org/drawingml/2006/picture">
+                  <pic:nvPicPr>
+                    <pic:cNvPr id="2" name="Gráfico 2"/>
+                    <pic:cNvPicPr/>
+                  </pic:nvPicPr>
+                  <pic:blipFill>
+                    <a:blip r:embed="rId9">
+                      <a:extLst>
+                        <a:ext uri="{28A0092B-C50C-407E-A947-70E740481C1C}">
+                          <a14:useLocalDpi xmlns:a14="http://schemas.microsoft.com/office/drawing/2010/main" val="0"/>
+                        </a:ext>
+                        <a:ext uri="{96DAC541-7B7A-43D3-8B79-37D633B846F1}">
+                          <asvg:svgBlip xmlns:asvg="http://schemas.microsoft.com/office/drawing/2016/SVG/main" r:embed="rId10"/>
+                        </a:ext>
+                      </a:extLst>
+                    </a:blip>
+                    <a:stretch>
+                      <a:fillRect/>
+                    </a:stretch>
+                  </pic:blipFill>
+                  <pic:spPr>
+                    <a:xfrm>
+                      <a:off x="0" y="0"/>
+                      <a:ext cx="2658920" cy="2848842"/>
+                    </a:xfrm>
+                    <a:prstGeom prst="rect">
+                      <a:avLst/>
+                    </a:prstGeom>
+                  </pic:spPr>
+                </pic:pic>
+              </a:graphicData>
+            </a:graphic>
+          </wp:inline>
+        </w:drawing>
+      </w:r>
+    </w:p>
+    <w:p>
+      <w:pPr>
+        <w:jc w:val="both"/>
+        <w:rPr>
+          <w:rFonts w:ascii="Times New Roman" w:hAnsi="Times New Roman" w:cs="Times New Roman"/>
+          <w:b/>
+          <w:bCs/>
+          <w:sz w:val="24"/>
+          <w:szCs w:val="24"/>
+        </w:rPr>
+      </w:pPr>
+    </w:p>
+    <w:p>
+      <w:pPr>
+        <w:jc w:val="both"/>
+        <w:rPr>
+          <w:rFonts w:ascii="Times New Roman" w:hAnsi="Times New Roman" w:cs="Times New Roman"/>
+          <w:b/>
+          <w:bCs/>
+          <w:sz w:val="24"/>
+          <w:szCs w:val="24"/>
+        </w:rPr>
+      </w:pPr>
+    </w:p>
+    <w:p>
+      <w:pPr>
+        <w:jc w:val="both"/>
+        <w:rPr>
+          <w:rFonts w:ascii="Times New Roman" w:hAnsi="Times New Roman" w:cs="Times New Roman"/>
           <w:b/>
           <w:bCs/>
           <w:sz w:val="24"/>
@@ -2646,6 +3046,7 @@
           <w:sz w:val="28"/>
           <w:szCs w:val="28"/>
         </w:rPr>
+        <w:lastRenderedPageBreak/>
         <w:t>Testing the Java Application.</w:t>
       </w:r>
     </w:p>

</xml_diff>

<commit_message>
Make final a method of a parent class
</commit_message>
<xml_diff>
--- a/labs/assignments/A03/A03_Student_Report/A03_Student_Report.docx
+++ b/labs/assignments/A03/A03_Student_Report/A03_Student_Report.docx
@@ -2137,7 +2137,63 @@
           <w:sz w:val="24"/>
           <w:szCs w:val="24"/>
         </w:rPr>
-        <w:t xml:space="preserve">Let’s assume the class MyMain.java was implemented by Programmer1. She can look at ShopInt.java and then create a variable of type </w:t>
+        <w:t xml:space="preserve">Let’s assume the class </w:t>
+      </w:r>
+      <w:r>
+        <w:rPr>
+          <w:rFonts w:ascii="Times New Roman" w:hAnsi="Times New Roman" w:cs="Times New Roman"/>
+          <w:bCs/>
+          <w:sz w:val="24"/>
+          <w:szCs w:val="24"/>
+          <w:highlight w:val="lightGray"/>
+        </w:rPr>
+        <w:t>MyMain.java</w:t>
+      </w:r>
+      <w:r>
+        <w:rPr>
+          <w:rFonts w:ascii="Times New Roman" w:hAnsi="Times New Roman" w:cs="Times New Roman"/>
+          <w:bCs/>
+          <w:sz w:val="24"/>
+          <w:szCs w:val="24"/>
+        </w:rPr>
+        <w:t xml:space="preserve"> was implemented by Programmer1. </w:t>
+      </w:r>
+      <w:r>
+        <w:rPr>
+          <w:rFonts w:ascii="Times New Roman" w:hAnsi="Times New Roman" w:cs="Times New Roman"/>
+          <w:bCs/>
+          <w:sz w:val="24"/>
+          <w:szCs w:val="24"/>
+        </w:rPr>
+        <w:t>H</w:t>
+      </w:r>
+      <w:r>
+        <w:rPr>
+          <w:rFonts w:ascii="Times New Roman" w:hAnsi="Times New Roman" w:cs="Times New Roman"/>
+          <w:bCs/>
+          <w:sz w:val="24"/>
+          <w:szCs w:val="24"/>
+        </w:rPr>
+        <w:t xml:space="preserve">e can look at </w:t>
+      </w:r>
+      <w:r>
+        <w:rPr>
+          <w:rFonts w:ascii="Times New Roman" w:hAnsi="Times New Roman" w:cs="Times New Roman"/>
+          <w:bCs/>
+          <w:sz w:val="24"/>
+          <w:szCs w:val="24"/>
+          <w:highlight w:val="lightGray"/>
+        </w:rPr>
+        <w:t>ShopInt.java</w:t>
+      </w:r>
+      <w:r>
+        <w:rPr>
+          <w:rFonts w:ascii="Times New Roman" w:hAnsi="Times New Roman" w:cs="Times New Roman"/>
+          <w:bCs/>
+          <w:sz w:val="24"/>
+          <w:szCs w:val="24"/>
+        </w:rPr>
+        <w:t xml:space="preserve"> and then create a variable of type </w:t>
       </w:r>
       <w:proofErr w:type="spellStart"/>
       <w:r>
@@ -2146,6 +2202,7 @@
           <w:bCs/>
           <w:sz w:val="24"/>
           <w:szCs w:val="24"/>
+          <w:highlight w:val="lightGray"/>
         </w:rPr>
         <w:t>ShopInt</w:t>
       </w:r>
@@ -2166,6 +2223,7 @@
           <w:bCs/>
           <w:sz w:val="24"/>
           <w:szCs w:val="24"/>
+          <w:highlight w:val="lightGray"/>
         </w:rPr>
         <w:t>addCustomer</w:t>
       </w:r>
@@ -2186,6 +2244,7 @@
           <w:bCs/>
           <w:sz w:val="24"/>
           <w:szCs w:val="24"/>
+          <w:highlight w:val="lightGray"/>
         </w:rPr>
         <w:t>removeCustomer</w:t>
       </w:r>
@@ -2197,7 +2256,62 @@
           <w:sz w:val="24"/>
           <w:szCs w:val="24"/>
         </w:rPr>
-        <w:t>, etc.), without knowing all this functionality is internally implemented. All she needs is to use the object of type Library for her own application, programmed in the methods of the class MyMain.java. In this case, her application is an interactive text menu for using a grocery online shop.</w:t>
+        <w:t xml:space="preserve">, etc.), without knowing all this functionality is internally implemented. All he needs is to use the object of type Library for </w:t>
+      </w:r>
+      <w:r>
+        <w:rPr>
+          <w:rFonts w:ascii="Times New Roman" w:hAnsi="Times New Roman" w:cs="Times New Roman"/>
+          <w:bCs/>
+          <w:sz w:val="24"/>
+          <w:szCs w:val="24"/>
+        </w:rPr>
+        <w:t>his</w:t>
+      </w:r>
+      <w:r>
+        <w:rPr>
+          <w:rFonts w:ascii="Times New Roman" w:hAnsi="Times New Roman" w:cs="Times New Roman"/>
+          <w:bCs/>
+          <w:sz w:val="24"/>
+          <w:szCs w:val="24"/>
+        </w:rPr>
+        <w:t xml:space="preserve"> own application, programmed in the methods of the class </w:t>
+      </w:r>
+      <w:r>
+        <w:rPr>
+          <w:rFonts w:ascii="Times New Roman" w:hAnsi="Times New Roman" w:cs="Times New Roman"/>
+          <w:bCs/>
+          <w:sz w:val="24"/>
+          <w:szCs w:val="24"/>
+          <w:highlight w:val="lightGray"/>
+        </w:rPr>
+        <w:t>MyMain.java</w:t>
+      </w:r>
+      <w:r>
+        <w:rPr>
+          <w:rFonts w:ascii="Times New Roman" w:hAnsi="Times New Roman" w:cs="Times New Roman"/>
+          <w:bCs/>
+          <w:sz w:val="24"/>
+          <w:szCs w:val="24"/>
+        </w:rPr>
+        <w:t>. In this case, h</w:t>
+      </w:r>
+      <w:r>
+        <w:rPr>
+          <w:rFonts w:ascii="Times New Roman" w:hAnsi="Times New Roman" w:cs="Times New Roman"/>
+          <w:bCs/>
+          <w:sz w:val="24"/>
+          <w:szCs w:val="24"/>
+        </w:rPr>
+        <w:t>is</w:t>
+      </w:r>
+      <w:r>
+        <w:rPr>
+          <w:rFonts w:ascii="Times New Roman" w:hAnsi="Times New Roman" w:cs="Times New Roman"/>
+          <w:bCs/>
+          <w:sz w:val="24"/>
+          <w:szCs w:val="24"/>
+        </w:rPr>
+        <w:t xml:space="preserve"> application is an interactive text menu for using a grocery online shop.</w:t>
       </w:r>
     </w:p>
     <w:p>
@@ -2215,6 +2329,75 @@
           <w:szCs w:val="24"/>
         </w:rPr>
       </w:pPr>
+      <w:r>
+        <w:rPr>
+          <w:rFonts w:ascii="Times New Roman" w:hAnsi="Times New Roman" w:cs="Times New Roman"/>
+          <w:bCs/>
+          <w:sz w:val="24"/>
+          <w:szCs w:val="24"/>
+        </w:rPr>
+        <w:t>So now Programmer2 implements Shop.java. He knows how to represent internally a shop (via a number of fields) and how to implement each of the methods offered. On doing so, he also implements the rest of classes (</w:t>
+      </w:r>
+      <w:r>
+        <w:rPr>
+          <w:rFonts w:ascii="Times New Roman" w:hAnsi="Times New Roman" w:cs="Times New Roman"/>
+          <w:bCs/>
+          <w:sz w:val="24"/>
+          <w:szCs w:val="24"/>
+          <w:highlight w:val="lightGray"/>
+        </w:rPr>
+        <w:t>Food.java</w:t>
+      </w:r>
+      <w:r>
+        <w:rPr>
+          <w:rFonts w:ascii="Times New Roman" w:hAnsi="Times New Roman" w:cs="Times New Roman"/>
+          <w:bCs/>
+          <w:sz w:val="24"/>
+          <w:szCs w:val="24"/>
+        </w:rPr>
+        <w:t xml:space="preserve">, </w:t>
+      </w:r>
+      <w:r>
+        <w:rPr>
+          <w:rFonts w:ascii="Times New Roman" w:hAnsi="Times New Roman" w:cs="Times New Roman"/>
+          <w:bCs/>
+          <w:sz w:val="24"/>
+          <w:szCs w:val="24"/>
+          <w:highlight w:val="lightGray"/>
+        </w:rPr>
+        <w:t>Customer.java</w:t>
+      </w:r>
+      <w:r>
+        <w:rPr>
+          <w:rFonts w:ascii="Times New Roman" w:hAnsi="Times New Roman" w:cs="Times New Roman"/>
+          <w:bCs/>
+          <w:sz w:val="24"/>
+          <w:szCs w:val="24"/>
+        </w:rPr>
+        <w:t>, etc).</w:t>
+      </w:r>
+    </w:p>
+    <w:p>
+      <w:pPr>
+        <w:pStyle w:val="Prrafodelista"/>
+        <w:ind w:left="2160"/>
+        <w:jc w:val="both"/>
+        <w:rPr>
+          <w:rFonts w:ascii="Times New Roman" w:hAnsi="Times New Roman" w:cs="Times New Roman"/>
+          <w:bCs/>
+          <w:sz w:val="24"/>
+          <w:szCs w:val="24"/>
+        </w:rPr>
+      </w:pPr>
+      <w:r>
+        <w:rPr>
+          <w:rFonts w:ascii="Times New Roman" w:hAnsi="Times New Roman" w:cs="Times New Roman"/>
+          <w:bCs/>
+          <w:sz w:val="24"/>
+          <w:szCs w:val="24"/>
+        </w:rPr>
+        <w:t xml:space="preserve">On programming the shop implementation and the rest of classes, he makes sure other programmer can create a variable of type </w:t>
+      </w:r>
       <w:proofErr w:type="spellStart"/>
       <w:r>
         <w:rPr>
@@ -2222,10 +2405,20 @@
           <w:bCs/>
           <w:sz w:val="24"/>
           <w:szCs w:val="24"/>
-        </w:rPr>
-        <w:t>sdfsd</w:t>
+          <w:highlight w:val="lightGray"/>
+        </w:rPr>
+        <w:t>ShopInt</w:t>
       </w:r>
       <w:proofErr w:type="spellEnd"/>
+      <w:r>
+        <w:rPr>
+          <w:rFonts w:ascii="Times New Roman" w:hAnsi="Times New Roman" w:cs="Times New Roman"/>
+          <w:bCs/>
+          <w:sz w:val="24"/>
+          <w:szCs w:val="24"/>
+        </w:rPr>
+        <w:t xml:space="preserve"> to use all its functionality. But Programmer2 does not know the type of application programmer1 is creating (maybe an interactive text menu, a graphic-based app, a web-based one, etc).</w:t>
+      </w:r>
     </w:p>
     <w:p>
       <w:pPr>
@@ -2267,7 +2460,6 @@
           <w:szCs w:val="24"/>
         </w:rPr>
       </w:pPr>
-      <w:proofErr w:type="spellStart"/>
       <w:r>
         <w:rPr>
           <w:rFonts w:ascii="Times New Roman" w:hAnsi="Times New Roman" w:cs="Times New Roman"/>
@@ -2275,9 +2467,8 @@
           <w:sz w:val="24"/>
           <w:szCs w:val="24"/>
         </w:rPr>
-        <w:t>Sdfsdfsdf</w:t>
-      </w:r>
-      <w:proofErr w:type="spellEnd"/>
+        <w:t>TBA</w:t>
+      </w:r>
     </w:p>
     <w:p>
       <w:pPr>
@@ -2319,6 +2510,106 @@
           <w:szCs w:val="24"/>
         </w:rPr>
       </w:pPr>
+      <w:r>
+        <w:rPr>
+          <w:rFonts w:ascii="Times New Roman" w:hAnsi="Times New Roman" w:cs="Times New Roman"/>
+          <w:bCs/>
+          <w:sz w:val="24"/>
+          <w:szCs w:val="24"/>
+        </w:rPr>
+        <w:t xml:space="preserve">The class </w:t>
+      </w:r>
+      <w:r>
+        <w:rPr>
+          <w:rFonts w:ascii="Times New Roman" w:hAnsi="Times New Roman" w:cs="Times New Roman"/>
+          <w:bCs/>
+          <w:sz w:val="24"/>
+          <w:szCs w:val="24"/>
+          <w:highlight w:val="lightGray"/>
+        </w:rPr>
+        <w:t>Order.java</w:t>
+      </w:r>
+      <w:r>
+        <w:rPr>
+          <w:rFonts w:ascii="Times New Roman" w:hAnsi="Times New Roman" w:cs="Times New Roman"/>
+          <w:bCs/>
+          <w:sz w:val="24"/>
+          <w:szCs w:val="24"/>
+        </w:rPr>
+        <w:t xml:space="preserve"> has a static field </w:t>
+      </w:r>
+      <w:r>
+        <w:rPr>
+          <w:rFonts w:ascii="Times New Roman" w:hAnsi="Times New Roman" w:cs="Times New Roman"/>
+          <w:bCs/>
+          <w:sz w:val="24"/>
+          <w:szCs w:val="24"/>
+          <w:highlight w:val="lightGray"/>
+        </w:rPr>
+        <w:t>DELIVERY_FEE</w:t>
+      </w:r>
+      <w:r>
+        <w:rPr>
+          <w:rFonts w:ascii="Times New Roman" w:hAnsi="Times New Roman" w:cs="Times New Roman"/>
+          <w:bCs/>
+          <w:sz w:val="24"/>
+          <w:szCs w:val="24"/>
+        </w:rPr>
+        <w:t>. Therefore, the field does not belong to a single object of the class, but to all objects of the class.</w:t>
+      </w:r>
+      <w:r>
+        <w:rPr>
+          <w:rFonts w:ascii="Times New Roman" w:hAnsi="Times New Roman" w:cs="Times New Roman"/>
+          <w:bCs/>
+          <w:sz w:val="24"/>
+          <w:szCs w:val="24"/>
+        </w:rPr>
+        <w:t xml:space="preserve"> I do not think if it is the best use because the delivery fee is not going to change in any class.</w:t>
+      </w:r>
+    </w:p>
+    <w:p>
+      <w:pPr>
+        <w:pStyle w:val="Prrafodelista"/>
+        <w:numPr>
+          <w:ilvl w:val="1"/>
+          <w:numId w:val="27"/>
+        </w:numPr>
+        <w:jc w:val="both"/>
+        <w:rPr>
+          <w:rFonts w:ascii="Times New Roman" w:hAnsi="Times New Roman" w:cs="Times New Roman"/>
+          <w:b/>
+          <w:sz w:val="24"/>
+          <w:szCs w:val="24"/>
+        </w:rPr>
+      </w:pPr>
+      <w:r>
+        <w:rPr>
+          <w:rFonts w:ascii="Times New Roman" w:hAnsi="Times New Roman" w:cs="Times New Roman"/>
+          <w:bCs/>
+          <w:sz w:val="24"/>
+          <w:szCs w:val="24"/>
+        </w:rPr>
+        <w:t xml:space="preserve">The class </w:t>
+      </w:r>
+      <w:r>
+        <w:rPr>
+          <w:rFonts w:ascii="Times New Roman" w:hAnsi="Times New Roman" w:cs="Times New Roman"/>
+          <w:bCs/>
+          <w:sz w:val="24"/>
+          <w:szCs w:val="24"/>
+          <w:highlight w:val="lightGray"/>
+        </w:rPr>
+        <w:t>MyMain.java</w:t>
+      </w:r>
+      <w:r>
+        <w:rPr>
+          <w:rFonts w:ascii="Times New Roman" w:hAnsi="Times New Roman" w:cs="Times New Roman"/>
+          <w:bCs/>
+          <w:sz w:val="24"/>
+          <w:szCs w:val="24"/>
+        </w:rPr>
+        <w:t xml:space="preserve"> has a method </w:t>
+      </w:r>
       <w:proofErr w:type="spellStart"/>
       <w:r>
         <w:rPr>
@@ -2326,10 +2617,59 @@
           <w:bCs/>
           <w:sz w:val="24"/>
           <w:szCs w:val="24"/>
-        </w:rPr>
-        <w:t>Afsldjfaksjdf</w:t>
+          <w:highlight w:val="lightGray"/>
+        </w:rPr>
+        <w:t>findCustomer</w:t>
       </w:r>
       <w:proofErr w:type="spellEnd"/>
+      <w:r>
+        <w:rPr>
+          <w:rFonts w:ascii="Times New Roman" w:hAnsi="Times New Roman" w:cs="Times New Roman"/>
+          <w:bCs/>
+          <w:sz w:val="24"/>
+          <w:szCs w:val="24"/>
+        </w:rPr>
+        <w:t xml:space="preserve">, to find whether any of the customers of a list contains a concrete name. As a public static method, it can be </w:t>
+      </w:r>
+      <w:r>
+        <w:rPr>
+          <w:rFonts w:ascii="Times New Roman" w:hAnsi="Times New Roman" w:cs="Times New Roman"/>
+          <w:bCs/>
+          <w:sz w:val="24"/>
+          <w:szCs w:val="24"/>
+        </w:rPr>
+        <w:t>c</w:t>
+      </w:r>
+      <w:r>
+        <w:rPr>
+          <w:rFonts w:ascii="Times New Roman" w:hAnsi="Times New Roman" w:cs="Times New Roman"/>
+          <w:bCs/>
+          <w:sz w:val="24"/>
+          <w:szCs w:val="24"/>
+        </w:rPr>
+        <w:t xml:space="preserve">alled from any class without the need of a concrete Customer object, just by using the prefix </w:t>
+      </w:r>
+      <w:proofErr w:type="spellStart"/>
+      <w:r>
+        <w:rPr>
+          <w:rFonts w:ascii="Times New Roman" w:hAnsi="Times New Roman" w:cs="Times New Roman"/>
+          <w:bCs/>
+          <w:sz w:val="24"/>
+          <w:szCs w:val="24"/>
+          <w:highlight w:val="lightGray"/>
+        </w:rPr>
+        <w:t>Customer.findCustomer</w:t>
+      </w:r>
+      <w:proofErr w:type="spellEnd"/>
+      <w:r>
+        <w:rPr>
+          <w:rFonts w:ascii="Times New Roman" w:hAnsi="Times New Roman" w:cs="Times New Roman"/>
+          <w:bCs/>
+          <w:sz w:val="24"/>
+          <w:szCs w:val="24"/>
+        </w:rPr>
+        <w:t>.</w:t>
+      </w:r>
     </w:p>
     <w:p>
       <w:pPr>
@@ -2650,6 +2990,7 @@
           <w:sz w:val="24"/>
           <w:szCs w:val="24"/>
         </w:rPr>
+        <w:lastRenderedPageBreak/>
         <w:t>Sdfsdfasdf</w:t>
       </w:r>
       <w:proofErr w:type="spellEnd"/>
@@ -2817,7 +3158,6 @@
           <w:sz w:val="28"/>
           <w:szCs w:val="28"/>
         </w:rPr>
-        <w:lastRenderedPageBreak/>
         <w:t>UML Design: Java Application.</w:t>
       </w:r>
     </w:p>
@@ -2947,6 +3287,7 @@
           <w:sz w:val="24"/>
           <w:szCs w:val="24"/>
         </w:rPr>
+        <w:lastRenderedPageBreak/>
         <w:drawing>
           <wp:inline distT="0" distB="0" distL="0" distR="0" wp14:anchorId="2023579C" wp14:editId="6BFEEA25">
             <wp:extent cx="2619470" cy="2806574"/>
@@ -3046,7 +3387,6 @@
           <w:sz w:val="28"/>
           <w:szCs w:val="28"/>
         </w:rPr>
-        <w:lastRenderedPageBreak/>
         <w:t>Testing the Java Application.</w:t>
       </w:r>
     </w:p>

</xml_diff>

<commit_message>
Remove string starting capital letter
</commit_message>
<xml_diff>
--- a/labs/assignments/A03/A03_Student_Report/A03_Student_Report.docx
+++ b/labs/assignments/A03/A03_Student_Report/A03_Student_Report.docx
@@ -2770,6 +2770,34 @@
           <w:szCs w:val="24"/>
         </w:rPr>
       </w:pPr>
+      <w:r>
+        <w:rPr>
+          <w:rFonts w:ascii="Times New Roman" w:hAnsi="Times New Roman" w:cs="Times New Roman"/>
+          <w:bCs/>
+          <w:sz w:val="24"/>
+          <w:szCs w:val="24"/>
+        </w:rPr>
+        <w:t xml:space="preserve">The class </w:t>
+      </w:r>
+      <w:r>
+        <w:rPr>
+          <w:rFonts w:ascii="Times New Roman" w:hAnsi="Times New Roman" w:cs="Times New Roman"/>
+          <w:bCs/>
+          <w:sz w:val="24"/>
+          <w:szCs w:val="24"/>
+          <w:highlight w:val="lightGray"/>
+        </w:rPr>
+        <w:t>Shop.java</w:t>
+      </w:r>
+      <w:r>
+        <w:rPr>
+          <w:rFonts w:ascii="Times New Roman" w:hAnsi="Times New Roman" w:cs="Times New Roman"/>
+          <w:bCs/>
+          <w:sz w:val="24"/>
+          <w:szCs w:val="24"/>
+        </w:rPr>
+        <w:t xml:space="preserve"> has a field </w:t>
+      </w:r>
       <w:proofErr w:type="spellStart"/>
       <w:r>
         <w:rPr>
@@ -2777,10 +2805,60 @@
           <w:bCs/>
           <w:sz w:val="24"/>
           <w:szCs w:val="24"/>
-        </w:rPr>
-        <w:t>Sdkjflasdkfa</w:t>
+          <w:highlight w:val="lightGray"/>
+        </w:rPr>
+        <w:t>customersList</w:t>
       </w:r>
       <w:proofErr w:type="spellEnd"/>
+      <w:r>
+        <w:rPr>
+          <w:rFonts w:ascii="Times New Roman" w:hAnsi="Times New Roman" w:cs="Times New Roman"/>
+          <w:bCs/>
+          <w:sz w:val="24"/>
+          <w:szCs w:val="24"/>
+        </w:rPr>
+        <w:t xml:space="preserve">, representing the list of customers of the shop. The list is represented as an </w:t>
+      </w:r>
+      <w:proofErr w:type="spellStart"/>
+      <w:r>
+        <w:rPr>
+          <w:rFonts w:ascii="Times New Roman" w:hAnsi="Times New Roman" w:cs="Times New Roman"/>
+          <w:bCs/>
+          <w:sz w:val="24"/>
+          <w:szCs w:val="24"/>
+          <w:highlight w:val="lightGray"/>
+        </w:rPr>
+        <w:t>ArrayList</w:t>
+      </w:r>
+      <w:proofErr w:type="spellEnd"/>
+      <w:r>
+        <w:rPr>
+          <w:rFonts w:ascii="Times New Roman" w:hAnsi="Times New Roman" w:cs="Times New Roman"/>
+          <w:bCs/>
+          <w:sz w:val="24"/>
+          <w:szCs w:val="24"/>
+        </w:rPr>
+        <w:t xml:space="preserve"> of </w:t>
+      </w:r>
+      <w:r>
+        <w:rPr>
+          <w:rFonts w:ascii="Times New Roman" w:hAnsi="Times New Roman" w:cs="Times New Roman"/>
+          <w:bCs/>
+          <w:sz w:val="24"/>
+          <w:szCs w:val="24"/>
+          <w:highlight w:val="lightGray"/>
+        </w:rPr>
+        <w:t>Customer</w:t>
+      </w:r>
+      <w:r>
+        <w:rPr>
+          <w:rFonts w:ascii="Times New Roman" w:hAnsi="Times New Roman" w:cs="Times New Roman"/>
+          <w:bCs/>
+          <w:sz w:val="24"/>
+          <w:szCs w:val="24"/>
+        </w:rPr>
+        <w:t xml:space="preserve"> objects.</w:t>
+      </w:r>
     </w:p>
     <w:p>
       <w:pPr>
@@ -2822,6 +2900,34 @@
           <w:szCs w:val="24"/>
         </w:rPr>
       </w:pPr>
+      <w:r>
+        <w:rPr>
+          <w:rFonts w:ascii="Times New Roman" w:hAnsi="Times New Roman" w:cs="Times New Roman"/>
+          <w:bCs/>
+          <w:sz w:val="24"/>
+          <w:szCs w:val="24"/>
+        </w:rPr>
+        <w:t xml:space="preserve">The class </w:t>
+      </w:r>
+      <w:r>
+        <w:rPr>
+          <w:rFonts w:ascii="Times New Roman" w:hAnsi="Times New Roman" w:cs="Times New Roman"/>
+          <w:bCs/>
+          <w:sz w:val="24"/>
+          <w:szCs w:val="24"/>
+          <w:highlight w:val="lightGray"/>
+        </w:rPr>
+        <w:t>Shop.java</w:t>
+      </w:r>
+      <w:r>
+        <w:rPr>
+          <w:rFonts w:ascii="Times New Roman" w:hAnsi="Times New Roman" w:cs="Times New Roman"/>
+          <w:bCs/>
+          <w:sz w:val="24"/>
+          <w:szCs w:val="24"/>
+        </w:rPr>
+        <w:t xml:space="preserve"> has a field </w:t>
+      </w:r>
       <w:proofErr w:type="spellStart"/>
       <w:r>
         <w:rPr>
@@ -2829,10 +2935,112 @@
           <w:bCs/>
           <w:sz w:val="24"/>
           <w:szCs w:val="24"/>
-        </w:rPr>
-        <w:t>Asdjfalksdjfas</w:t>
+          <w:highlight w:val="lightGray"/>
+        </w:rPr>
+        <w:t>currentOrders</w:t>
       </w:r>
       <w:proofErr w:type="spellEnd"/>
+      <w:r>
+        <w:rPr>
+          <w:rFonts w:ascii="Times New Roman" w:hAnsi="Times New Roman" w:cs="Times New Roman"/>
+          <w:bCs/>
+          <w:sz w:val="24"/>
+          <w:szCs w:val="24"/>
+        </w:rPr>
+        <w:t xml:space="preserve"> as an </w:t>
+      </w:r>
+      <w:proofErr w:type="spellStart"/>
+      <w:r>
+        <w:rPr>
+          <w:rFonts w:ascii="Times New Roman" w:hAnsi="Times New Roman" w:cs="Times New Roman"/>
+          <w:bCs/>
+          <w:sz w:val="24"/>
+          <w:szCs w:val="24"/>
+          <w:highlight w:val="lightGray"/>
+        </w:rPr>
+        <w:t>ArrayList</w:t>
+      </w:r>
+      <w:proofErr w:type="spellEnd"/>
+      <w:r>
+        <w:rPr>
+          <w:rFonts w:ascii="Times New Roman" w:hAnsi="Times New Roman" w:cs="Times New Roman"/>
+          <w:bCs/>
+          <w:sz w:val="24"/>
+          <w:szCs w:val="24"/>
+          <w:highlight w:val="lightGray"/>
+        </w:rPr>
+        <w:t>&lt;Order&gt;</w:t>
+      </w:r>
+      <w:r>
+        <w:rPr>
+          <w:rFonts w:ascii="Times New Roman" w:hAnsi="Times New Roman" w:cs="Times New Roman"/>
+          <w:bCs/>
+          <w:sz w:val="24"/>
+          <w:szCs w:val="24"/>
+        </w:rPr>
+        <w:t xml:space="preserve"> and a field </w:t>
+      </w:r>
+      <w:proofErr w:type="spellStart"/>
+      <w:r>
+        <w:rPr>
+          <w:rFonts w:ascii="Times New Roman" w:hAnsi="Times New Roman" w:cs="Times New Roman"/>
+          <w:bCs/>
+          <w:sz w:val="24"/>
+          <w:szCs w:val="24"/>
+          <w:highlight w:val="lightGray"/>
+        </w:rPr>
+        <w:t>customersList</w:t>
+      </w:r>
+      <w:proofErr w:type="spellEnd"/>
+      <w:r>
+        <w:rPr>
+          <w:rFonts w:ascii="Times New Roman" w:hAnsi="Times New Roman" w:cs="Times New Roman"/>
+          <w:bCs/>
+          <w:sz w:val="24"/>
+          <w:szCs w:val="24"/>
+        </w:rPr>
+        <w:t xml:space="preserve"> as an </w:t>
+      </w:r>
+      <w:proofErr w:type="spellStart"/>
+      <w:r>
+        <w:rPr>
+          <w:rFonts w:ascii="Times New Roman" w:hAnsi="Times New Roman" w:cs="Times New Roman"/>
+          <w:bCs/>
+          <w:sz w:val="24"/>
+          <w:szCs w:val="24"/>
+          <w:highlight w:val="lightGray"/>
+        </w:rPr>
+        <w:t>ArrayList</w:t>
+      </w:r>
+      <w:proofErr w:type="spellEnd"/>
+      <w:r>
+        <w:rPr>
+          <w:rFonts w:ascii="Times New Roman" w:hAnsi="Times New Roman" w:cs="Times New Roman"/>
+          <w:bCs/>
+          <w:sz w:val="24"/>
+          <w:szCs w:val="24"/>
+          <w:highlight w:val="lightGray"/>
+        </w:rPr>
+        <w:t>&lt;Customer&gt;</w:t>
+      </w:r>
+      <w:r>
+        <w:rPr>
+          <w:rFonts w:ascii="Times New Roman" w:hAnsi="Times New Roman" w:cs="Times New Roman"/>
+          <w:bCs/>
+          <w:sz w:val="24"/>
+          <w:szCs w:val="24"/>
+        </w:rPr>
+        <w:t>.</w:t>
+      </w:r>
+      <w:r>
+        <w:rPr>
+          <w:rFonts w:ascii="Times New Roman" w:hAnsi="Times New Roman" w:cs="Times New Roman"/>
+          <w:bCs/>
+          <w:sz w:val="24"/>
+          <w:szCs w:val="24"/>
+        </w:rPr>
+        <w:t xml:space="preserve"> The use of Java Generics allows to have lists of different types.</w:t>
+      </w:r>
     </w:p>
     <w:p>
       <w:pPr>
@@ -2885,7 +3093,6 @@
           <w:szCs w:val="24"/>
         </w:rPr>
       </w:pPr>
-      <w:proofErr w:type="spellStart"/>
       <w:r>
         <w:rPr>
           <w:rFonts w:ascii="Times New Roman" w:hAnsi="Times New Roman" w:cs="Times New Roman"/>
@@ -2893,9 +3100,8 @@
           <w:sz w:val="24"/>
           <w:szCs w:val="24"/>
         </w:rPr>
-        <w:t>Asdfjkldsjfl</w:t>
-      </w:r>
-      <w:proofErr w:type="spellEnd"/>
+        <w:t xml:space="preserve">TBA </w:t>
+      </w:r>
     </w:p>
     <w:p>
       <w:pPr>
@@ -2971,6 +3177,7 @@
           <w:sz w:val="24"/>
           <w:szCs w:val="24"/>
         </w:rPr>
+        <w:lastRenderedPageBreak/>
         <w:t>File Reading and Writing.</w:t>
       </w:r>
     </w:p>
@@ -3048,7 +3255,6 @@
           <w:sz w:val="24"/>
           <w:szCs w:val="24"/>
         </w:rPr>
-        <w:lastRenderedPageBreak/>
         <w:t>sfasdfasdfajlsdkfa</w:t>
       </w:r>
     </w:p>

</xml_diff>

<commit_message>
Update project name of the student report
</commit_message>
<xml_diff>
--- a/labs/assignments/A03/A03_Student_Report/A03_Student_Report.docx
+++ b/labs/assignments/A03/A03_Student_Report/A03_Student_Report.docx
@@ -207,7 +207,31 @@
           <w:sz w:val="24"/>
           <w:szCs w:val="24"/>
         </w:rPr>
-        <w:t>A Java Application for Managing a Store</w:t>
+        <w:t xml:space="preserve">A Java Application for Managing a </w:t>
+      </w:r>
+      <w:r>
+        <w:rPr>
+          <w:rFonts w:ascii="Times New Roman" w:hAnsi="Times New Roman" w:cs="Times New Roman"/>
+          <w:sz w:val="24"/>
+          <w:szCs w:val="24"/>
+        </w:rPr>
+        <w:t xml:space="preserve">Grocery Online </w:t>
+      </w:r>
+      <w:r>
+        <w:rPr>
+          <w:rFonts w:ascii="Times New Roman" w:hAnsi="Times New Roman" w:cs="Times New Roman"/>
+          <w:sz w:val="24"/>
+          <w:szCs w:val="24"/>
+        </w:rPr>
+        <w:t>S</w:t>
+      </w:r>
+      <w:r>
+        <w:rPr>
+          <w:rFonts w:ascii="Times New Roman" w:hAnsi="Times New Roman" w:cs="Times New Roman"/>
+          <w:sz w:val="24"/>
+          <w:szCs w:val="24"/>
+        </w:rPr>
+        <w:t>hop</w:t>
       </w:r>
       <w:r>
         <w:rPr>
@@ -2794,6 +2818,15 @@
         </w:rPr>
         <w:t>ArrayList</w:t>
       </w:r>
+      <w:r>
+        <w:rPr>
+          <w:rFonts w:ascii="Times New Roman" w:hAnsi="Times New Roman" w:cs="Times New Roman"/>
+          <w:bCs/>
+          <w:sz w:val="24"/>
+          <w:szCs w:val="24"/>
+        </w:rPr>
+        <w:t xml:space="preserve"> of</w:t>
+      </w:r>
       <w:proofErr w:type="spellEnd"/>
       <w:r>
         <w:rPr>
@@ -2802,7 +2835,7 @@
           <w:sz w:val="24"/>
           <w:szCs w:val="24"/>
         </w:rPr>
-        <w:t xml:space="preserve"> of </w:t>
+        <w:t xml:space="preserve"> </w:t>
       </w:r>
       <w:r>
         <w:rPr>

</xml_diff>